<commit_message>
Respuestas tiempo y memoria
</commit_message>
<xml_diff>
--- a/Docs/Observaciones-Lab 7.docx
+++ b/Docs/Observaciones-Lab 7.docx
@@ -4,7 +4,7 @@
   <w:body>
     <w:p>
       <w:pPr>
-        <w:pStyle w:val="Title"/>
+        <w:pStyle w:val="Ttulo"/>
         <w:jc w:val="center"/>
         <w:rPr>
           <w:b/>
@@ -44,17 +44,8 @@
           <w:noProof w:val="0"/>
           <w:lang w:val="es-CO"/>
         </w:rPr>
-        <w:t xml:space="preserve">1 Cod </w:t>
-      </w:r>
-      <w:proofErr w:type="spellStart"/>
-      <w:r>
-        <w:rPr>
-          <w:noProof w:val="0"/>
-          <w:lang w:val="es-CO"/>
-        </w:rPr>
-        <w:t>XXXX</w:t>
-      </w:r>
-      <w:proofErr w:type="spellEnd"/>
+        <w:t>1 Cod XXXX</w:t>
+      </w:r>
     </w:p>
     <w:p>
       <w:pPr>
@@ -77,17 +68,8 @@
           <w:noProof w:val="0"/>
           <w:lang w:val="es-CO"/>
         </w:rPr>
-        <w:t xml:space="preserve">2 Cod </w:t>
-      </w:r>
-      <w:proofErr w:type="spellStart"/>
-      <w:r>
-        <w:rPr>
-          <w:noProof w:val="0"/>
-          <w:lang w:val="es-CO"/>
-        </w:rPr>
-        <w:t>XXXX</w:t>
-      </w:r>
-      <w:proofErr w:type="spellEnd"/>
+        <w:t>2 Cod XXXX</w:t>
+      </w:r>
     </w:p>
     <w:p>
       <w:pPr>
@@ -111,7 +93,7 @@
     </w:p>
     <w:tbl>
       <w:tblPr>
-        <w:tblStyle w:val="GridTable2"/>
+        <w:tblStyle w:val="Tabladecuadrcula2"/>
         <w:tblW w:w="3694" w:type="pct"/>
         <w:jc w:val="center"/>
         <w:tblLook w:val="04A0" w:firstRow="1" w:lastRow="0" w:firstColumn="1" w:lastColumn="0" w:noHBand="0" w:noVBand="1"/>
@@ -390,7 +372,7 @@
     </w:tbl>
     <w:p>
       <w:pPr>
-        <w:pStyle w:val="Caption"/>
+        <w:pStyle w:val="Descripcin"/>
         <w:jc w:val="center"/>
         <w:rPr>
           <w:lang w:val="es-CO"/>
@@ -444,7 +426,7 @@
     </w:p>
     <w:p>
       <w:pPr>
-        <w:pStyle w:val="Heading1"/>
+        <w:pStyle w:val="Ttulo1"/>
         <w:rPr>
           <w:b/>
           <w:bCs/>
@@ -464,7 +446,7 @@
     </w:p>
     <w:p>
       <w:pPr>
-        <w:pStyle w:val="Heading2"/>
+        <w:pStyle w:val="Ttulo2"/>
         <w:rPr>
           <w:b/>
           <w:bCs/>
@@ -538,35 +520,7 @@
                 <w:color w:val="000000"/>
                 <w:u w:val="single"/>
               </w:rPr>
-              <w:t xml:space="preserve">Carga de </w:t>
-            </w:r>
-            <w:proofErr w:type="spellStart"/>
-            <w:r>
-              <w:rPr>
-                <w:rFonts w:ascii="Calibri" w:eastAsia="Times New Roman" w:hAnsi="Calibri" w:cs="Calibri"/>
-                <w:b/>
-                <w:bCs/>
-                <w:i/>
-                <w:iCs/>
-                <w:noProof w:val="0"/>
-                <w:color w:val="000000"/>
-                <w:u w:val="single"/>
-              </w:rPr>
-              <w:t>Catálogo</w:t>
-            </w:r>
-            <w:proofErr w:type="spellEnd"/>
-            <w:r>
-              <w:rPr>
-                <w:rFonts w:ascii="Calibri" w:eastAsia="Times New Roman" w:hAnsi="Calibri" w:cs="Calibri"/>
-                <w:b/>
-                <w:bCs/>
-                <w:i/>
-                <w:iCs/>
-                <w:noProof w:val="0"/>
-                <w:color w:val="000000"/>
-                <w:u w:val="single"/>
-              </w:rPr>
-              <w:t xml:space="preserve"> PROBING</w:t>
+              <w:t>Carga de Catálogo PROBING</w:t>
             </w:r>
           </w:p>
         </w:tc>
@@ -637,7 +591,6 @@
                 <w:color w:val="000000"/>
               </w:rPr>
             </w:pPr>
-            <w:proofErr w:type="spellStart"/>
             <w:r>
               <w:rPr>
                 <w:rFonts w:ascii="Calibri" w:eastAsia="Times New Roman" w:hAnsi="Calibri" w:cs="Calibri"/>
@@ -646,40 +599,7 @@
                 <w:noProof w:val="0"/>
                 <w:color w:val="000000"/>
               </w:rPr>
-              <w:t>Consumo</w:t>
-            </w:r>
-            <w:proofErr w:type="spellEnd"/>
-            <w:r>
-              <w:rPr>
-                <w:rFonts w:ascii="Calibri" w:eastAsia="Times New Roman" w:hAnsi="Calibri" w:cs="Calibri"/>
-                <w:b/>
-                <w:bCs/>
-                <w:noProof w:val="0"/>
-                <w:color w:val="000000"/>
-              </w:rPr>
-              <w:t xml:space="preserve"> de </w:t>
-            </w:r>
-            <w:proofErr w:type="spellStart"/>
-            <w:r>
-              <w:rPr>
-                <w:rFonts w:ascii="Calibri" w:eastAsia="Times New Roman" w:hAnsi="Calibri" w:cs="Calibri"/>
-                <w:b/>
-                <w:bCs/>
-                <w:noProof w:val="0"/>
-                <w:color w:val="000000"/>
-              </w:rPr>
-              <w:t>Datos</w:t>
-            </w:r>
-            <w:proofErr w:type="spellEnd"/>
-            <w:r>
-              <w:rPr>
-                <w:rFonts w:ascii="Calibri" w:eastAsia="Times New Roman" w:hAnsi="Calibri" w:cs="Calibri"/>
-                <w:b/>
-                <w:bCs/>
-                <w:noProof w:val="0"/>
-                <w:color w:val="000000"/>
-              </w:rPr>
-              <w:t xml:space="preserve"> [kB]</w:t>
+              <w:t>Consumo de Datos [kB]</w:t>
             </w:r>
           </w:p>
         </w:tc>
@@ -708,7 +628,6 @@
                 <w:color w:val="000000"/>
               </w:rPr>
             </w:pPr>
-            <w:proofErr w:type="spellStart"/>
             <w:r>
               <w:rPr>
                 <w:rFonts w:ascii="Calibri" w:eastAsia="Times New Roman" w:hAnsi="Calibri" w:cs="Calibri"/>
@@ -717,40 +636,7 @@
                 <w:noProof w:val="0"/>
                 <w:color w:val="000000"/>
               </w:rPr>
-              <w:t>Tiempo</w:t>
-            </w:r>
-            <w:proofErr w:type="spellEnd"/>
-            <w:r>
-              <w:rPr>
-                <w:rFonts w:ascii="Calibri" w:eastAsia="Times New Roman" w:hAnsi="Calibri" w:cs="Calibri"/>
-                <w:b/>
-                <w:bCs/>
-                <w:noProof w:val="0"/>
-                <w:color w:val="000000"/>
-              </w:rPr>
-              <w:t xml:space="preserve"> de </w:t>
-            </w:r>
-            <w:proofErr w:type="spellStart"/>
-            <w:r>
-              <w:rPr>
-                <w:rFonts w:ascii="Calibri" w:eastAsia="Times New Roman" w:hAnsi="Calibri" w:cs="Calibri"/>
-                <w:b/>
-                <w:bCs/>
-                <w:noProof w:val="0"/>
-                <w:color w:val="000000"/>
-              </w:rPr>
-              <w:t>Ejecución</w:t>
-            </w:r>
-            <w:proofErr w:type="spellEnd"/>
-            <w:r>
-              <w:rPr>
-                <w:rFonts w:ascii="Calibri" w:eastAsia="Times New Roman" w:hAnsi="Calibri" w:cs="Calibri"/>
-                <w:b/>
-                <w:bCs/>
-                <w:noProof w:val="0"/>
-                <w:color w:val="000000"/>
-              </w:rPr>
-              <w:t xml:space="preserve"> [ms]</w:t>
+              <w:t>Tiempo de Ejecución [ms]</w:t>
             </w:r>
           </w:p>
         </w:tc>
@@ -1016,7 +902,7 @@
     </w:tbl>
     <w:p>
       <w:pPr>
-        <w:pStyle w:val="Caption"/>
+        <w:pStyle w:val="Descripcin"/>
         <w:jc w:val="center"/>
         <w:rPr>
           <w:lang w:val="es-419"/>
@@ -1147,35 +1033,7 @@
                 <w:color w:val="000000"/>
                 <w:u w:val="single"/>
               </w:rPr>
-              <w:t xml:space="preserve">Carga de </w:t>
-            </w:r>
-            <w:proofErr w:type="spellStart"/>
-            <w:r>
-              <w:rPr>
-                <w:rFonts w:ascii="Calibri" w:eastAsia="Times New Roman" w:hAnsi="Calibri" w:cs="Calibri"/>
-                <w:b/>
-                <w:bCs/>
-                <w:i/>
-                <w:iCs/>
-                <w:noProof w:val="0"/>
-                <w:color w:val="000000"/>
-                <w:u w:val="single"/>
-              </w:rPr>
-              <w:t>Catálogo</w:t>
-            </w:r>
-            <w:proofErr w:type="spellEnd"/>
-            <w:r>
-              <w:rPr>
-                <w:rFonts w:ascii="Calibri" w:eastAsia="Times New Roman" w:hAnsi="Calibri" w:cs="Calibri"/>
-                <w:b/>
-                <w:bCs/>
-                <w:i/>
-                <w:iCs/>
-                <w:noProof w:val="0"/>
-                <w:color w:val="000000"/>
-                <w:u w:val="single"/>
-              </w:rPr>
-              <w:t xml:space="preserve"> CHAINING</w:t>
+              <w:t>Carga de Catálogo CHAINING</w:t>
             </w:r>
           </w:p>
         </w:tc>
@@ -1246,7 +1104,6 @@
                 <w:color w:val="000000"/>
               </w:rPr>
             </w:pPr>
-            <w:proofErr w:type="spellStart"/>
             <w:r>
               <w:rPr>
                 <w:rFonts w:ascii="Calibri" w:eastAsia="Times New Roman" w:hAnsi="Calibri" w:cs="Calibri"/>
@@ -1255,40 +1112,7 @@
                 <w:noProof w:val="0"/>
                 <w:color w:val="000000"/>
               </w:rPr>
-              <w:t>Consumo</w:t>
-            </w:r>
-            <w:proofErr w:type="spellEnd"/>
-            <w:r>
-              <w:rPr>
-                <w:rFonts w:ascii="Calibri" w:eastAsia="Times New Roman" w:hAnsi="Calibri" w:cs="Calibri"/>
-                <w:b/>
-                <w:bCs/>
-                <w:noProof w:val="0"/>
-                <w:color w:val="000000"/>
-              </w:rPr>
-              <w:t xml:space="preserve"> de </w:t>
-            </w:r>
-            <w:proofErr w:type="spellStart"/>
-            <w:r>
-              <w:rPr>
-                <w:rFonts w:ascii="Calibri" w:eastAsia="Times New Roman" w:hAnsi="Calibri" w:cs="Calibri"/>
-                <w:b/>
-                <w:bCs/>
-                <w:noProof w:val="0"/>
-                <w:color w:val="000000"/>
-              </w:rPr>
-              <w:t>Datos</w:t>
-            </w:r>
-            <w:proofErr w:type="spellEnd"/>
-            <w:r>
-              <w:rPr>
-                <w:rFonts w:ascii="Calibri" w:eastAsia="Times New Roman" w:hAnsi="Calibri" w:cs="Calibri"/>
-                <w:b/>
-                <w:bCs/>
-                <w:noProof w:val="0"/>
-                <w:color w:val="000000"/>
-              </w:rPr>
-              <w:t xml:space="preserve"> [kB]</w:t>
+              <w:t>Consumo de Datos [kB]</w:t>
             </w:r>
           </w:p>
         </w:tc>
@@ -1317,7 +1141,6 @@
                 <w:color w:val="000000"/>
               </w:rPr>
             </w:pPr>
-            <w:proofErr w:type="spellStart"/>
             <w:r>
               <w:rPr>
                 <w:rFonts w:ascii="Calibri" w:eastAsia="Times New Roman" w:hAnsi="Calibri" w:cs="Calibri"/>
@@ -1326,40 +1149,7 @@
                 <w:noProof w:val="0"/>
                 <w:color w:val="000000"/>
               </w:rPr>
-              <w:t>Tiempo</w:t>
-            </w:r>
-            <w:proofErr w:type="spellEnd"/>
-            <w:r>
-              <w:rPr>
-                <w:rFonts w:ascii="Calibri" w:eastAsia="Times New Roman" w:hAnsi="Calibri" w:cs="Calibri"/>
-                <w:b/>
-                <w:bCs/>
-                <w:noProof w:val="0"/>
-                <w:color w:val="000000"/>
-              </w:rPr>
-              <w:t xml:space="preserve"> de </w:t>
-            </w:r>
-            <w:proofErr w:type="spellStart"/>
-            <w:r>
-              <w:rPr>
-                <w:rFonts w:ascii="Calibri" w:eastAsia="Times New Roman" w:hAnsi="Calibri" w:cs="Calibri"/>
-                <w:b/>
-                <w:bCs/>
-                <w:noProof w:val="0"/>
-                <w:color w:val="000000"/>
-              </w:rPr>
-              <w:t>Ejecución</w:t>
-            </w:r>
-            <w:proofErr w:type="spellEnd"/>
-            <w:r>
-              <w:rPr>
-                <w:rFonts w:ascii="Calibri" w:eastAsia="Times New Roman" w:hAnsi="Calibri" w:cs="Calibri"/>
-                <w:b/>
-                <w:bCs/>
-                <w:noProof w:val="0"/>
-                <w:color w:val="000000"/>
-              </w:rPr>
-              <w:t xml:space="preserve"> [ms]</w:t>
+              <w:t>Tiempo de Ejecución [ms]</w:t>
             </w:r>
           </w:p>
         </w:tc>
@@ -1625,7 +1415,7 @@
     </w:tbl>
     <w:p>
       <w:pPr>
-        <w:pStyle w:val="Caption"/>
+        <w:pStyle w:val="Descripcin"/>
         <w:jc w:val="center"/>
         <w:rPr>
           <w:lang w:val="es-CO"/>
@@ -1702,7 +1492,7 @@
     </w:p>
     <w:p>
       <w:pPr>
-        <w:pStyle w:val="Heading2"/>
+        <w:pStyle w:val="Ttulo2"/>
         <w:rPr>
           <w:b/>
           <w:bCs/>
@@ -1775,7 +1565,7 @@
     </w:p>
     <w:p>
       <w:pPr>
-        <w:pStyle w:val="ListParagraph"/>
+        <w:pStyle w:val="Prrafodelista"/>
         <w:numPr>
           <w:ilvl w:val="0"/>
           <w:numId w:val="10"/>
@@ -1811,7 +1601,7 @@
     </w:p>
     <w:p>
       <w:pPr>
-        <w:pStyle w:val="Heading1"/>
+        <w:pStyle w:val="Ttulo1"/>
         <w:rPr>
           <w:b/>
           <w:bCs/>
@@ -1831,7 +1621,7 @@
     </w:p>
     <w:p>
       <w:pPr>
-        <w:pStyle w:val="Heading2"/>
+        <w:pStyle w:val="Ttulo2"/>
         <w:rPr>
           <w:b/>
           <w:bCs/>
@@ -1904,35 +1694,7 @@
                 <w:color w:val="000000"/>
                 <w:u w:val="single"/>
               </w:rPr>
-              <w:t xml:space="preserve">Carga de </w:t>
-            </w:r>
-            <w:proofErr w:type="spellStart"/>
-            <w:r>
-              <w:rPr>
-                <w:rFonts w:ascii="Calibri" w:eastAsia="Times New Roman" w:hAnsi="Calibri" w:cs="Calibri"/>
-                <w:b/>
-                <w:bCs/>
-                <w:i/>
-                <w:iCs/>
-                <w:noProof w:val="0"/>
-                <w:color w:val="000000"/>
-                <w:u w:val="single"/>
-              </w:rPr>
-              <w:t>Catálogo</w:t>
-            </w:r>
-            <w:proofErr w:type="spellEnd"/>
-            <w:r>
-              <w:rPr>
-                <w:rFonts w:ascii="Calibri" w:eastAsia="Times New Roman" w:hAnsi="Calibri" w:cs="Calibri"/>
-                <w:b/>
-                <w:bCs/>
-                <w:i/>
-                <w:iCs/>
-                <w:noProof w:val="0"/>
-                <w:color w:val="000000"/>
-                <w:u w:val="single"/>
-              </w:rPr>
-              <w:t xml:space="preserve"> PROBING</w:t>
+              <w:t>Carga de Catálogo PROBING</w:t>
             </w:r>
           </w:p>
         </w:tc>
@@ -2011,7 +1773,6 @@
                 <w:color w:val="000000"/>
               </w:rPr>
             </w:pPr>
-            <w:proofErr w:type="spellStart"/>
             <w:r>
               <w:rPr>
                 <w:rFonts w:ascii="Calibri" w:eastAsia="Times New Roman" w:hAnsi="Calibri" w:cs="Calibri"/>
@@ -2020,40 +1781,7 @@
                 <w:noProof w:val="0"/>
                 <w:color w:val="000000"/>
               </w:rPr>
-              <w:t>Consumo</w:t>
-            </w:r>
-            <w:proofErr w:type="spellEnd"/>
-            <w:r>
-              <w:rPr>
-                <w:rFonts w:ascii="Calibri" w:eastAsia="Times New Roman" w:hAnsi="Calibri" w:cs="Calibri"/>
-                <w:b/>
-                <w:bCs/>
-                <w:noProof w:val="0"/>
-                <w:color w:val="000000"/>
-              </w:rPr>
-              <w:t xml:space="preserve"> de </w:t>
-            </w:r>
-            <w:proofErr w:type="spellStart"/>
-            <w:r>
-              <w:rPr>
-                <w:rFonts w:ascii="Calibri" w:eastAsia="Times New Roman" w:hAnsi="Calibri" w:cs="Calibri"/>
-                <w:b/>
-                <w:bCs/>
-                <w:noProof w:val="0"/>
-                <w:color w:val="000000"/>
-              </w:rPr>
-              <w:t>Datos</w:t>
-            </w:r>
-            <w:proofErr w:type="spellEnd"/>
-            <w:r>
-              <w:rPr>
-                <w:rFonts w:ascii="Calibri" w:eastAsia="Times New Roman" w:hAnsi="Calibri" w:cs="Calibri"/>
-                <w:b/>
-                <w:bCs/>
-                <w:noProof w:val="0"/>
-                <w:color w:val="000000"/>
-              </w:rPr>
-              <w:t xml:space="preserve"> [kB]</w:t>
+              <w:t>Consumo de Datos [kB]</w:t>
             </w:r>
           </w:p>
         </w:tc>
@@ -2082,7 +1810,6 @@
                 <w:color w:val="000000"/>
               </w:rPr>
             </w:pPr>
-            <w:proofErr w:type="spellStart"/>
             <w:r>
               <w:rPr>
                 <w:rFonts w:ascii="Calibri" w:eastAsia="Times New Roman" w:hAnsi="Calibri" w:cs="Calibri"/>
@@ -2091,40 +1818,7 @@
                 <w:noProof w:val="0"/>
                 <w:color w:val="000000"/>
               </w:rPr>
-              <w:t>Tiempo</w:t>
-            </w:r>
-            <w:proofErr w:type="spellEnd"/>
-            <w:r>
-              <w:rPr>
-                <w:rFonts w:ascii="Calibri" w:eastAsia="Times New Roman" w:hAnsi="Calibri" w:cs="Calibri"/>
-                <w:b/>
-                <w:bCs/>
-                <w:noProof w:val="0"/>
-                <w:color w:val="000000"/>
-              </w:rPr>
-              <w:t xml:space="preserve"> de </w:t>
-            </w:r>
-            <w:proofErr w:type="spellStart"/>
-            <w:r>
-              <w:rPr>
-                <w:rFonts w:ascii="Calibri" w:eastAsia="Times New Roman" w:hAnsi="Calibri" w:cs="Calibri"/>
-                <w:b/>
-                <w:bCs/>
-                <w:noProof w:val="0"/>
-                <w:color w:val="000000"/>
-              </w:rPr>
-              <w:t>Ejecución</w:t>
-            </w:r>
-            <w:proofErr w:type="spellEnd"/>
-            <w:r>
-              <w:rPr>
-                <w:rFonts w:ascii="Calibri" w:eastAsia="Times New Roman" w:hAnsi="Calibri" w:cs="Calibri"/>
-                <w:b/>
-                <w:bCs/>
-                <w:noProof w:val="0"/>
-                <w:color w:val="000000"/>
-              </w:rPr>
-              <w:t xml:space="preserve"> [ms]</w:t>
+              <w:t>Tiempo de Ejecución [ms]</w:t>
             </w:r>
           </w:p>
         </w:tc>
@@ -2390,7 +2084,7 @@
     </w:tbl>
     <w:p>
       <w:pPr>
-        <w:pStyle w:val="Caption"/>
+        <w:pStyle w:val="Descripcin"/>
         <w:jc w:val="center"/>
         <w:rPr>
           <w:lang w:val="es-419"/>
@@ -2531,35 +2225,7 @@
                 <w:color w:val="000000"/>
                 <w:u w:val="single"/>
               </w:rPr>
-              <w:t xml:space="preserve">Carga de </w:t>
-            </w:r>
-            <w:proofErr w:type="spellStart"/>
-            <w:r>
-              <w:rPr>
-                <w:rFonts w:ascii="Calibri" w:eastAsia="Times New Roman" w:hAnsi="Calibri" w:cs="Calibri"/>
-                <w:b/>
-                <w:bCs/>
-                <w:i/>
-                <w:iCs/>
-                <w:noProof w:val="0"/>
-                <w:color w:val="000000"/>
-                <w:u w:val="single"/>
-              </w:rPr>
-              <w:t>Catálogo</w:t>
-            </w:r>
-            <w:proofErr w:type="spellEnd"/>
-            <w:r>
-              <w:rPr>
-                <w:rFonts w:ascii="Calibri" w:eastAsia="Times New Roman" w:hAnsi="Calibri" w:cs="Calibri"/>
-                <w:b/>
-                <w:bCs/>
-                <w:i/>
-                <w:iCs/>
-                <w:noProof w:val="0"/>
-                <w:color w:val="000000"/>
-                <w:u w:val="single"/>
-              </w:rPr>
-              <w:t xml:space="preserve"> CHAINING</w:t>
+              <w:t>Carga de Catálogo CHAINING</w:t>
             </w:r>
           </w:p>
         </w:tc>
@@ -2631,7 +2297,6 @@
                 <w:color w:val="000000"/>
               </w:rPr>
             </w:pPr>
-            <w:proofErr w:type="spellStart"/>
             <w:r>
               <w:rPr>
                 <w:rFonts w:ascii="Calibri" w:eastAsia="Times New Roman" w:hAnsi="Calibri" w:cs="Calibri"/>
@@ -2640,40 +2305,7 @@
                 <w:noProof w:val="0"/>
                 <w:color w:val="000000"/>
               </w:rPr>
-              <w:t>Consumo</w:t>
-            </w:r>
-            <w:proofErr w:type="spellEnd"/>
-            <w:r>
-              <w:rPr>
-                <w:rFonts w:ascii="Calibri" w:eastAsia="Times New Roman" w:hAnsi="Calibri" w:cs="Calibri"/>
-                <w:b/>
-                <w:bCs/>
-                <w:noProof w:val="0"/>
-                <w:color w:val="000000"/>
-              </w:rPr>
-              <w:t xml:space="preserve"> de </w:t>
-            </w:r>
-            <w:proofErr w:type="spellStart"/>
-            <w:r>
-              <w:rPr>
-                <w:rFonts w:ascii="Calibri" w:eastAsia="Times New Roman" w:hAnsi="Calibri" w:cs="Calibri"/>
-                <w:b/>
-                <w:bCs/>
-                <w:noProof w:val="0"/>
-                <w:color w:val="000000"/>
-              </w:rPr>
-              <w:t>Datos</w:t>
-            </w:r>
-            <w:proofErr w:type="spellEnd"/>
-            <w:r>
-              <w:rPr>
-                <w:rFonts w:ascii="Calibri" w:eastAsia="Times New Roman" w:hAnsi="Calibri" w:cs="Calibri"/>
-                <w:b/>
-                <w:bCs/>
-                <w:noProof w:val="0"/>
-                <w:color w:val="000000"/>
-              </w:rPr>
-              <w:t xml:space="preserve"> [kB]</w:t>
+              <w:t>Consumo de Datos [kB]</w:t>
             </w:r>
           </w:p>
         </w:tc>
@@ -2702,7 +2334,6 @@
                 <w:color w:val="000000"/>
               </w:rPr>
             </w:pPr>
-            <w:proofErr w:type="spellStart"/>
             <w:r>
               <w:rPr>
                 <w:rFonts w:ascii="Calibri" w:eastAsia="Times New Roman" w:hAnsi="Calibri" w:cs="Calibri"/>
@@ -2711,40 +2342,7 @@
                 <w:noProof w:val="0"/>
                 <w:color w:val="000000"/>
               </w:rPr>
-              <w:t>Tiempo</w:t>
-            </w:r>
-            <w:proofErr w:type="spellEnd"/>
-            <w:r>
-              <w:rPr>
-                <w:rFonts w:ascii="Calibri" w:eastAsia="Times New Roman" w:hAnsi="Calibri" w:cs="Calibri"/>
-                <w:b/>
-                <w:bCs/>
-                <w:noProof w:val="0"/>
-                <w:color w:val="000000"/>
-              </w:rPr>
-              <w:t xml:space="preserve"> de </w:t>
-            </w:r>
-            <w:proofErr w:type="spellStart"/>
-            <w:r>
-              <w:rPr>
-                <w:rFonts w:ascii="Calibri" w:eastAsia="Times New Roman" w:hAnsi="Calibri" w:cs="Calibri"/>
-                <w:b/>
-                <w:bCs/>
-                <w:noProof w:val="0"/>
-                <w:color w:val="000000"/>
-              </w:rPr>
-              <w:t>Ejecución</w:t>
-            </w:r>
-            <w:proofErr w:type="spellEnd"/>
-            <w:r>
-              <w:rPr>
-                <w:rFonts w:ascii="Calibri" w:eastAsia="Times New Roman" w:hAnsi="Calibri" w:cs="Calibri"/>
-                <w:b/>
-                <w:bCs/>
-                <w:noProof w:val="0"/>
-                <w:color w:val="000000"/>
-              </w:rPr>
-              <w:t xml:space="preserve"> [ms]</w:t>
+              <w:t>Tiempo de Ejecución [ms]</w:t>
             </w:r>
           </w:p>
         </w:tc>
@@ -3010,7 +2608,7 @@
     </w:tbl>
     <w:p>
       <w:pPr>
-        <w:pStyle w:val="Caption"/>
+        <w:pStyle w:val="Descripcin"/>
         <w:jc w:val="center"/>
         <w:rPr>
           <w:lang w:val="es-CO"/>
@@ -3098,7 +2696,7 @@
     </w:p>
     <w:p>
       <w:pPr>
-        <w:pStyle w:val="Heading2"/>
+        <w:pStyle w:val="Ttulo2"/>
         <w:rPr>
           <w:b/>
           <w:bCs/>
@@ -3183,7 +2781,7 @@
     </w:p>
     <w:p>
       <w:pPr>
-        <w:pStyle w:val="ListParagraph"/>
+        <w:pStyle w:val="Prrafodelista"/>
         <w:numPr>
           <w:ilvl w:val="0"/>
           <w:numId w:val="9"/>
@@ -3205,7 +2803,7 @@
     </w:p>
     <w:p>
       <w:pPr>
-        <w:pStyle w:val="Heading1"/>
+        <w:pStyle w:val="Ttulo1"/>
         <w:rPr>
           <w:b/>
           <w:bCs/>
@@ -3225,7 +2823,7 @@
     </w:p>
     <w:p>
       <w:pPr>
-        <w:pStyle w:val="ListParagraph"/>
+        <w:pStyle w:val="Prrafodelista"/>
         <w:numPr>
           <w:ilvl w:val="0"/>
           <w:numId w:val="8"/>
@@ -3236,7 +2834,6 @@
           <w:lang w:val="es-419"/>
         </w:rPr>
       </w:pPr>
-      <w:proofErr w:type="gramStart"/>
       <w:r>
         <w:rPr>
           <w:rFonts w:ascii="Dax-Regular" w:hAnsi="Dax-Regular"/>
@@ -3265,53 +2862,133 @@
           <w:bCs/>
           <w:lang w:val="es-419"/>
         </w:rPr>
-        <w:t>time.</w:t>
-      </w:r>
-      <w:proofErr w:type="gramEnd"/>
+        <w:t>time.perf_counter()</w:t>
+      </w:r>
+      <w:r>
+        <w:rPr>
+          <w:rFonts w:ascii="Dax-Regular" w:hAnsi="Dax-Regular"/>
+          <w:lang w:val="es-419"/>
+        </w:rPr>
+        <w:t xml:space="preserve"> en ves de la previamente conocida </w:t>
+      </w:r>
       <w:r>
         <w:rPr>
           <w:b/>
           <w:bCs/>
           <w:lang w:val="es-419"/>
         </w:rPr>
-        <w:t>perf_counter()</w:t>
+        <w:t>time.process_time()</w:t>
       </w:r>
       <w:r>
         <w:rPr>
           <w:rFonts w:ascii="Dax-Regular" w:hAnsi="Dax-Regular"/>
           <w:lang w:val="es-419"/>
         </w:rPr>
-        <w:t xml:space="preserve"> en ves de la previamente conocida </w:t>
-      </w:r>
-      <w:r>
-        <w:rPr>
-          <w:b/>
-          <w:bCs/>
-          <w:lang w:val="es-419"/>
-        </w:rPr>
-        <w:t>time.process_time()</w:t>
-      </w:r>
-      <w:r>
+        <w:t>?</w:t>
+      </w:r>
+    </w:p>
+    <w:p>
+      <w:pPr>
+        <w:pStyle w:val="Prrafodelista"/>
+        <w:spacing w:after="0"/>
+        <w:jc w:val="both"/>
         <w:rPr>
           <w:rFonts w:ascii="Dax-Regular" w:hAnsi="Dax-Regular"/>
           <w:lang w:val="es-419"/>
         </w:rPr>
-        <w:t>?</w:t>
-      </w:r>
+      </w:pPr>
     </w:p>
     <w:p>
       <w:pPr>
-        <w:pStyle w:val="ListParagraph"/>
+        <w:pStyle w:val="Prrafodelista"/>
         <w:spacing w:after="0"/>
         <w:jc w:val="both"/>
         <w:rPr>
-          <w:lang w:val="es-419"/>
-        </w:rPr>
-      </w:pPr>
+          <w:lang w:val="es-CO"/>
+        </w:rPr>
+      </w:pPr>
+      <w:r>
+        <w:rPr>
+          <w:lang w:val="es-CO"/>
+        </w:rPr>
+        <w:t>t</w:t>
+      </w:r>
+      <w:r>
+        <w:rPr>
+          <w:lang w:val="es-CO"/>
+        </w:rPr>
+        <w:t>ime.process_time()</w:t>
+      </w:r>
+      <w:r>
+        <w:rPr>
+          <w:lang w:val="es-CO"/>
+        </w:rPr>
+        <w:t xml:space="preserve"> cuenta solo e</w:t>
+      </w:r>
+      <w:r>
+        <w:rPr>
+          <w:lang w:val="es-CO"/>
+        </w:rPr>
+        <w:t>l tiempo que se demora</w:t>
+      </w:r>
+      <w:r>
+        <w:rPr>
+          <w:lang w:val="es-CO"/>
+        </w:rPr>
+        <w:t xml:space="preserve"> la operación en ejecutar, </w:t>
+      </w:r>
+      <w:r>
+        <w:rPr>
+          <w:lang w:val="es-CO"/>
+        </w:rPr>
+        <w:t>time.perf_counter()</w:t>
+      </w:r>
+      <w:r>
+        <w:rPr>
+          <w:lang w:val="es-CO"/>
+        </w:rPr>
+        <w:t xml:space="preserve"> </w:t>
+      </w:r>
+      <w:r>
+        <w:rPr>
+          <w:lang w:val="es-CO"/>
+        </w:rPr>
+        <w:t xml:space="preserve">mide el tiempo real que se </w:t>
+      </w:r>
+      <w:r>
+        <w:rPr>
+          <w:lang w:val="es-CO"/>
+        </w:rPr>
+        <w:t>pasa</w:t>
+      </w:r>
+      <w:r>
+        <w:rPr>
+          <w:lang w:val="es-CO"/>
+        </w:rPr>
+        <w:t>.  Como aquí se quiere medir el tiempo que pasa d</w:t>
+      </w:r>
+      <w:r>
+        <w:rPr>
+          <w:lang w:val="es-CO"/>
+        </w:rPr>
+        <w:t xml:space="preserve">esde que se llama la función hasta que entrega el resultado es lógico usar </w:t>
+      </w:r>
+      <w:r>
+        <w:rPr>
+          <w:lang w:val="es-CO"/>
+        </w:rPr>
+        <w:t>time.perf_counter()</w:t>
+      </w:r>
+      <w:r>
+        <w:rPr>
+          <w:lang w:val="es-CO"/>
+        </w:rPr>
+        <w:t>.</w:t>
+      </w:r>
     </w:p>
     <w:p>
       <w:pPr>
-        <w:pStyle w:val="ListParagraph"/>
+        <w:pStyle w:val="Prrafodelista"/>
         <w:numPr>
           <w:ilvl w:val="0"/>
           <w:numId w:val="8"/>
@@ -3377,17 +3054,105 @@
     </w:p>
     <w:p>
       <w:pPr>
-        <w:pStyle w:val="ListParagraph"/>
+        <w:spacing w:after="0"/>
+        <w:ind w:left="720"/>
+        <w:jc w:val="both"/>
+        <w:rPr>
+          <w:lang w:val="es-419"/>
+        </w:rPr>
+      </w:pPr>
+      <w:r>
+        <w:rPr>
+          <w:lang w:val="es-419"/>
+        </w:rPr>
+        <w:t xml:space="preserve">Start() </w:t>
+      </w:r>
+      <w:r>
+        <w:rPr>
+          <w:lang w:val="es-419"/>
+        </w:rPr>
+        <w:t xml:space="preserve">habilita que se pueda medir la memoria </w:t>
+      </w:r>
+      <w:r>
+        <w:rPr>
+          <w:lang w:val="es-419"/>
+        </w:rPr>
+        <w:t xml:space="preserve">y stop() </w:t>
+      </w:r>
+      <w:r>
+        <w:rPr>
+          <w:lang w:val="es-419"/>
+        </w:rPr>
+        <w:t>cierra esta posibilidad.</w:t>
+      </w:r>
+    </w:p>
+    <w:p>
+      <w:pPr>
+        <w:pStyle w:val="Prrafodelista"/>
         <w:spacing w:after="0"/>
         <w:jc w:val="both"/>
         <w:rPr>
           <w:lang w:val="es-419"/>
         </w:rPr>
       </w:pPr>
+      <w:r>
+        <w:rPr>
+          <w:lang w:val="es-419"/>
+        </w:rPr>
+        <w:t xml:space="preserve">De </w:t>
+      </w:r>
+      <w:r>
+        <w:rPr>
+          <w:lang w:val="es-419"/>
+        </w:rPr>
+        <w:t>este modo se</w:t>
+      </w:r>
+      <w:r>
+        <w:rPr>
+          <w:lang w:val="es-419"/>
+        </w:rPr>
+        <w:t xml:space="preserve"> usan para</w:t>
+      </w:r>
+      <w:r>
+        <w:rPr>
+          <w:lang w:val="es-419"/>
+        </w:rPr>
+        <w:t xml:space="preserve"> empieza</w:t>
+      </w:r>
+      <w:r>
+        <w:rPr>
+          <w:lang w:val="es-419"/>
+        </w:rPr>
+        <w:t>r</w:t>
+      </w:r>
+      <w:r>
+        <w:rPr>
+          <w:lang w:val="es-419"/>
+        </w:rPr>
+        <w:t xml:space="preserve"> a contar la memoria utilizada en los procesos y detenerla</w:t>
+      </w:r>
+      <w:r>
+        <w:rPr>
+          <w:lang w:val="es-419"/>
+        </w:rPr>
+        <w:t>. L</w:t>
+      </w:r>
+      <w:r>
+        <w:rPr>
+          <w:lang w:val="es-419"/>
+        </w:rPr>
+        <w:t>o que sirve para conocer la información y hacer otros procesos como delta memoria</w:t>
+      </w:r>
+      <w:r>
+        <w:rPr>
+          <w:lang w:val="es-419"/>
+        </w:rPr>
+        <w:t>.</w:t>
+      </w:r>
     </w:p>
     <w:p>
       <w:pPr>
-        <w:pStyle w:val="ListParagraph"/>
+        <w:pStyle w:val="Prrafodelista"/>
         <w:numPr>
           <w:ilvl w:val="0"/>
           <w:numId w:val="8"/>
@@ -3424,7 +3189,7 @@
     </w:p>
     <w:p>
       <w:pPr>
-        <w:pStyle w:val="ListParagraph"/>
+        <w:pStyle w:val="Prrafodelista"/>
         <w:spacing w:after="0"/>
         <w:jc w:val="both"/>
         <w:rPr>
@@ -3434,7 +3199,7 @@
     </w:p>
     <w:p>
       <w:pPr>
-        <w:pStyle w:val="ListParagraph"/>
+        <w:pStyle w:val="Prrafodelista"/>
         <w:numPr>
           <w:ilvl w:val="0"/>
           <w:numId w:val="8"/>
@@ -3480,7 +3245,7 @@
     </w:p>
     <w:p>
       <w:pPr>
-        <w:pStyle w:val="ListParagraph"/>
+        <w:pStyle w:val="Prrafodelista"/>
         <w:numPr>
           <w:ilvl w:val="0"/>
           <w:numId w:val="8"/>
@@ -3526,7 +3291,7 @@
     </w:p>
     <w:p>
       <w:pPr>
-        <w:pStyle w:val="ListParagraph"/>
+        <w:pStyle w:val="Prrafodelista"/>
         <w:numPr>
           <w:ilvl w:val="0"/>
           <w:numId w:val="8"/>
@@ -3563,7 +3328,7 @@
     </w:p>
     <w:p>
       <w:pPr>
-        <w:pStyle w:val="ListParagraph"/>
+        <w:pStyle w:val="Prrafodelista"/>
         <w:rPr>
           <w:lang w:val="es-419"/>
         </w:rPr>
@@ -3571,7 +3336,7 @@
     </w:p>
     <w:p>
       <w:pPr>
-        <w:pStyle w:val="ListParagraph"/>
+        <w:pStyle w:val="Prrafodelista"/>
         <w:spacing w:after="0"/>
         <w:jc w:val="both"/>
         <w:rPr>
@@ -4995,11 +4760,11 @@
       <w:noProof/>
     </w:rPr>
   </w:style>
-  <w:style w:type="paragraph" w:styleId="Heading1">
+  <w:style w:type="paragraph" w:styleId="Ttulo1">
     <w:name w:val="heading 1"/>
     <w:basedOn w:val="Normal"/>
     <w:next w:val="Normal"/>
-    <w:link w:val="Heading1Char"/>
+    <w:link w:val="Ttulo1Car"/>
     <w:uiPriority w:val="9"/>
     <w:qFormat/>
     <w:rsid w:val="003C0715"/>
@@ -5016,11 +4781,11 @@
       <w:szCs w:val="32"/>
     </w:rPr>
   </w:style>
-  <w:style w:type="paragraph" w:styleId="Heading2">
+  <w:style w:type="paragraph" w:styleId="Ttulo2">
     <w:name w:val="heading 2"/>
     <w:basedOn w:val="Normal"/>
     <w:next w:val="Normal"/>
-    <w:link w:val="Heading2Char"/>
+    <w:link w:val="Ttulo2Car"/>
     <w:uiPriority w:val="9"/>
     <w:unhideWhenUsed/>
     <w:qFormat/>
@@ -5038,13 +4803,13 @@
       <w:szCs w:val="26"/>
     </w:rPr>
   </w:style>
-  <w:style w:type="character" w:default="1" w:styleId="DefaultParagraphFont">
+  <w:style w:type="character" w:default="1" w:styleId="Fuentedeprrafopredeter">
     <w:name w:val="Default Paragraph Font"/>
     <w:uiPriority w:val="1"/>
     <w:semiHidden/>
     <w:unhideWhenUsed/>
   </w:style>
-  <w:style w:type="table" w:default="1" w:styleId="TableNormal">
+  <w:style w:type="table" w:default="1" w:styleId="Tablanormal">
     <w:name w:val="Normal Table"/>
     <w:uiPriority w:val="99"/>
     <w:semiHidden/>
@@ -5059,17 +4824,17 @@
       </w:tblCellMar>
     </w:tblPr>
   </w:style>
-  <w:style w:type="numbering" w:default="1" w:styleId="NoList">
+  <w:style w:type="numbering" w:default="1" w:styleId="Sinlista">
     <w:name w:val="No List"/>
     <w:uiPriority w:val="99"/>
     <w:semiHidden/>
     <w:unhideWhenUsed/>
   </w:style>
-  <w:style w:type="paragraph" w:styleId="Title">
+  <w:style w:type="paragraph" w:styleId="Ttulo">
     <w:name w:val="Title"/>
     <w:basedOn w:val="Normal"/>
     <w:next w:val="Normal"/>
-    <w:link w:val="TitleChar"/>
+    <w:link w:val="TtuloCar"/>
     <w:uiPriority w:val="10"/>
     <w:qFormat/>
     <w:rsid w:val="00BA3B38"/>
@@ -5085,10 +4850,10 @@
       <w:szCs w:val="56"/>
     </w:rPr>
   </w:style>
-  <w:style w:type="character" w:customStyle="1" w:styleId="TitleChar">
-    <w:name w:val="Title Char"/>
-    <w:basedOn w:val="DefaultParagraphFont"/>
-    <w:link w:val="Title"/>
+  <w:style w:type="character" w:customStyle="1" w:styleId="TtuloCar">
+    <w:name w:val="Título Car"/>
+    <w:basedOn w:val="Fuentedeprrafopredeter"/>
+    <w:link w:val="Ttulo"/>
     <w:uiPriority w:val="10"/>
     <w:rsid w:val="00BA3B38"/>
     <w:rPr>
@@ -5100,7 +4865,7 @@
       <w:szCs w:val="56"/>
     </w:rPr>
   </w:style>
-  <w:style w:type="paragraph" w:styleId="ListParagraph">
+  <w:style w:type="paragraph" w:styleId="Prrafodelista">
     <w:name w:val="List Paragraph"/>
     <w:basedOn w:val="Normal"/>
     <w:uiPriority w:val="34"/>
@@ -5114,9 +4879,9 @@
       <w:noProof w:val="0"/>
     </w:rPr>
   </w:style>
-  <w:style w:type="character" w:styleId="CommentReference">
+  <w:style w:type="character" w:styleId="Refdecomentario">
     <w:name w:val="annotation reference"/>
-    <w:basedOn w:val="DefaultParagraphFont"/>
+    <w:basedOn w:val="Fuentedeprrafopredeter"/>
     <w:uiPriority w:val="99"/>
     <w:semiHidden/>
     <w:unhideWhenUsed/>
@@ -5126,10 +4891,10 @@
       <w:szCs w:val="16"/>
     </w:rPr>
   </w:style>
-  <w:style w:type="paragraph" w:styleId="CommentText">
+  <w:style w:type="paragraph" w:styleId="Textocomentario">
     <w:name w:val="annotation text"/>
     <w:basedOn w:val="Normal"/>
-    <w:link w:val="CommentTextChar"/>
+    <w:link w:val="TextocomentarioCar"/>
     <w:uiPriority w:val="99"/>
     <w:semiHidden/>
     <w:unhideWhenUsed/>
@@ -5143,10 +4908,10 @@
       <w:szCs w:val="20"/>
     </w:rPr>
   </w:style>
-  <w:style w:type="character" w:customStyle="1" w:styleId="CommentTextChar">
-    <w:name w:val="Comment Text Char"/>
-    <w:basedOn w:val="DefaultParagraphFont"/>
-    <w:link w:val="CommentText"/>
+  <w:style w:type="character" w:customStyle="1" w:styleId="TextocomentarioCar">
+    <w:name w:val="Texto comentario Car"/>
+    <w:basedOn w:val="Fuentedeprrafopredeter"/>
+    <w:link w:val="Textocomentario"/>
     <w:uiPriority w:val="99"/>
     <w:semiHidden/>
     <w:rsid w:val="00A442AC"/>
@@ -5155,7 +4920,7 @@
       <w:szCs w:val="20"/>
     </w:rPr>
   </w:style>
-  <w:style w:type="paragraph" w:styleId="Caption">
+  <w:style w:type="paragraph" w:styleId="Descripcin">
     <w:name w:val="caption"/>
     <w:basedOn w:val="Normal"/>
     <w:next w:val="Normal"/>
@@ -5175,9 +4940,9 @@
       <w:szCs w:val="18"/>
     </w:rPr>
   </w:style>
-  <w:style w:type="table" w:styleId="GridTable2">
+  <w:style w:type="table" w:styleId="Tabladecuadrcula2">
     <w:name w:val="Grid Table 2"/>
-    <w:basedOn w:val="TableNormal"/>
+    <w:basedOn w:val="Tablanormal"/>
     <w:uiPriority w:val="47"/>
     <w:rsid w:val="00076EA8"/>
     <w:pPr>
@@ -5250,10 +5015,10 @@
       </w:tcPr>
     </w:tblStylePr>
   </w:style>
-  <w:style w:type="character" w:customStyle="1" w:styleId="Heading1Char">
-    <w:name w:val="Heading 1 Char"/>
-    <w:basedOn w:val="DefaultParagraphFont"/>
-    <w:link w:val="Heading1"/>
+  <w:style w:type="character" w:customStyle="1" w:styleId="Ttulo1Car">
+    <w:name w:val="Título 1 Car"/>
+    <w:basedOn w:val="Fuentedeprrafopredeter"/>
+    <w:link w:val="Ttulo1"/>
     <w:uiPriority w:val="9"/>
     <w:rsid w:val="003C0715"/>
     <w:rPr>
@@ -5264,10 +5029,10 @@
       <w:szCs w:val="32"/>
     </w:rPr>
   </w:style>
-  <w:style w:type="character" w:customStyle="1" w:styleId="Heading2Char">
-    <w:name w:val="Heading 2 Char"/>
-    <w:basedOn w:val="DefaultParagraphFont"/>
-    <w:link w:val="Heading2"/>
+  <w:style w:type="character" w:customStyle="1" w:styleId="Ttulo2Car">
+    <w:name w:val="Título 2 Car"/>
+    <w:basedOn w:val="Fuentedeprrafopredeter"/>
+    <w:link w:val="Ttulo2"/>
     <w:uiPriority w:val="9"/>
     <w:rsid w:val="003C0715"/>
     <w:rPr>
@@ -5577,12 +5342,9 @@
 </file>
 
 <file path=customXml/item1.xml><?xml version="1.0" encoding="utf-8"?>
-<?mso-contentType ?>
-<FormTemplates xmlns="http://schemas.microsoft.com/sharepoint/v3/contenttype/forms">
-  <Display>DocumentLibraryForm</Display>
-  <Edit>DocumentLibraryForm</Edit>
-  <New>DocumentLibraryForm</New>
-</FormTemplates>
+<p:properties xmlns:p="http://schemas.microsoft.com/office/2006/metadata/properties" xmlns:xsi="http://www.w3.org/2001/XMLSchema-instance" xmlns:pc="http://schemas.microsoft.com/office/infopath/2007/PartnerControls">
+  <documentManagement/>
+</p:properties>
 </file>
 
 <file path=customXml/item2.xml><?xml version="1.0" encoding="utf-8"?>
@@ -5797,15 +5559,19 @@
 </file>
 
 <file path=customXml/item3.xml><?xml version="1.0" encoding="utf-8"?>
-<p:properties xmlns:p="http://schemas.microsoft.com/office/2006/metadata/properties" xmlns:xsi="http://www.w3.org/2001/XMLSchema-instance" xmlns:pc="http://schemas.microsoft.com/office/infopath/2007/PartnerControls">
-  <documentManagement/>
-</p:properties>
+<?mso-contentType ?>
+<FormTemplates xmlns="http://schemas.microsoft.com/sharepoint/v3/contenttype/forms">
+  <Display>DocumentLibraryForm</Display>
+  <Edit>DocumentLibraryForm</Edit>
+  <New>DocumentLibraryForm</New>
+</FormTemplates>
 </file>
 
 <file path=customXml/itemProps1.xml><?xml version="1.0" encoding="utf-8"?>
-<ds:datastoreItem xmlns:ds="http://schemas.openxmlformats.org/officeDocument/2006/customXml" ds:itemID="{1F59EA8B-1FA8-40D2-A8B0-61B9CE1E4579}">
+<ds:datastoreItem xmlns:ds="http://schemas.openxmlformats.org/officeDocument/2006/customXml" ds:itemID="{8542EACB-7939-45C8-99C3-B6897CA7A7EF}">
   <ds:schemaRefs>
-    <ds:schemaRef ds:uri="http://schemas.microsoft.com/sharepoint/v3/contenttype/forms"/>
+    <ds:schemaRef ds:uri="http://schemas.microsoft.com/office/2006/metadata/properties"/>
+    <ds:schemaRef ds:uri="http://schemas.microsoft.com/office/infopath/2007/PartnerControls"/>
   </ds:schemaRefs>
 </ds:datastoreItem>
 </file>
@@ -5830,10 +5596,9 @@
 </file>
 
 <file path=customXml/itemProps3.xml><?xml version="1.0" encoding="utf-8"?>
-<ds:datastoreItem xmlns:ds="http://schemas.openxmlformats.org/officeDocument/2006/customXml" ds:itemID="{8542EACB-7939-45C8-99C3-B6897CA7A7EF}">
+<ds:datastoreItem xmlns:ds="http://schemas.openxmlformats.org/officeDocument/2006/customXml" ds:itemID="{1F59EA8B-1FA8-40D2-A8B0-61B9CE1E4579}">
   <ds:schemaRefs>
-    <ds:schemaRef ds:uri="http://schemas.microsoft.com/office/2006/metadata/properties"/>
-    <ds:schemaRef ds:uri="http://schemas.microsoft.com/office/infopath/2007/PartnerControls"/>
+    <ds:schemaRef ds:uri="http://schemas.microsoft.com/sharepoint/v3/contenttype/forms"/>
   </ds:schemaRefs>
 </ds:datastoreItem>
 </file>
</xml_diff>

<commit_message>
Cambios al word y al excel
</commit_message>
<xml_diff>
--- a/Docs/Observaciones-Lab 7.docx
+++ b/Docs/Observaciones-Lab 7.docx
@@ -25,50 +25,44 @@
     </w:p>
     <w:p>
       <w:pPr>
-        <w:spacing w:after="0"/>
+        <w:pStyle w:val="NormalWeb"/>
+        <w:shd w:val="clear" w:color="auto" w:fill="FFFFFF"/>
+        <w:spacing w:before="0" w:beforeAutospacing="0" w:after="240" w:afterAutospacing="0"/>
         <w:jc w:val="right"/>
         <w:rPr>
-          <w:noProof w:val="0"/>
-          <w:lang w:val="es-CO"/>
-        </w:rPr>
-      </w:pPr>
-      <w:r>
-        <w:rPr>
-          <w:noProof w:val="0"/>
-          <w:lang w:val="es-CO"/>
-        </w:rPr>
-        <w:t xml:space="preserve">Estudiante </w:t>
-      </w:r>
-      <w:r>
-        <w:rPr>
-          <w:noProof w:val="0"/>
-          <w:lang w:val="es-CO"/>
-        </w:rPr>
-        <w:t>1 Cod XXXX</w:t>
+          <w:color w:val="24292E"/>
+          <w:sz w:val="20"/>
+          <w:szCs w:val="20"/>
+        </w:rPr>
+      </w:pPr>
+      <w:r>
+        <w:rPr>
+          <w:color w:val="24292E"/>
+          <w:sz w:val="20"/>
+          <w:szCs w:val="20"/>
+        </w:rPr>
+        <w:t>Estudiante 1:Juan Felipe García 202014961 jf.garciam1</w:t>
       </w:r>
     </w:p>
     <w:p>
       <w:pPr>
-        <w:spacing w:after="0"/>
+        <w:pStyle w:val="NormalWeb"/>
+        <w:shd w:val="clear" w:color="auto" w:fill="FFFFFF"/>
+        <w:spacing w:before="0" w:beforeAutospacing="0"/>
         <w:jc w:val="right"/>
         <w:rPr>
-          <w:noProof w:val="0"/>
-          <w:lang w:val="es-CO"/>
-        </w:rPr>
-      </w:pPr>
-      <w:r>
-        <w:rPr>
-          <w:noProof w:val="0"/>
-          <w:lang w:val="es-CO"/>
-        </w:rPr>
-        <w:t xml:space="preserve">Estudiante </w:t>
-      </w:r>
-      <w:r>
-        <w:rPr>
-          <w:noProof w:val="0"/>
-          <w:lang w:val="es-CO"/>
-        </w:rPr>
-        <w:t>2 Cod XXXX</w:t>
+          <w:color w:val="24292E"/>
+          <w:sz w:val="20"/>
+          <w:szCs w:val="20"/>
+        </w:rPr>
+      </w:pPr>
+      <w:r>
+        <w:rPr>
+          <w:color w:val="24292E"/>
+          <w:sz w:val="20"/>
+          <w:szCs w:val="20"/>
+        </w:rPr>
+        <w:t>Estudiante 2: Santiago Rodríguez 202020476 s.rodriguez64</w:t>
       </w:r>
     </w:p>
     <w:p>
@@ -223,9 +217,15 @@
               <w:rPr>
                 <w:rFonts w:ascii="Dax-Regular" w:hAnsi="Dax-Regular"/>
                 <w:noProof w:val="0"/>
-                <w:lang w:val="es-CO"/>
               </w:rPr>
             </w:pPr>
+            <w:r>
+              <w:rPr>
+                <w:rFonts w:ascii="Dax-Regular" w:hAnsi="Dax-Regular"/>
+                <w:noProof w:val="0"/>
+              </w:rPr>
+              <w:t>Intel(R) Core (TM) i5-10300h CPU @2.50GHZ 2.50GHZ</w:t>
+            </w:r>
           </w:p>
         </w:tc>
         <w:tc>
@@ -239,9 +239,22 @@
               <w:rPr>
                 <w:rFonts w:ascii="Dax-Regular" w:hAnsi="Dax-Regular"/>
                 <w:noProof w:val="0"/>
-                <w:lang w:val="es-CO"/>
               </w:rPr>
             </w:pPr>
+            <w:r>
+              <w:rPr>
+                <w:rFonts w:ascii="Dax-Regular" w:hAnsi="Dax-Regular"/>
+                <w:noProof w:val="0"/>
+              </w:rPr>
+              <w:t>Intel(R) Core(TM) i</w:t>
+            </w:r>
+            <w:r>
+              <w:rPr>
+                <w:rFonts w:ascii="Dax-Regular" w:hAnsi="Dax-Regular"/>
+                <w:noProof w:val="0"/>
+              </w:rPr>
+              <w:t>7-1065G7 CPU @ 1.30GHz 1.50GHz</w:t>
+            </w:r>
           </w:p>
         </w:tc>
       </w:tr>
@@ -287,6 +300,14 @@
                 <w:lang w:val="es-CO"/>
               </w:rPr>
             </w:pPr>
+            <w:r>
+              <w:rPr>
+                <w:rFonts w:ascii="Dax-Regular" w:hAnsi="Dax-Regular"/>
+                <w:noProof w:val="0"/>
+                <w:lang w:val="es-419"/>
+              </w:rPr>
+              <w:t>8Gb</w:t>
+            </w:r>
           </w:p>
         </w:tc>
         <w:tc>
@@ -303,6 +324,14 @@
                 <w:lang w:val="es-CO"/>
               </w:rPr>
             </w:pPr>
+            <w:r>
+              <w:rPr>
+                <w:rFonts w:ascii="Dax-Regular" w:hAnsi="Dax-Regular"/>
+                <w:noProof w:val="0"/>
+                <w:lang w:val="es-419"/>
+              </w:rPr>
+              <w:t>12 GB</w:t>
+            </w:r>
           </w:p>
         </w:tc>
       </w:tr>
@@ -349,6 +378,14 @@
                 <w:lang w:val="es-CO"/>
               </w:rPr>
             </w:pPr>
+            <w:r>
+              <w:rPr>
+                <w:rFonts w:ascii="Dax-Regular" w:hAnsi="Dax-Regular"/>
+                <w:noProof w:val="0"/>
+                <w:lang w:val="es-419"/>
+              </w:rPr>
+              <w:t>Windows 10 64-bits</w:t>
+            </w:r>
           </w:p>
         </w:tc>
         <w:tc>
@@ -363,9 +400,22 @@
               <w:rPr>
                 <w:rFonts w:ascii="Dax-Regular" w:hAnsi="Dax-Regular"/>
                 <w:noProof w:val="0"/>
-                <w:lang w:val="es-CO"/>
               </w:rPr>
             </w:pPr>
+            <w:r>
+              <w:rPr>
+                <w:rFonts w:ascii="Dax-Regular" w:hAnsi="Dax-Regular"/>
+                <w:noProof w:val="0"/>
+              </w:rPr>
+              <w:t>Windows 10 Home Single Language 64-B</w:t>
+            </w:r>
+            <w:r>
+              <w:rPr>
+                <w:rFonts w:ascii="Dax-Regular" w:hAnsi="Dax-Regular"/>
+                <w:noProof w:val="0"/>
+              </w:rPr>
+              <w:t>its</w:t>
+            </w:r>
           </w:p>
         </w:tc>
       </w:tr>
@@ -1874,14 +1924,20 @@
           </w:tcPr>
           <w:p>
             <w:pPr>
-              <w:spacing w:after="0" w:line="240" w:lineRule="auto"/>
               <w:jc w:val="center"/>
               <w:rPr>
-                <w:rFonts w:ascii="Calibri" w:eastAsia="Times New Roman" w:hAnsi="Calibri" w:cs="Calibri"/>
+                <w:rFonts w:ascii="Calibri" w:hAnsi="Calibri" w:cs="Calibri"/>
                 <w:noProof w:val="0"/>
                 <w:color w:val="000000"/>
               </w:rPr>
             </w:pPr>
+            <w:r>
+              <w:rPr>
+                <w:rFonts w:ascii="Calibri" w:hAnsi="Calibri" w:cs="Calibri"/>
+                <w:color w:val="000000"/>
+              </w:rPr>
+              <w:t>1.327.229,729</w:t>
+            </w:r>
           </w:p>
         </w:tc>
         <w:tc>
@@ -1898,14 +1954,20 @@
           </w:tcPr>
           <w:p>
             <w:pPr>
-              <w:spacing w:after="0" w:line="240" w:lineRule="auto"/>
               <w:jc w:val="center"/>
               <w:rPr>
-                <w:rFonts w:ascii="Calibri" w:eastAsia="Times New Roman" w:hAnsi="Calibri" w:cs="Calibri"/>
+                <w:rFonts w:ascii="Calibri" w:hAnsi="Calibri" w:cs="Calibri"/>
                 <w:noProof w:val="0"/>
                 <w:color w:val="000000"/>
               </w:rPr>
             </w:pPr>
+            <w:r>
+              <w:rPr>
+                <w:rFonts w:ascii="Calibri" w:hAnsi="Calibri" w:cs="Calibri"/>
+                <w:color w:val="000000"/>
+              </w:rPr>
+              <w:t>27.501,333</w:t>
+            </w:r>
           </w:p>
         </w:tc>
       </w:tr>
@@ -1942,6 +2004,7 @@
                 <w:noProof w:val="0"/>
                 <w:color w:val="000000"/>
               </w:rPr>
+              <w:lastRenderedPageBreak/>
               <w:t>0.50</w:t>
             </w:r>
           </w:p>
@@ -1960,14 +2023,20 @@
           </w:tcPr>
           <w:p>
             <w:pPr>
-              <w:spacing w:after="0" w:line="240" w:lineRule="auto"/>
               <w:jc w:val="center"/>
               <w:rPr>
-                <w:rFonts w:ascii="Calibri" w:eastAsia="Times New Roman" w:hAnsi="Calibri" w:cs="Calibri"/>
+                <w:rFonts w:ascii="Calibri" w:hAnsi="Calibri" w:cs="Calibri"/>
                 <w:noProof w:val="0"/>
                 <w:color w:val="000000"/>
               </w:rPr>
             </w:pPr>
+            <w:r>
+              <w:rPr>
+                <w:rFonts w:ascii="Calibri" w:hAnsi="Calibri" w:cs="Calibri"/>
+                <w:color w:val="000000"/>
+              </w:rPr>
+              <w:t>1.327.216,557</w:t>
+            </w:r>
           </w:p>
         </w:tc>
         <w:tc>
@@ -1984,14 +2053,20 @@
           </w:tcPr>
           <w:p>
             <w:pPr>
-              <w:spacing w:after="0" w:line="240" w:lineRule="auto"/>
               <w:jc w:val="center"/>
               <w:rPr>
-                <w:rFonts w:ascii="Calibri" w:eastAsia="Times New Roman" w:hAnsi="Calibri" w:cs="Calibri"/>
+                <w:rFonts w:ascii="Calibri" w:hAnsi="Calibri" w:cs="Calibri"/>
                 <w:noProof w:val="0"/>
                 <w:color w:val="000000"/>
               </w:rPr>
             </w:pPr>
+            <w:r>
+              <w:rPr>
+                <w:rFonts w:ascii="Calibri" w:hAnsi="Calibri" w:cs="Calibri"/>
+                <w:color w:val="000000"/>
+              </w:rPr>
+              <w:t>25.872,620</w:t>
+            </w:r>
           </w:p>
         </w:tc>
       </w:tr>
@@ -2046,14 +2121,20 @@
           </w:tcPr>
           <w:p>
             <w:pPr>
-              <w:spacing w:after="0" w:line="240" w:lineRule="auto"/>
               <w:jc w:val="center"/>
               <w:rPr>
-                <w:rFonts w:ascii="Calibri" w:eastAsia="Times New Roman" w:hAnsi="Calibri" w:cs="Calibri"/>
+                <w:rFonts w:ascii="Calibri" w:hAnsi="Calibri" w:cs="Calibri"/>
                 <w:noProof w:val="0"/>
                 <w:color w:val="000000"/>
               </w:rPr>
             </w:pPr>
+            <w:r>
+              <w:rPr>
+                <w:rFonts w:ascii="Calibri" w:hAnsi="Calibri" w:cs="Calibri"/>
+                <w:color w:val="000000"/>
+              </w:rPr>
+              <w:t>1.327.203,328</w:t>
+            </w:r>
           </w:p>
         </w:tc>
         <w:tc>
@@ -2070,14 +2151,20 @@
           </w:tcPr>
           <w:p>
             <w:pPr>
-              <w:spacing w:after="0" w:line="240" w:lineRule="auto"/>
               <w:jc w:val="center"/>
               <w:rPr>
-                <w:rFonts w:ascii="Calibri" w:eastAsia="Times New Roman" w:hAnsi="Calibri" w:cs="Calibri"/>
+                <w:rFonts w:ascii="Calibri" w:hAnsi="Calibri" w:cs="Calibri"/>
                 <w:noProof w:val="0"/>
                 <w:color w:val="000000"/>
               </w:rPr>
             </w:pPr>
+            <w:r>
+              <w:rPr>
+                <w:rFonts w:ascii="Calibri" w:hAnsi="Calibri" w:cs="Calibri"/>
+                <w:color w:val="000000"/>
+              </w:rPr>
+              <w:t>25.009,815</w:t>
+            </w:r>
           </w:p>
         </w:tc>
       </w:tr>
@@ -2267,7 +2354,6 @@
                 <w:noProof w:val="0"/>
                 <w:color w:val="000000"/>
               </w:rPr>
-              <w:lastRenderedPageBreak/>
               <w:t>Factor de Carga (CHAINING)</w:t>
             </w:r>
           </w:p>
@@ -2398,14 +2484,20 @@
           </w:tcPr>
           <w:p>
             <w:pPr>
-              <w:spacing w:after="0" w:line="240" w:lineRule="auto"/>
               <w:jc w:val="center"/>
               <w:rPr>
-                <w:rFonts w:ascii="Calibri" w:eastAsia="Times New Roman" w:hAnsi="Calibri" w:cs="Calibri"/>
+                <w:rFonts w:ascii="Calibri" w:hAnsi="Calibri" w:cs="Calibri"/>
                 <w:noProof w:val="0"/>
                 <w:color w:val="000000"/>
               </w:rPr>
             </w:pPr>
+            <w:r>
+              <w:rPr>
+                <w:rFonts w:ascii="Calibri" w:hAnsi="Calibri" w:cs="Calibri"/>
+                <w:color w:val="000000"/>
+              </w:rPr>
+              <w:t>1.327.249,331</w:t>
+            </w:r>
           </w:p>
         </w:tc>
         <w:tc>
@@ -2422,14 +2514,20 @@
           </w:tcPr>
           <w:p>
             <w:pPr>
-              <w:spacing w:after="0" w:line="240" w:lineRule="auto"/>
               <w:jc w:val="center"/>
               <w:rPr>
-                <w:rFonts w:ascii="Calibri" w:eastAsia="Times New Roman" w:hAnsi="Calibri" w:cs="Calibri"/>
+                <w:rFonts w:ascii="Calibri" w:hAnsi="Calibri" w:cs="Calibri"/>
                 <w:noProof w:val="0"/>
                 <w:color w:val="000000"/>
               </w:rPr>
             </w:pPr>
+            <w:r>
+              <w:rPr>
+                <w:rFonts w:ascii="Calibri" w:hAnsi="Calibri" w:cs="Calibri"/>
+                <w:color w:val="000000"/>
+              </w:rPr>
+              <w:t>26.056,817</w:t>
+            </w:r>
           </w:p>
         </w:tc>
       </w:tr>
@@ -2484,14 +2582,20 @@
           </w:tcPr>
           <w:p>
             <w:pPr>
-              <w:spacing w:after="0" w:line="240" w:lineRule="auto"/>
               <w:jc w:val="center"/>
               <w:rPr>
-                <w:rFonts w:ascii="Calibri" w:eastAsia="Times New Roman" w:hAnsi="Calibri" w:cs="Calibri"/>
+                <w:rFonts w:ascii="Calibri" w:hAnsi="Calibri" w:cs="Calibri"/>
                 <w:noProof w:val="0"/>
                 <w:color w:val="000000"/>
               </w:rPr>
             </w:pPr>
+            <w:r>
+              <w:rPr>
+                <w:rFonts w:ascii="Calibri" w:hAnsi="Calibri" w:cs="Calibri"/>
+                <w:color w:val="000000"/>
+              </w:rPr>
+              <w:t>1.327.249,170</w:t>
+            </w:r>
           </w:p>
         </w:tc>
         <w:tc>
@@ -2508,14 +2612,20 @@
           </w:tcPr>
           <w:p>
             <w:pPr>
-              <w:spacing w:after="0" w:line="240" w:lineRule="auto"/>
               <w:jc w:val="center"/>
               <w:rPr>
-                <w:rFonts w:ascii="Calibri" w:eastAsia="Times New Roman" w:hAnsi="Calibri" w:cs="Calibri"/>
+                <w:rFonts w:ascii="Calibri" w:hAnsi="Calibri" w:cs="Calibri"/>
                 <w:noProof w:val="0"/>
                 <w:color w:val="000000"/>
               </w:rPr>
             </w:pPr>
+            <w:r>
+              <w:rPr>
+                <w:rFonts w:ascii="Calibri" w:hAnsi="Calibri" w:cs="Calibri"/>
+                <w:color w:val="000000"/>
+              </w:rPr>
+              <w:t>28.826,078</w:t>
+            </w:r>
           </w:p>
         </w:tc>
       </w:tr>
@@ -2570,14 +2680,20 @@
           </w:tcPr>
           <w:p>
             <w:pPr>
-              <w:spacing w:after="0" w:line="240" w:lineRule="auto"/>
               <w:jc w:val="center"/>
               <w:rPr>
-                <w:rFonts w:ascii="Calibri" w:eastAsia="Times New Roman" w:hAnsi="Calibri" w:cs="Calibri"/>
+                <w:rFonts w:ascii="Calibri" w:hAnsi="Calibri" w:cs="Calibri"/>
                 <w:noProof w:val="0"/>
                 <w:color w:val="000000"/>
               </w:rPr>
             </w:pPr>
+            <w:r>
+              <w:rPr>
+                <w:rFonts w:ascii="Calibri" w:hAnsi="Calibri" w:cs="Calibri"/>
+                <w:color w:val="000000"/>
+              </w:rPr>
+              <w:t>1.327.248,876</w:t>
+            </w:r>
           </w:p>
         </w:tc>
         <w:tc>
@@ -2594,14 +2710,20 @@
           </w:tcPr>
           <w:p>
             <w:pPr>
-              <w:spacing w:after="0" w:line="240" w:lineRule="auto"/>
               <w:jc w:val="center"/>
               <w:rPr>
-                <w:rFonts w:ascii="Calibri" w:eastAsia="Times New Roman" w:hAnsi="Calibri" w:cs="Calibri"/>
+                <w:rFonts w:ascii="Calibri" w:hAnsi="Calibri" w:cs="Calibri"/>
                 <w:noProof w:val="0"/>
                 <w:color w:val="000000"/>
               </w:rPr>
             </w:pPr>
+            <w:r>
+              <w:rPr>
+                <w:rFonts w:ascii="Calibri" w:hAnsi="Calibri" w:cs="Calibri"/>
+                <w:color w:val="000000"/>
+              </w:rPr>
+              <w:t>29.637,399</w:t>
+            </w:r>
           </w:p>
         </w:tc>
       </w:tr>
@@ -2803,6 +2925,38 @@
     </w:p>
     <w:p>
       <w:pPr>
+        <w:pStyle w:val="Prrafodelista"/>
+        <w:spacing w:after="0"/>
+        <w:jc w:val="both"/>
+        <w:rPr>
+          <w:rFonts w:ascii="Dax-Regular" w:hAnsi="Dax-Regular"/>
+          <w:lang w:val="es-CO"/>
+        </w:rPr>
+      </w:pPr>
+      <w:r>
+        <w:drawing>
+          <wp:inline distT="0" distB="0" distL="0" distR="0" wp14:anchorId="500FB9A5" wp14:editId="0174F473">
+            <wp:extent cx="5943600" cy="4311015"/>
+            <wp:effectExtent l="0" t="0" r="0" b="13335"/>
+            <wp:docPr id="1" name="Gráfico 1">
+              <a:extLst xmlns:a="http://schemas.openxmlformats.org/drawingml/2006/main">
+                <a:ext uri="{FF2B5EF4-FFF2-40B4-BE49-F238E27FC236}">
+                  <a16:creationId xmlns:a16="http://schemas.microsoft.com/office/drawing/2014/main" id="{2EC27BB9-A0AF-4A08-B094-C0C301BDCA87}"/>
+                </a:ext>
+              </a:extLst>
+            </wp:docPr>
+            <wp:cNvGraphicFramePr/>
+            <a:graphic xmlns:a="http://schemas.openxmlformats.org/drawingml/2006/main">
+              <a:graphicData uri="http://schemas.openxmlformats.org/drawingml/2006/chart">
+                <c:chart xmlns:c="http://schemas.openxmlformats.org/drawingml/2006/chart" xmlns:r="http://schemas.openxmlformats.org/officeDocument/2006/relationships" r:id="rId8"/>
+              </a:graphicData>
+            </a:graphic>
+          </wp:inline>
+        </w:drawing>
+      </w:r>
+    </w:p>
+    <w:p>
+      <w:pPr>
         <w:pStyle w:val="Ttulo1"/>
         <w:rPr>
           <w:b/>
@@ -2818,6 +2972,7 @@
           <w:noProof w:val="0"/>
           <w:lang w:val="es-CO"/>
         </w:rPr>
+        <w:lastRenderedPageBreak/>
         <w:t>Preguntas de análisis</w:t>
       </w:r>
     </w:p>
@@ -2911,19 +3066,7 @@
         <w:rPr>
           <w:lang w:val="es-CO"/>
         </w:rPr>
-        <w:t>t</w:t>
-      </w:r>
-      <w:r>
-        <w:rPr>
-          <w:lang w:val="es-CO"/>
-        </w:rPr>
-        <w:t>ime.process_time()</w:t>
-      </w:r>
-      <w:r>
-        <w:rPr>
-          <w:lang w:val="es-CO"/>
-        </w:rPr>
-        <w:t xml:space="preserve"> cuenta solo e</w:t>
+        <w:t>time.process_time() cuenta solo e</w:t>
       </w:r>
       <w:r>
         <w:rPr>
@@ -2985,6 +3128,16 @@
         </w:rPr>
         <w:t>.</w:t>
       </w:r>
+    </w:p>
+    <w:p>
+      <w:pPr>
+        <w:pStyle w:val="Prrafodelista"/>
+        <w:spacing w:after="0"/>
+        <w:jc w:val="both"/>
+        <w:rPr>
+          <w:lang w:val="es-CO"/>
+        </w:rPr>
+      </w:pPr>
     </w:p>
     <w:p>
       <w:pPr>
@@ -3117,13 +3270,13 @@
         <w:rPr>
           <w:lang w:val="es-419"/>
         </w:rPr>
-        <w:t xml:space="preserve"> empieza</w:t>
-      </w:r>
-      <w:r>
-        <w:rPr>
-          <w:lang w:val="es-419"/>
-        </w:rPr>
-        <w:t>r</w:t>
+        <w:t xml:space="preserve"> </w:t>
+      </w:r>
+      <w:r>
+        <w:rPr>
+          <w:lang w:val="es-419"/>
+        </w:rPr>
+        <w:t>empezar</w:t>
       </w:r>
       <w:r>
         <w:rPr>
@@ -3149,6 +3302,16 @@
         </w:rPr>
         <w:t>.</w:t>
       </w:r>
+    </w:p>
+    <w:p>
+      <w:pPr>
+        <w:pStyle w:val="Prrafodelista"/>
+        <w:spacing w:after="0"/>
+        <w:jc w:val="both"/>
+        <w:rPr>
+          <w:lang w:val="es-419"/>
+        </w:rPr>
+      </w:pPr>
     </w:p>
     <w:p>
       <w:pPr>
@@ -3196,6 +3359,48 @@
           <w:lang w:val="es-419"/>
         </w:rPr>
       </w:pPr>
+      <w:r>
+        <w:rPr>
+          <w:lang w:val="es-419"/>
+        </w:rPr>
+        <w:t xml:space="preserve">En linear probing mientras más pequeño el factor, </w:t>
+      </w:r>
+      <w:r>
+        <w:rPr>
+          <w:lang w:val="es-419"/>
+        </w:rPr>
+        <w:t>más</w:t>
+      </w:r>
+      <w:r>
+        <w:rPr>
+          <w:lang w:val="es-419"/>
+        </w:rPr>
+        <w:t xml:space="preserve"> eficiente es</w:t>
+      </w:r>
+      <w:r>
+        <w:rPr>
+          <w:lang w:val="es-419"/>
+        </w:rPr>
+        <w:t xml:space="preserve"> porque tiene que revisar menos </w:t>
+      </w:r>
+      <w:r>
+        <w:rPr>
+          <w:lang w:val="es-419"/>
+        </w:rPr>
+        <w:t>colisiones</w:t>
+      </w:r>
+      <w:r>
+        <w:rPr>
+          <w:lang w:val="es-419"/>
+        </w:rPr>
+        <w:t>.</w:t>
+      </w:r>
+      <w:r>
+        <w:rPr>
+          <w:lang w:val="es-419"/>
+        </w:rPr>
+        <w:t xml:space="preserve"> En separate chaining aumenta el tiempo al mismo tiempo que aumenta el factor de carga.</w:t>
+      </w:r>
     </w:p>
     <w:p>
       <w:pPr>
@@ -3236,7 +3441,72 @@
     </w:p>
     <w:p>
       <w:pPr>
+        <w:pStyle w:val="Prrafodelista"/>
         <w:spacing w:after="0"/>
+        <w:jc w:val="both"/>
+        <w:rPr>
+          <w:lang w:val="es-419"/>
+        </w:rPr>
+      </w:pPr>
+      <w:r>
+        <w:rPr>
+          <w:lang w:val="es-419"/>
+        </w:rPr>
+        <w:t>En linear probing mientras más pequeño el factor,</w:t>
+      </w:r>
+      <w:r>
+        <w:rPr>
+          <w:lang w:val="es-419"/>
+        </w:rPr>
+        <w:t xml:space="preserve"> es mayor el consumo de memoria, pues se </w:t>
+      </w:r>
+      <w:r>
+        <w:rPr>
+          <w:lang w:val="es-419"/>
+        </w:rPr>
+        <w:t xml:space="preserve">necesitan tablas </w:t>
+      </w:r>
+      <w:r>
+        <w:rPr>
+          <w:lang w:val="es-419"/>
+        </w:rPr>
+        <w:t>más</w:t>
+      </w:r>
+      <w:r>
+        <w:rPr>
+          <w:lang w:val="es-419"/>
+        </w:rPr>
+        <w:t xml:space="preserve"> grandes</w:t>
+      </w:r>
+      <w:r>
+        <w:rPr>
+          <w:lang w:val="es-419"/>
+        </w:rPr>
+        <w:t>.</w:t>
+      </w:r>
+      <w:r>
+        <w:rPr>
+          <w:lang w:val="es-419"/>
+        </w:rPr>
+        <w:t xml:space="preserve"> </w:t>
+      </w:r>
+      <w:r>
+        <w:rPr>
+          <w:lang w:val="es-419"/>
+        </w:rPr>
+        <w:t xml:space="preserve">En separate chaining </w:t>
+      </w:r>
+      <w:r>
+        <w:rPr>
+          <w:lang w:val="es-419"/>
+        </w:rPr>
+        <w:t xml:space="preserve">el consumo en memoria se mantiene casi igual, aumenta muy poco </w:t>
+      </w:r>
+    </w:p>
+    <w:p>
+      <w:pPr>
+        <w:spacing w:after="0"/>
+        <w:ind w:left="720"/>
         <w:jc w:val="both"/>
         <w:rPr>
           <w:lang w:val="es-419"/>
@@ -3283,11 +3553,30 @@
     <w:p>
       <w:pPr>
         <w:spacing w:after="0"/>
+        <w:ind w:left="720"/>
         <w:jc w:val="both"/>
         <w:rPr>
           <w:lang w:val="es-419"/>
         </w:rPr>
       </w:pPr>
+      <w:r>
+        <w:rPr>
+          <w:lang w:val="es-419"/>
+        </w:rPr>
+        <w:t>En general probing es más rapido que chaining</w:t>
+      </w:r>
+      <w:r>
+        <w:rPr>
+          <w:lang w:val="es-419"/>
+        </w:rPr>
+        <w:t xml:space="preserve"> pues todo se encuentra en una sola estructura</w:t>
+      </w:r>
+      <w:r>
+        <w:rPr>
+          <w:lang w:val="es-419"/>
+        </w:rPr>
+        <w:t>. Asi todos los datos están más cerca en la memoria y es más sencillo acceder a ellos.</w:t>
+      </w:r>
     </w:p>
     <w:p>
       <w:pPr>
@@ -3325,6 +3614,74 @@
         </w:rPr>
         <w:t xml:space="preserve"> al modificar el esquema de colisiones?, si los percibe, describa las diferencias y argumente su respuesta.</w:t>
       </w:r>
+    </w:p>
+    <w:p>
+      <w:pPr>
+        <w:pStyle w:val="Prrafodelista"/>
+        <w:spacing w:after="0"/>
+        <w:jc w:val="both"/>
+        <w:rPr>
+          <w:lang w:val="es-419"/>
+        </w:rPr>
+      </w:pPr>
+      <w:r>
+        <w:rPr>
+          <w:lang w:val="es-419"/>
+        </w:rPr>
+        <w:t>P</w:t>
+      </w:r>
+      <w:r>
+        <w:rPr>
+          <w:lang w:val="es-419"/>
+        </w:rPr>
+        <w:t>robing e</w:t>
+      </w:r>
+      <w:r>
+        <w:rPr>
+          <w:lang w:val="es-419"/>
+        </w:rPr>
+        <w:t xml:space="preserve">usa menos memoria </w:t>
+      </w:r>
+      <w:r>
+        <w:rPr>
+          <w:lang w:val="es-419"/>
+        </w:rPr>
+        <w:t xml:space="preserve">que chaining pues </w:t>
+      </w:r>
+      <w:r>
+        <w:rPr>
+          <w:lang w:val="es-419"/>
+        </w:rPr>
+        <w:t>chaining contiene sube</w:t>
+      </w:r>
+      <w:r>
+        <w:rPr>
+          <w:lang w:val="es-419"/>
+        </w:rPr>
+        <w:t xml:space="preserve">structuras que son </w:t>
+      </w:r>
+      <w:r>
+        <w:rPr>
+          <w:lang w:val="es-419"/>
+        </w:rPr>
+        <w:t>listas por dentro que</w:t>
+      </w:r>
+      <w:r>
+        <w:rPr>
+          <w:lang w:val="es-419"/>
+        </w:rPr>
+        <w:t xml:space="preserve"> aumentan el uso de memoria comparado con probing que usa solo una estructura.</w:t>
+      </w:r>
+    </w:p>
+    <w:p>
+      <w:pPr>
+        <w:spacing w:after="0"/>
+        <w:ind w:left="360"/>
+        <w:jc w:val="both"/>
+        <w:rPr>
+          <w:lang w:val="es-419"/>
+        </w:rPr>
+      </w:pPr>
     </w:p>
     <w:p>
       <w:pPr>
@@ -5043,7 +5400,1256 @@
       <w:szCs w:val="26"/>
     </w:rPr>
   </w:style>
+  <w:style w:type="paragraph" w:styleId="NormalWeb">
+    <w:name w:val="Normal (Web)"/>
+    <w:basedOn w:val="Normal"/>
+    <w:uiPriority w:val="99"/>
+    <w:semiHidden/>
+    <w:unhideWhenUsed/>
+    <w:rsid w:val="00A353B8"/>
+    <w:pPr>
+      <w:spacing w:before="100" w:beforeAutospacing="1" w:after="100" w:afterAutospacing="1" w:line="240" w:lineRule="auto"/>
+    </w:pPr>
+    <w:rPr>
+      <w:rFonts w:ascii="Times New Roman" w:eastAsia="Times New Roman" w:hAnsi="Times New Roman" w:cs="Times New Roman"/>
+      <w:noProof w:val="0"/>
+      <w:sz w:val="24"/>
+      <w:szCs w:val="24"/>
+      <w:lang w:val="es-CO" w:eastAsia="es-CO"/>
+    </w:rPr>
+  </w:style>
 </w:styles>
+</file>
+
+<file path=word/charts/chart1.xml><?xml version="1.0" encoding="utf-8"?>
+<c:chartSpace xmlns:c="http://schemas.openxmlformats.org/drawingml/2006/chart" xmlns:a="http://schemas.openxmlformats.org/drawingml/2006/main" xmlns:r="http://schemas.openxmlformats.org/officeDocument/2006/relationships" xmlns:c16r2="http://schemas.microsoft.com/office/drawing/2015/06/chart">
+  <c:date1904 val="0"/>
+  <c:lang val="es-ES"/>
+  <c:roundedCorners val="0"/>
+  <mc:AlternateContent xmlns:mc="http://schemas.openxmlformats.org/markup-compatibility/2006">
+    <mc:Choice xmlns:c14="http://schemas.microsoft.com/office/drawing/2007/8/2/chart" Requires="c14">
+      <c14:style val="102"/>
+    </mc:Choice>
+    <mc:Fallback>
+      <c:style val="2"/>
+    </mc:Fallback>
+  </mc:AlternateContent>
+  <c:chart>
+    <c:title>
+      <c:tx>
+        <c:rich>
+          <a:bodyPr rot="0" spcFirstLastPara="1" vertOverflow="ellipsis" vert="horz" wrap="square" anchor="ctr" anchorCtr="1"/>
+          <a:lstStyle/>
+          <a:p>
+            <a:pPr>
+              <a:defRPr sz="1400" b="1" i="0" u="none" strike="noStrike" kern="1200" spc="0" baseline="0">
+                <a:solidFill>
+                  <a:schemeClr val="tx1">
+                    <a:lumMod val="65000"/>
+                    <a:lumOff val="35000"/>
+                  </a:schemeClr>
+                </a:solidFill>
+                <a:latin typeface="+mn-lt"/>
+                <a:ea typeface="+mn-ea"/>
+                <a:cs typeface="+mn-cs"/>
+              </a:defRPr>
+            </a:pPr>
+            <a:r>
+              <a:rPr lang="es-419" sz="1800" b="1">
+                <a:effectLst/>
+              </a:rPr>
+              <a:t>Comparación de Tiempo</a:t>
+            </a:r>
+            <a:r>
+              <a:rPr lang="es-419" sz="1800" b="1" baseline="0">
+                <a:effectLst/>
+              </a:rPr>
+              <a:t> y Memoria utilizados en PROBING y CHAINING </a:t>
+            </a:r>
+            <a:endParaRPr lang="en-US" sz="1800" b="1">
+              <a:effectLst/>
+            </a:endParaRPr>
+          </a:p>
+        </c:rich>
+      </c:tx>
+      <c:overlay val="0"/>
+      <c:spPr>
+        <a:noFill/>
+        <a:ln>
+          <a:noFill/>
+        </a:ln>
+        <a:effectLst/>
+      </c:spPr>
+      <c:txPr>
+        <a:bodyPr rot="0" spcFirstLastPara="1" vertOverflow="ellipsis" vert="horz" wrap="square" anchor="ctr" anchorCtr="1"/>
+        <a:lstStyle/>
+        <a:p>
+          <a:pPr>
+            <a:defRPr sz="1400" b="1" i="0" u="none" strike="noStrike" kern="1200" spc="0" baseline="0">
+              <a:solidFill>
+                <a:schemeClr val="tx1">
+                  <a:lumMod val="65000"/>
+                  <a:lumOff val="35000"/>
+                </a:schemeClr>
+              </a:solidFill>
+              <a:latin typeface="+mn-lt"/>
+              <a:ea typeface="+mn-ea"/>
+              <a:cs typeface="+mn-cs"/>
+            </a:defRPr>
+          </a:pPr>
+          <a:endParaRPr lang="es-CO"/>
+        </a:p>
+      </c:txPr>
+    </c:title>
+    <c:autoTitleDeleted val="0"/>
+    <c:plotArea>
+      <c:layout/>
+      <c:scatterChart>
+        <c:scatterStyle val="smoothMarker"/>
+        <c:varyColors val="0"/>
+        <c:ser>
+          <c:idx val="0"/>
+          <c:order val="0"/>
+          <c:tx>
+            <c:strRef>
+              <c:f>'[ISIS1225 - Tablas de Datos Lab 7.xlsx]Datos Lab7'!$A$1:$C$1</c:f>
+              <c:strCache>
+                <c:ptCount val="1"/>
+                <c:pt idx="0">
+                  <c:v>Carga de Catálogo PROBING</c:v>
+                </c:pt>
+              </c:strCache>
+            </c:strRef>
+          </c:tx>
+          <c:spPr>
+            <a:ln w="19050" cap="rnd">
+              <a:solidFill>
+                <a:schemeClr val="accent6"/>
+              </a:solidFill>
+              <a:round/>
+            </a:ln>
+            <a:effectLst/>
+          </c:spPr>
+          <c:marker>
+            <c:symbol val="circle"/>
+            <c:size val="5"/>
+            <c:spPr>
+              <a:solidFill>
+                <a:schemeClr val="accent6"/>
+              </a:solidFill>
+              <a:ln w="9525">
+                <a:solidFill>
+                  <a:schemeClr val="accent6"/>
+                </a:solidFill>
+              </a:ln>
+              <a:effectLst/>
+            </c:spPr>
+          </c:marker>
+          <c:trendline>
+            <c:spPr>
+              <a:ln w="19050" cap="rnd">
+                <a:solidFill>
+                  <a:schemeClr val="accent6"/>
+                </a:solidFill>
+                <a:prstDash val="sysDot"/>
+              </a:ln>
+              <a:effectLst/>
+            </c:spPr>
+            <c:trendlineType val="linear"/>
+            <c:dispRSqr val="1"/>
+            <c:dispEq val="1"/>
+            <c:trendlineLbl>
+              <c:numFmt formatCode="General" sourceLinked="0"/>
+              <c:spPr>
+                <a:noFill/>
+                <a:ln>
+                  <a:noFill/>
+                </a:ln>
+                <a:effectLst/>
+              </c:spPr>
+              <c:txPr>
+                <a:bodyPr rot="0" spcFirstLastPara="1" vertOverflow="ellipsis" vert="horz" wrap="square" anchor="ctr" anchorCtr="1"/>
+                <a:lstStyle/>
+                <a:p>
+                  <a:pPr>
+                    <a:defRPr sz="900" b="0" i="0" u="none" strike="noStrike" kern="1200" baseline="0">
+                      <a:solidFill>
+                        <a:schemeClr val="tx1">
+                          <a:lumMod val="65000"/>
+                          <a:lumOff val="35000"/>
+                        </a:schemeClr>
+                      </a:solidFill>
+                      <a:latin typeface="+mn-lt"/>
+                      <a:ea typeface="+mn-ea"/>
+                      <a:cs typeface="+mn-cs"/>
+                    </a:defRPr>
+                  </a:pPr>
+                  <a:endParaRPr lang="es-CO"/>
+                </a:p>
+              </c:txPr>
+            </c:trendlineLbl>
+          </c:trendline>
+          <c:xVal>
+            <c:numRef>
+              <c:f>'[ISIS1225 - Tablas de Datos Lab 7.xlsx]Datos Lab7'!$B$3:$B$5</c:f>
+              <c:numCache>
+                <c:formatCode>#,##0.00</c:formatCode>
+                <c:ptCount val="3"/>
+                <c:pt idx="0">
+                  <c:v>1327229.7290000001</c:v>
+                </c:pt>
+                <c:pt idx="1">
+                  <c:v>1327216.557</c:v>
+                </c:pt>
+                <c:pt idx="2">
+                  <c:v>1327203.328</c:v>
+                </c:pt>
+              </c:numCache>
+            </c:numRef>
+          </c:xVal>
+          <c:yVal>
+            <c:numRef>
+              <c:f>'[ISIS1225 - Tablas de Datos Lab 7.xlsx]Datos Lab7'!$C$3:$C$5</c:f>
+              <c:numCache>
+                <c:formatCode>#,##0.00</c:formatCode>
+                <c:ptCount val="3"/>
+                <c:pt idx="0">
+                  <c:v>27501.332999999999</c:v>
+                </c:pt>
+                <c:pt idx="1">
+                  <c:v>25872.62</c:v>
+                </c:pt>
+                <c:pt idx="2">
+                  <c:v>25009.814999999999</c:v>
+                </c:pt>
+              </c:numCache>
+            </c:numRef>
+          </c:yVal>
+          <c:smooth val="1"/>
+          <c:extLst>
+            <c:ext xmlns:c16="http://schemas.microsoft.com/office/drawing/2014/chart" uri="{C3380CC4-5D6E-409C-BE32-E72D297353CC}">
+              <c16:uniqueId val="{00000001-9FAA-4A70-B290-F238B54D4BEF}"/>
+            </c:ext>
+          </c:extLst>
+        </c:ser>
+        <c:ser>
+          <c:idx val="1"/>
+          <c:order val="1"/>
+          <c:tx>
+            <c:strRef>
+              <c:f>'[ISIS1225 - Tablas de Datos Lab 7.xlsx]Datos Lab7'!$A$8:$C$8</c:f>
+              <c:strCache>
+                <c:ptCount val="1"/>
+                <c:pt idx="0">
+                  <c:v>Carga de Catálogo CHAINING</c:v>
+                </c:pt>
+              </c:strCache>
+            </c:strRef>
+          </c:tx>
+          <c:spPr>
+            <a:ln w="19050" cap="rnd">
+              <a:solidFill>
+                <a:schemeClr val="accent5"/>
+              </a:solidFill>
+              <a:round/>
+            </a:ln>
+            <a:effectLst/>
+          </c:spPr>
+          <c:marker>
+            <c:symbol val="circle"/>
+            <c:size val="5"/>
+            <c:spPr>
+              <a:solidFill>
+                <a:schemeClr val="accent5"/>
+              </a:solidFill>
+              <a:ln w="9525">
+                <a:solidFill>
+                  <a:schemeClr val="accent5"/>
+                </a:solidFill>
+              </a:ln>
+              <a:effectLst/>
+            </c:spPr>
+          </c:marker>
+          <c:trendline>
+            <c:spPr>
+              <a:ln w="19050" cap="rnd">
+                <a:solidFill>
+                  <a:schemeClr val="accent5"/>
+                </a:solidFill>
+                <a:prstDash val="sysDot"/>
+              </a:ln>
+              <a:effectLst/>
+            </c:spPr>
+            <c:trendlineType val="poly"/>
+            <c:order val="2"/>
+            <c:dispRSqr val="1"/>
+            <c:dispEq val="1"/>
+            <c:trendlineLbl>
+              <c:numFmt formatCode="General" sourceLinked="0"/>
+              <c:spPr>
+                <a:noFill/>
+                <a:ln>
+                  <a:noFill/>
+                </a:ln>
+                <a:effectLst/>
+              </c:spPr>
+              <c:txPr>
+                <a:bodyPr rot="0" spcFirstLastPara="1" vertOverflow="ellipsis" vert="horz" wrap="square" anchor="ctr" anchorCtr="1"/>
+                <a:lstStyle/>
+                <a:p>
+                  <a:pPr>
+                    <a:defRPr sz="900" b="0" i="0" u="none" strike="noStrike" kern="1200" baseline="0">
+                      <a:solidFill>
+                        <a:schemeClr val="tx1">
+                          <a:lumMod val="65000"/>
+                          <a:lumOff val="35000"/>
+                        </a:schemeClr>
+                      </a:solidFill>
+                      <a:latin typeface="+mn-lt"/>
+                      <a:ea typeface="+mn-ea"/>
+                      <a:cs typeface="+mn-cs"/>
+                    </a:defRPr>
+                  </a:pPr>
+                  <a:endParaRPr lang="es-CO"/>
+                </a:p>
+              </c:txPr>
+            </c:trendlineLbl>
+          </c:trendline>
+          <c:xVal>
+            <c:numRef>
+              <c:f>'[ISIS1225 - Tablas de Datos Lab 7.xlsx]Datos Lab7'!$B$10:$B$12</c:f>
+              <c:numCache>
+                <c:formatCode>#,##0.00</c:formatCode>
+                <c:ptCount val="3"/>
+                <c:pt idx="0">
+                  <c:v>1327249.331</c:v>
+                </c:pt>
+                <c:pt idx="1">
+                  <c:v>1327249.17</c:v>
+                </c:pt>
+                <c:pt idx="2">
+                  <c:v>1327248.8759999999</c:v>
+                </c:pt>
+              </c:numCache>
+            </c:numRef>
+          </c:xVal>
+          <c:yVal>
+            <c:numRef>
+              <c:f>'[ISIS1225 - Tablas de Datos Lab 7.xlsx]Datos Lab7'!$C$10:$C$12</c:f>
+              <c:numCache>
+                <c:formatCode>#,##0.00</c:formatCode>
+                <c:ptCount val="3"/>
+                <c:pt idx="0">
+                  <c:v>26056.816999999999</c:v>
+                </c:pt>
+                <c:pt idx="1">
+                  <c:v>28826.078000000001</c:v>
+                </c:pt>
+                <c:pt idx="2">
+                  <c:v>29637.399000000001</c:v>
+                </c:pt>
+              </c:numCache>
+            </c:numRef>
+          </c:yVal>
+          <c:smooth val="1"/>
+          <c:extLst>
+            <c:ext xmlns:c16="http://schemas.microsoft.com/office/drawing/2014/chart" uri="{C3380CC4-5D6E-409C-BE32-E72D297353CC}">
+              <c16:uniqueId val="{00000003-9FAA-4A70-B290-F238B54D4BEF}"/>
+            </c:ext>
+          </c:extLst>
+        </c:ser>
+        <c:dLbls>
+          <c:showLegendKey val="0"/>
+          <c:showVal val="0"/>
+          <c:showCatName val="0"/>
+          <c:showSerName val="0"/>
+          <c:showPercent val="0"/>
+          <c:showBubbleSize val="0"/>
+        </c:dLbls>
+        <c:axId val="696671312"/>
+        <c:axId val="1833162896"/>
+      </c:scatterChart>
+      <c:valAx>
+        <c:axId val="696671312"/>
+        <c:scaling>
+          <c:orientation val="minMax"/>
+        </c:scaling>
+        <c:delete val="0"/>
+        <c:axPos val="b"/>
+        <c:majorGridlines>
+          <c:spPr>
+            <a:ln w="9525" cap="flat" cmpd="sng" algn="ctr">
+              <a:solidFill>
+                <a:schemeClr val="tx1">
+                  <a:lumMod val="15000"/>
+                  <a:lumOff val="85000"/>
+                </a:schemeClr>
+              </a:solidFill>
+              <a:round/>
+            </a:ln>
+            <a:effectLst/>
+          </c:spPr>
+        </c:majorGridlines>
+        <c:title>
+          <c:tx>
+            <c:rich>
+              <a:bodyPr rot="0" spcFirstLastPara="1" vertOverflow="ellipsis" vert="horz" wrap="square" anchor="ctr" anchorCtr="1"/>
+              <a:lstStyle/>
+              <a:p>
+                <a:pPr>
+                  <a:defRPr sz="1000" b="0" i="0" u="none" strike="noStrike" kern="1200" baseline="0">
+                    <a:solidFill>
+                      <a:schemeClr val="tx1">
+                        <a:lumMod val="65000"/>
+                        <a:lumOff val="35000"/>
+                      </a:schemeClr>
+                    </a:solidFill>
+                    <a:latin typeface="+mn-lt"/>
+                    <a:ea typeface="+mn-ea"/>
+                    <a:cs typeface="+mn-cs"/>
+                  </a:defRPr>
+                </a:pPr>
+                <a:r>
+                  <a:rPr lang="en-US" b="1"/>
+                  <a:t>Memoria Utilizada [</a:t>
+                </a:r>
+                <a:r>
+                  <a:rPr lang="es-419" sz="1000" b="1" i="0" u="none" strike="noStrike" baseline="0">
+                    <a:effectLst/>
+                  </a:rPr>
+                  <a:t>kB</a:t>
+                </a:r>
+                <a:r>
+                  <a:rPr lang="en-US" b="1"/>
+                  <a:t>]</a:t>
+                </a:r>
+              </a:p>
+            </c:rich>
+          </c:tx>
+          <c:overlay val="0"/>
+          <c:spPr>
+            <a:noFill/>
+            <a:ln>
+              <a:noFill/>
+            </a:ln>
+            <a:effectLst/>
+          </c:spPr>
+          <c:txPr>
+            <a:bodyPr rot="0" spcFirstLastPara="1" vertOverflow="ellipsis" vert="horz" wrap="square" anchor="ctr" anchorCtr="1"/>
+            <a:lstStyle/>
+            <a:p>
+              <a:pPr>
+                <a:defRPr sz="1000" b="0" i="0" u="none" strike="noStrike" kern="1200" baseline="0">
+                  <a:solidFill>
+                    <a:schemeClr val="tx1">
+                      <a:lumMod val="65000"/>
+                      <a:lumOff val="35000"/>
+                    </a:schemeClr>
+                  </a:solidFill>
+                  <a:latin typeface="+mn-lt"/>
+                  <a:ea typeface="+mn-ea"/>
+                  <a:cs typeface="+mn-cs"/>
+                </a:defRPr>
+              </a:pPr>
+              <a:endParaRPr lang="es-CO"/>
+            </a:p>
+          </c:txPr>
+        </c:title>
+        <c:numFmt formatCode="#,##0.00" sourceLinked="1"/>
+        <c:majorTickMark val="none"/>
+        <c:minorTickMark val="none"/>
+        <c:tickLblPos val="nextTo"/>
+        <c:spPr>
+          <a:noFill/>
+          <a:ln w="9525" cap="flat" cmpd="sng" algn="ctr">
+            <a:solidFill>
+              <a:schemeClr val="tx1">
+                <a:lumMod val="25000"/>
+                <a:lumOff val="75000"/>
+              </a:schemeClr>
+            </a:solidFill>
+            <a:round/>
+          </a:ln>
+          <a:effectLst/>
+        </c:spPr>
+        <c:txPr>
+          <a:bodyPr rot="-60000000" spcFirstLastPara="1" vertOverflow="ellipsis" vert="horz" wrap="square" anchor="ctr" anchorCtr="1"/>
+          <a:lstStyle/>
+          <a:p>
+            <a:pPr>
+              <a:defRPr sz="900" b="0" i="0" u="none" strike="noStrike" kern="1200" baseline="0">
+                <a:solidFill>
+                  <a:schemeClr val="tx1">
+                    <a:lumMod val="65000"/>
+                    <a:lumOff val="35000"/>
+                  </a:schemeClr>
+                </a:solidFill>
+                <a:latin typeface="+mn-lt"/>
+                <a:ea typeface="+mn-ea"/>
+                <a:cs typeface="+mn-cs"/>
+              </a:defRPr>
+            </a:pPr>
+            <a:endParaRPr lang="es-CO"/>
+          </a:p>
+        </c:txPr>
+        <c:crossAx val="1833162896"/>
+        <c:crosses val="autoZero"/>
+        <c:crossBetween val="midCat"/>
+      </c:valAx>
+      <c:valAx>
+        <c:axId val="1833162896"/>
+        <c:scaling>
+          <c:orientation val="minMax"/>
+        </c:scaling>
+        <c:delete val="0"/>
+        <c:axPos val="l"/>
+        <c:majorGridlines>
+          <c:spPr>
+            <a:ln w="9525" cap="flat" cmpd="sng" algn="ctr">
+              <a:solidFill>
+                <a:schemeClr val="tx1">
+                  <a:lumMod val="15000"/>
+                  <a:lumOff val="85000"/>
+                </a:schemeClr>
+              </a:solidFill>
+              <a:round/>
+            </a:ln>
+            <a:effectLst/>
+          </c:spPr>
+        </c:majorGridlines>
+        <c:title>
+          <c:tx>
+            <c:rich>
+              <a:bodyPr rot="-5400000" spcFirstLastPara="1" vertOverflow="ellipsis" vert="horz" wrap="square" anchor="ctr" anchorCtr="1"/>
+              <a:lstStyle/>
+              <a:p>
+                <a:pPr>
+                  <a:defRPr sz="1000" b="0" i="0" u="none" strike="noStrike" kern="1200" baseline="0">
+                    <a:solidFill>
+                      <a:schemeClr val="tx1">
+                        <a:lumMod val="65000"/>
+                        <a:lumOff val="35000"/>
+                      </a:schemeClr>
+                    </a:solidFill>
+                    <a:latin typeface="+mn-lt"/>
+                    <a:ea typeface="+mn-ea"/>
+                    <a:cs typeface="+mn-cs"/>
+                  </a:defRPr>
+                </a:pPr>
+                <a:r>
+                  <a:rPr lang="en-US" b="1"/>
+                  <a:t>Tiempo</a:t>
+                </a:r>
+                <a:r>
+                  <a:rPr lang="en-US" b="1" baseline="0"/>
+                  <a:t> de ejecución [ms]</a:t>
+                </a:r>
+                <a:endParaRPr lang="en-US" b="1"/>
+              </a:p>
+            </c:rich>
+          </c:tx>
+          <c:overlay val="0"/>
+          <c:spPr>
+            <a:noFill/>
+            <a:ln>
+              <a:noFill/>
+            </a:ln>
+            <a:effectLst/>
+          </c:spPr>
+          <c:txPr>
+            <a:bodyPr rot="-5400000" spcFirstLastPara="1" vertOverflow="ellipsis" vert="horz" wrap="square" anchor="ctr" anchorCtr="1"/>
+            <a:lstStyle/>
+            <a:p>
+              <a:pPr>
+                <a:defRPr sz="1000" b="0" i="0" u="none" strike="noStrike" kern="1200" baseline="0">
+                  <a:solidFill>
+                    <a:schemeClr val="tx1">
+                      <a:lumMod val="65000"/>
+                      <a:lumOff val="35000"/>
+                    </a:schemeClr>
+                  </a:solidFill>
+                  <a:latin typeface="+mn-lt"/>
+                  <a:ea typeface="+mn-ea"/>
+                  <a:cs typeface="+mn-cs"/>
+                </a:defRPr>
+              </a:pPr>
+              <a:endParaRPr lang="es-CO"/>
+            </a:p>
+          </c:txPr>
+        </c:title>
+        <c:numFmt formatCode="#,##0.00" sourceLinked="1"/>
+        <c:majorTickMark val="none"/>
+        <c:minorTickMark val="none"/>
+        <c:tickLblPos val="nextTo"/>
+        <c:spPr>
+          <a:noFill/>
+          <a:ln w="9525" cap="flat" cmpd="sng" algn="ctr">
+            <a:solidFill>
+              <a:schemeClr val="tx1">
+                <a:lumMod val="25000"/>
+                <a:lumOff val="75000"/>
+              </a:schemeClr>
+            </a:solidFill>
+            <a:round/>
+          </a:ln>
+          <a:effectLst/>
+        </c:spPr>
+        <c:txPr>
+          <a:bodyPr rot="-60000000" spcFirstLastPara="1" vertOverflow="ellipsis" vert="horz" wrap="square" anchor="ctr" anchorCtr="1"/>
+          <a:lstStyle/>
+          <a:p>
+            <a:pPr>
+              <a:defRPr sz="900" b="0" i="0" u="none" strike="noStrike" kern="1200" baseline="0">
+                <a:solidFill>
+                  <a:schemeClr val="tx1">
+                    <a:lumMod val="65000"/>
+                    <a:lumOff val="35000"/>
+                  </a:schemeClr>
+                </a:solidFill>
+                <a:latin typeface="+mn-lt"/>
+                <a:ea typeface="+mn-ea"/>
+                <a:cs typeface="+mn-cs"/>
+              </a:defRPr>
+            </a:pPr>
+            <a:endParaRPr lang="es-CO"/>
+          </a:p>
+        </c:txPr>
+        <c:crossAx val="696671312"/>
+        <c:crosses val="autoZero"/>
+        <c:crossBetween val="midCat"/>
+      </c:valAx>
+      <c:spPr>
+        <a:noFill/>
+        <a:ln>
+          <a:noFill/>
+        </a:ln>
+        <a:effectLst/>
+      </c:spPr>
+    </c:plotArea>
+    <c:legend>
+      <c:legendPos val="b"/>
+      <c:overlay val="0"/>
+      <c:spPr>
+        <a:noFill/>
+        <a:ln>
+          <a:noFill/>
+        </a:ln>
+        <a:effectLst/>
+      </c:spPr>
+      <c:txPr>
+        <a:bodyPr rot="0" spcFirstLastPara="1" vertOverflow="ellipsis" vert="horz" wrap="square" anchor="ctr" anchorCtr="1"/>
+        <a:lstStyle/>
+        <a:p>
+          <a:pPr>
+            <a:defRPr sz="900" b="0" i="0" u="none" strike="noStrike" kern="1200" baseline="0">
+              <a:solidFill>
+                <a:schemeClr val="tx1">
+                  <a:lumMod val="65000"/>
+                  <a:lumOff val="35000"/>
+                </a:schemeClr>
+              </a:solidFill>
+              <a:latin typeface="+mn-lt"/>
+              <a:ea typeface="+mn-ea"/>
+              <a:cs typeface="+mn-cs"/>
+            </a:defRPr>
+          </a:pPr>
+          <a:endParaRPr lang="es-CO"/>
+        </a:p>
+      </c:txPr>
+    </c:legend>
+    <c:plotVisOnly val="1"/>
+    <c:dispBlanksAs val="gap"/>
+    <c:extLst>
+      <c:ext xmlns:c16r3="http://schemas.microsoft.com/office/drawing/2017/03/chart" uri="{56B9EC1D-385E-4148-901F-78D8002777C0}">
+        <c16r3:dataDisplayOptions16>
+          <c16r3:dispNaAsBlank val="1"/>
+        </c16r3:dataDisplayOptions16>
+      </c:ext>
+    </c:extLst>
+    <c:showDLblsOverMax val="0"/>
+  </c:chart>
+  <c:spPr>
+    <a:solidFill>
+      <a:schemeClr val="bg1"/>
+    </a:solidFill>
+    <a:ln w="9525" cap="flat" cmpd="sng" algn="ctr">
+      <a:solidFill>
+        <a:schemeClr val="tx1">
+          <a:lumMod val="15000"/>
+          <a:lumOff val="85000"/>
+        </a:schemeClr>
+      </a:solidFill>
+      <a:round/>
+    </a:ln>
+    <a:effectLst/>
+  </c:spPr>
+  <c:txPr>
+    <a:bodyPr/>
+    <a:lstStyle/>
+    <a:p>
+      <a:pPr>
+        <a:defRPr/>
+      </a:pPr>
+      <a:endParaRPr lang="es-CO"/>
+    </a:p>
+  </c:txPr>
+  <c:externalData r:id="rId3">
+    <c:autoUpdate val="0"/>
+  </c:externalData>
+</c:chartSpace>
+</file>
+
+<file path=word/charts/colors1.xml><?xml version="1.0" encoding="utf-8"?>
+<cs:colorStyle xmlns:cs="http://schemas.microsoft.com/office/drawing/2012/chartStyle" xmlns:a="http://schemas.openxmlformats.org/drawingml/2006/main" meth="cycle" id="13">
+  <a:schemeClr val="accent6"/>
+  <a:schemeClr val="accent5"/>
+  <a:schemeClr val="accent4"/>
+  <cs:variation/>
+  <cs:variation>
+    <a:lumMod val="60000"/>
+  </cs:variation>
+  <cs:variation>
+    <a:lumMod val="80000"/>
+    <a:lumOff val="20000"/>
+  </cs:variation>
+  <cs:variation>
+    <a:lumMod val="80000"/>
+  </cs:variation>
+  <cs:variation>
+    <a:lumMod val="60000"/>
+    <a:lumOff val="40000"/>
+  </cs:variation>
+  <cs:variation>
+    <a:lumMod val="50000"/>
+  </cs:variation>
+  <cs:variation>
+    <a:lumMod val="70000"/>
+    <a:lumOff val="30000"/>
+  </cs:variation>
+  <cs:variation>
+    <a:lumMod val="70000"/>
+  </cs:variation>
+  <cs:variation>
+    <a:lumMod val="50000"/>
+    <a:lumOff val="50000"/>
+  </cs:variation>
+</cs:colorStyle>
+</file>
+
+<file path=word/charts/style1.xml><?xml version="1.0" encoding="utf-8"?>
+<cs:chartStyle xmlns:cs="http://schemas.microsoft.com/office/drawing/2012/chartStyle" xmlns:a="http://schemas.openxmlformats.org/drawingml/2006/main" id="240">
+  <cs:axisTitle>
+    <cs:lnRef idx="0"/>
+    <cs:fillRef idx="0"/>
+    <cs:effectRef idx="0"/>
+    <cs:fontRef idx="minor">
+      <a:schemeClr val="tx1">
+        <a:lumMod val="65000"/>
+        <a:lumOff val="35000"/>
+      </a:schemeClr>
+    </cs:fontRef>
+    <cs:defRPr sz="1000" kern="1200"/>
+  </cs:axisTitle>
+  <cs:categoryAxis>
+    <cs:lnRef idx="0"/>
+    <cs:fillRef idx="0"/>
+    <cs:effectRef idx="0"/>
+    <cs:fontRef idx="minor">
+      <a:schemeClr val="tx1">
+        <a:lumMod val="65000"/>
+        <a:lumOff val="35000"/>
+      </a:schemeClr>
+    </cs:fontRef>
+    <cs:spPr>
+      <a:ln w="9525" cap="flat" cmpd="sng" algn="ctr">
+        <a:solidFill>
+          <a:schemeClr val="tx1">
+            <a:lumMod val="25000"/>
+            <a:lumOff val="75000"/>
+          </a:schemeClr>
+        </a:solidFill>
+        <a:round/>
+      </a:ln>
+    </cs:spPr>
+    <cs:defRPr sz="900" kern="1200"/>
+  </cs:categoryAxis>
+  <cs:chartArea mods="allowNoFillOverride allowNoLineOverride">
+    <cs:lnRef idx="0"/>
+    <cs:fillRef idx="0"/>
+    <cs:effectRef idx="0"/>
+    <cs:fontRef idx="minor">
+      <a:schemeClr val="tx1"/>
+    </cs:fontRef>
+    <cs:spPr>
+      <a:solidFill>
+        <a:schemeClr val="bg1"/>
+      </a:solidFill>
+      <a:ln w="9525" cap="flat" cmpd="sng" algn="ctr">
+        <a:solidFill>
+          <a:schemeClr val="tx1">
+            <a:lumMod val="15000"/>
+            <a:lumOff val="85000"/>
+          </a:schemeClr>
+        </a:solidFill>
+        <a:round/>
+      </a:ln>
+    </cs:spPr>
+    <cs:defRPr sz="1000" kern="1200"/>
+  </cs:chartArea>
+  <cs:dataLabel>
+    <cs:lnRef idx="0"/>
+    <cs:fillRef idx="0"/>
+    <cs:effectRef idx="0"/>
+    <cs:fontRef idx="minor">
+      <a:schemeClr val="tx1">
+        <a:lumMod val="75000"/>
+        <a:lumOff val="25000"/>
+      </a:schemeClr>
+    </cs:fontRef>
+    <cs:defRPr sz="900" kern="1200"/>
+  </cs:dataLabel>
+  <cs:dataLabelCallout>
+    <cs:lnRef idx="0"/>
+    <cs:fillRef idx="0"/>
+    <cs:effectRef idx="0"/>
+    <cs:fontRef idx="minor">
+      <a:schemeClr val="dk1">
+        <a:lumMod val="65000"/>
+        <a:lumOff val="35000"/>
+      </a:schemeClr>
+    </cs:fontRef>
+    <cs:spPr>
+      <a:solidFill>
+        <a:schemeClr val="lt1"/>
+      </a:solidFill>
+      <a:ln>
+        <a:solidFill>
+          <a:schemeClr val="dk1">
+            <a:lumMod val="25000"/>
+            <a:lumOff val="75000"/>
+          </a:schemeClr>
+        </a:solidFill>
+      </a:ln>
+    </cs:spPr>
+    <cs:defRPr sz="900" kern="1200"/>
+    <cs:bodyPr rot="0" spcFirstLastPara="1" vertOverflow="clip" horzOverflow="clip" vert="horz" wrap="square" lIns="36576" tIns="18288" rIns="36576" bIns="18288" anchor="ctr" anchorCtr="1">
+      <a:spAutoFit/>
+    </cs:bodyPr>
+  </cs:dataLabelCallout>
+  <cs:dataPoint>
+    <cs:lnRef idx="0"/>
+    <cs:fillRef idx="1">
+      <cs:styleClr val="auto"/>
+    </cs:fillRef>
+    <cs:effectRef idx="0"/>
+    <cs:fontRef idx="minor">
+      <a:schemeClr val="tx1"/>
+    </cs:fontRef>
+  </cs:dataPoint>
+  <cs:dataPoint3D>
+    <cs:lnRef idx="0"/>
+    <cs:fillRef idx="1">
+      <cs:styleClr val="auto"/>
+    </cs:fillRef>
+    <cs:effectRef idx="0"/>
+    <cs:fontRef idx="minor">
+      <a:schemeClr val="tx1"/>
+    </cs:fontRef>
+  </cs:dataPoint3D>
+  <cs:dataPointLine>
+    <cs:lnRef idx="0">
+      <cs:styleClr val="auto"/>
+    </cs:lnRef>
+    <cs:fillRef idx="1"/>
+    <cs:effectRef idx="0"/>
+    <cs:fontRef idx="minor">
+      <a:schemeClr val="tx1"/>
+    </cs:fontRef>
+    <cs:spPr>
+      <a:ln w="19050" cap="rnd">
+        <a:solidFill>
+          <a:schemeClr val="phClr"/>
+        </a:solidFill>
+        <a:round/>
+      </a:ln>
+    </cs:spPr>
+  </cs:dataPointLine>
+  <cs:dataPointMarker>
+    <cs:lnRef idx="0">
+      <cs:styleClr val="auto"/>
+    </cs:lnRef>
+    <cs:fillRef idx="1">
+      <cs:styleClr val="auto"/>
+    </cs:fillRef>
+    <cs:effectRef idx="0"/>
+    <cs:fontRef idx="minor">
+      <a:schemeClr val="tx1"/>
+    </cs:fontRef>
+    <cs:spPr>
+      <a:ln w="9525">
+        <a:solidFill>
+          <a:schemeClr val="phClr"/>
+        </a:solidFill>
+      </a:ln>
+    </cs:spPr>
+  </cs:dataPointMarker>
+  <cs:dataPointMarkerLayout symbol="circle" size="5"/>
+  <cs:dataPointWireframe>
+    <cs:lnRef idx="0">
+      <cs:styleClr val="auto"/>
+    </cs:lnRef>
+    <cs:fillRef idx="0"/>
+    <cs:effectRef idx="0"/>
+    <cs:fontRef idx="minor">
+      <a:schemeClr val="dk1"/>
+    </cs:fontRef>
+    <cs:spPr>
+      <a:ln w="9525" cap="rnd">
+        <a:solidFill>
+          <a:schemeClr val="phClr"/>
+        </a:solidFill>
+        <a:round/>
+      </a:ln>
+    </cs:spPr>
+  </cs:dataPointWireframe>
+  <cs:dataTable>
+    <cs:lnRef idx="0"/>
+    <cs:fillRef idx="0"/>
+    <cs:effectRef idx="0"/>
+    <cs:fontRef idx="minor">
+      <a:schemeClr val="tx1">
+        <a:lumMod val="65000"/>
+        <a:lumOff val="35000"/>
+      </a:schemeClr>
+    </cs:fontRef>
+    <cs:spPr>
+      <a:noFill/>
+      <a:ln w="9525" cap="flat" cmpd="sng" algn="ctr">
+        <a:solidFill>
+          <a:schemeClr val="tx1">
+            <a:lumMod val="15000"/>
+            <a:lumOff val="85000"/>
+          </a:schemeClr>
+        </a:solidFill>
+        <a:round/>
+      </a:ln>
+    </cs:spPr>
+    <cs:defRPr sz="900" kern="1200"/>
+  </cs:dataTable>
+  <cs:downBar>
+    <cs:lnRef idx="0"/>
+    <cs:fillRef idx="0"/>
+    <cs:effectRef idx="0"/>
+    <cs:fontRef idx="minor">
+      <a:schemeClr val="tx1"/>
+    </cs:fontRef>
+    <cs:spPr>
+      <a:solidFill>
+        <a:schemeClr val="dk1">
+          <a:lumMod val="75000"/>
+          <a:lumOff val="25000"/>
+        </a:schemeClr>
+      </a:solidFill>
+      <a:ln w="9525" cap="flat" cmpd="sng" algn="ctr">
+        <a:solidFill>
+          <a:schemeClr val="tx1">
+            <a:lumMod val="65000"/>
+            <a:lumOff val="35000"/>
+          </a:schemeClr>
+        </a:solidFill>
+        <a:round/>
+      </a:ln>
+    </cs:spPr>
+  </cs:downBar>
+  <cs:dropLine>
+    <cs:lnRef idx="0"/>
+    <cs:fillRef idx="0"/>
+    <cs:effectRef idx="0"/>
+    <cs:fontRef idx="minor">
+      <a:schemeClr val="tx1"/>
+    </cs:fontRef>
+    <cs:spPr>
+      <a:ln w="9525" cap="flat" cmpd="sng" algn="ctr">
+        <a:solidFill>
+          <a:schemeClr val="tx1">
+            <a:lumMod val="35000"/>
+            <a:lumOff val="65000"/>
+          </a:schemeClr>
+        </a:solidFill>
+        <a:round/>
+      </a:ln>
+    </cs:spPr>
+  </cs:dropLine>
+  <cs:errorBar>
+    <cs:lnRef idx="0"/>
+    <cs:fillRef idx="0"/>
+    <cs:effectRef idx="0"/>
+    <cs:fontRef idx="minor">
+      <a:schemeClr val="tx1"/>
+    </cs:fontRef>
+    <cs:spPr>
+      <a:ln w="9525" cap="flat" cmpd="sng" algn="ctr">
+        <a:solidFill>
+          <a:schemeClr val="tx1">
+            <a:lumMod val="65000"/>
+            <a:lumOff val="35000"/>
+          </a:schemeClr>
+        </a:solidFill>
+        <a:round/>
+      </a:ln>
+    </cs:spPr>
+  </cs:errorBar>
+  <cs:floor>
+    <cs:lnRef idx="0"/>
+    <cs:fillRef idx="0"/>
+    <cs:effectRef idx="0"/>
+    <cs:fontRef idx="minor">
+      <a:schemeClr val="tx1"/>
+    </cs:fontRef>
+    <cs:spPr>
+      <a:noFill/>
+      <a:ln>
+        <a:noFill/>
+      </a:ln>
+    </cs:spPr>
+  </cs:floor>
+  <cs:gridlineMajor>
+    <cs:lnRef idx="0"/>
+    <cs:fillRef idx="0"/>
+    <cs:effectRef idx="0"/>
+    <cs:fontRef idx="minor">
+      <a:schemeClr val="tx1"/>
+    </cs:fontRef>
+    <cs:spPr>
+      <a:ln w="9525" cap="flat" cmpd="sng" algn="ctr">
+        <a:solidFill>
+          <a:schemeClr val="tx1">
+            <a:lumMod val="15000"/>
+            <a:lumOff val="85000"/>
+          </a:schemeClr>
+        </a:solidFill>
+        <a:round/>
+      </a:ln>
+    </cs:spPr>
+  </cs:gridlineMajor>
+  <cs:gridlineMinor>
+    <cs:lnRef idx="0"/>
+    <cs:fillRef idx="0"/>
+    <cs:effectRef idx="0"/>
+    <cs:fontRef idx="minor">
+      <a:schemeClr val="tx1"/>
+    </cs:fontRef>
+    <cs:spPr>
+      <a:ln w="9525" cap="flat" cmpd="sng" algn="ctr">
+        <a:solidFill>
+          <a:schemeClr val="tx1">
+            <a:lumMod val="5000"/>
+            <a:lumOff val="95000"/>
+          </a:schemeClr>
+        </a:solidFill>
+        <a:round/>
+      </a:ln>
+    </cs:spPr>
+  </cs:gridlineMinor>
+  <cs:hiLoLine>
+    <cs:lnRef idx="0"/>
+    <cs:fillRef idx="0"/>
+    <cs:effectRef idx="0"/>
+    <cs:fontRef idx="minor">
+      <a:schemeClr val="tx1"/>
+    </cs:fontRef>
+    <cs:spPr>
+      <a:ln w="9525" cap="flat" cmpd="sng" algn="ctr">
+        <a:solidFill>
+          <a:schemeClr val="tx1">
+            <a:lumMod val="50000"/>
+            <a:lumOff val="50000"/>
+          </a:schemeClr>
+        </a:solidFill>
+        <a:round/>
+      </a:ln>
+    </cs:spPr>
+  </cs:hiLoLine>
+  <cs:leaderLine>
+    <cs:lnRef idx="0"/>
+    <cs:fillRef idx="0"/>
+    <cs:effectRef idx="0"/>
+    <cs:fontRef idx="minor">
+      <a:schemeClr val="tx1"/>
+    </cs:fontRef>
+    <cs:spPr>
+      <a:ln w="9525" cap="flat" cmpd="sng" algn="ctr">
+        <a:solidFill>
+          <a:schemeClr val="tx1">
+            <a:lumMod val="35000"/>
+            <a:lumOff val="65000"/>
+          </a:schemeClr>
+        </a:solidFill>
+        <a:round/>
+      </a:ln>
+    </cs:spPr>
+  </cs:leaderLine>
+  <cs:legend>
+    <cs:lnRef idx="0"/>
+    <cs:fillRef idx="0"/>
+    <cs:effectRef idx="0"/>
+    <cs:fontRef idx="minor">
+      <a:schemeClr val="tx1">
+        <a:lumMod val="65000"/>
+        <a:lumOff val="35000"/>
+      </a:schemeClr>
+    </cs:fontRef>
+    <cs:defRPr sz="900" kern="1200"/>
+  </cs:legend>
+  <cs:plotArea mods="allowNoFillOverride allowNoLineOverride">
+    <cs:lnRef idx="0"/>
+    <cs:fillRef idx="0"/>
+    <cs:effectRef idx="0"/>
+    <cs:fontRef idx="minor">
+      <a:schemeClr val="tx1"/>
+    </cs:fontRef>
+  </cs:plotArea>
+  <cs:plotArea3D mods="allowNoFillOverride allowNoLineOverride">
+    <cs:lnRef idx="0"/>
+    <cs:fillRef idx="0"/>
+    <cs:effectRef idx="0"/>
+    <cs:fontRef idx="minor">
+      <a:schemeClr val="tx1"/>
+    </cs:fontRef>
+  </cs:plotArea3D>
+  <cs:seriesAxis>
+    <cs:lnRef idx="0"/>
+    <cs:fillRef idx="0"/>
+    <cs:effectRef idx="0"/>
+    <cs:fontRef idx="minor">
+      <a:schemeClr val="tx1">
+        <a:lumMod val="65000"/>
+        <a:lumOff val="35000"/>
+      </a:schemeClr>
+    </cs:fontRef>
+    <cs:defRPr sz="900" kern="1200"/>
+  </cs:seriesAxis>
+  <cs:seriesLine>
+    <cs:lnRef idx="0"/>
+    <cs:fillRef idx="0"/>
+    <cs:effectRef idx="0"/>
+    <cs:fontRef idx="minor">
+      <a:schemeClr val="tx1"/>
+    </cs:fontRef>
+    <cs:spPr>
+      <a:ln w="9525" cap="flat" cmpd="sng" algn="ctr">
+        <a:solidFill>
+          <a:schemeClr val="tx1">
+            <a:lumMod val="35000"/>
+            <a:lumOff val="65000"/>
+          </a:schemeClr>
+        </a:solidFill>
+        <a:round/>
+      </a:ln>
+    </cs:spPr>
+  </cs:seriesLine>
+  <cs:title>
+    <cs:lnRef idx="0"/>
+    <cs:fillRef idx="0"/>
+    <cs:effectRef idx="0"/>
+    <cs:fontRef idx="minor">
+      <a:schemeClr val="tx1">
+        <a:lumMod val="65000"/>
+        <a:lumOff val="35000"/>
+      </a:schemeClr>
+    </cs:fontRef>
+    <cs:defRPr sz="1400" b="0" kern="1200" spc="0" baseline="0"/>
+  </cs:title>
+  <cs:trendline>
+    <cs:lnRef idx="0">
+      <cs:styleClr val="auto"/>
+    </cs:lnRef>
+    <cs:fillRef idx="0"/>
+    <cs:effectRef idx="0"/>
+    <cs:fontRef idx="minor">
+      <a:schemeClr val="tx1"/>
+    </cs:fontRef>
+    <cs:spPr>
+      <a:ln w="19050" cap="rnd">
+        <a:solidFill>
+          <a:schemeClr val="phClr"/>
+        </a:solidFill>
+        <a:prstDash val="sysDot"/>
+      </a:ln>
+    </cs:spPr>
+  </cs:trendline>
+  <cs:trendlineLabel>
+    <cs:lnRef idx="0"/>
+    <cs:fillRef idx="0"/>
+    <cs:effectRef idx="0"/>
+    <cs:fontRef idx="minor">
+      <a:schemeClr val="tx1">
+        <a:lumMod val="65000"/>
+        <a:lumOff val="35000"/>
+      </a:schemeClr>
+    </cs:fontRef>
+    <cs:defRPr sz="900" kern="1200"/>
+  </cs:trendlineLabel>
+  <cs:upBar>
+    <cs:lnRef idx="0"/>
+    <cs:fillRef idx="0"/>
+    <cs:effectRef idx="0"/>
+    <cs:fontRef idx="minor">
+      <a:schemeClr val="tx1"/>
+    </cs:fontRef>
+    <cs:spPr>
+      <a:solidFill>
+        <a:schemeClr val="lt1"/>
+      </a:solidFill>
+      <a:ln w="9525" cap="flat" cmpd="sng" algn="ctr">
+        <a:solidFill>
+          <a:schemeClr val="tx1">
+            <a:lumMod val="65000"/>
+            <a:lumOff val="35000"/>
+          </a:schemeClr>
+        </a:solidFill>
+        <a:round/>
+      </a:ln>
+    </cs:spPr>
+  </cs:upBar>
+  <cs:valueAxis>
+    <cs:lnRef idx="0"/>
+    <cs:fillRef idx="0"/>
+    <cs:effectRef idx="0"/>
+    <cs:fontRef idx="minor">
+      <a:schemeClr val="tx1">
+        <a:lumMod val="65000"/>
+        <a:lumOff val="35000"/>
+      </a:schemeClr>
+    </cs:fontRef>
+    <cs:spPr>
+      <a:ln w="9525" cap="flat" cmpd="sng" algn="ctr">
+        <a:solidFill>
+          <a:schemeClr val="tx1">
+            <a:lumMod val="25000"/>
+            <a:lumOff val="75000"/>
+          </a:schemeClr>
+        </a:solidFill>
+        <a:round/>
+      </a:ln>
+    </cs:spPr>
+    <cs:defRPr sz="900" kern="1200"/>
+  </cs:valueAxis>
+  <cs:wall>
+    <cs:lnRef idx="0"/>
+    <cs:fillRef idx="0"/>
+    <cs:effectRef idx="0"/>
+    <cs:fontRef idx="minor">
+      <a:schemeClr val="tx1"/>
+    </cs:fontRef>
+    <cs:spPr>
+      <a:noFill/>
+      <a:ln>
+        <a:noFill/>
+      </a:ln>
+    </cs:spPr>
+  </cs:wall>
+</cs:chartStyle>
 </file>
 
 <file path=word/theme/theme1.xml><?xml version="1.0" encoding="utf-8"?>
@@ -5342,9 +6948,12 @@
 </file>
 
 <file path=customXml/item1.xml><?xml version="1.0" encoding="utf-8"?>
-<p:properties xmlns:p="http://schemas.microsoft.com/office/2006/metadata/properties" xmlns:xsi="http://www.w3.org/2001/XMLSchema-instance" xmlns:pc="http://schemas.microsoft.com/office/infopath/2007/PartnerControls">
-  <documentManagement/>
-</p:properties>
+<?mso-contentType ?>
+<FormTemplates xmlns="http://schemas.microsoft.com/sharepoint/v3/contenttype/forms">
+  <Display>DocumentLibraryForm</Display>
+  <Edit>DocumentLibraryForm</Edit>
+  <New>DocumentLibraryForm</New>
+</FormTemplates>
 </file>
 
 <file path=customXml/item2.xml><?xml version="1.0" encoding="utf-8"?>
@@ -5559,19 +7168,15 @@
 </file>
 
 <file path=customXml/item3.xml><?xml version="1.0" encoding="utf-8"?>
-<?mso-contentType ?>
-<FormTemplates xmlns="http://schemas.microsoft.com/sharepoint/v3/contenttype/forms">
-  <Display>DocumentLibraryForm</Display>
-  <Edit>DocumentLibraryForm</Edit>
-  <New>DocumentLibraryForm</New>
-</FormTemplates>
+<p:properties xmlns:p="http://schemas.microsoft.com/office/2006/metadata/properties" xmlns:xsi="http://www.w3.org/2001/XMLSchema-instance" xmlns:pc="http://schemas.microsoft.com/office/infopath/2007/PartnerControls">
+  <documentManagement/>
+</p:properties>
 </file>
 
 <file path=customXml/itemProps1.xml><?xml version="1.0" encoding="utf-8"?>
-<ds:datastoreItem xmlns:ds="http://schemas.openxmlformats.org/officeDocument/2006/customXml" ds:itemID="{8542EACB-7939-45C8-99C3-B6897CA7A7EF}">
+<ds:datastoreItem xmlns:ds="http://schemas.openxmlformats.org/officeDocument/2006/customXml" ds:itemID="{1F59EA8B-1FA8-40D2-A8B0-61B9CE1E4579}">
   <ds:schemaRefs>
-    <ds:schemaRef ds:uri="http://schemas.microsoft.com/office/2006/metadata/properties"/>
-    <ds:schemaRef ds:uri="http://schemas.microsoft.com/office/infopath/2007/PartnerControls"/>
+    <ds:schemaRef ds:uri="http://schemas.microsoft.com/sharepoint/v3/contenttype/forms"/>
   </ds:schemaRefs>
 </ds:datastoreItem>
 </file>
@@ -5596,9 +7201,10 @@
 </file>
 
 <file path=customXml/itemProps3.xml><?xml version="1.0" encoding="utf-8"?>
-<ds:datastoreItem xmlns:ds="http://schemas.openxmlformats.org/officeDocument/2006/customXml" ds:itemID="{1F59EA8B-1FA8-40D2-A8B0-61B9CE1E4579}">
+<ds:datastoreItem xmlns:ds="http://schemas.openxmlformats.org/officeDocument/2006/customXml" ds:itemID="{8542EACB-7939-45C8-99C3-B6897CA7A7EF}">
   <ds:schemaRefs>
-    <ds:schemaRef ds:uri="http://schemas.microsoft.com/sharepoint/v3/contenttype/forms"/>
+    <ds:schemaRef ds:uri="http://schemas.microsoft.com/office/2006/metadata/properties"/>
+    <ds:schemaRef ds:uri="http://schemas.microsoft.com/office/infopath/2007/PartnerControls"/>
   </ds:schemaRefs>
 </ds:datastoreItem>
 </file>
</xml_diff>

<commit_message>
Entrega final lab 7
</commit_message>
<xml_diff>
--- a/Docs/Observaciones-Lab 7.docx
+++ b/Docs/Observaciones-Lab 7.docx
@@ -570,7 +570,35 @@
                 <w:color w:val="000000"/>
                 <w:u w:val="single"/>
               </w:rPr>
-              <w:t>Carga de Catálogo PROBING</w:t>
+              <w:t xml:space="preserve">Carga de </w:t>
+            </w:r>
+            <w:proofErr w:type="spellStart"/>
+            <w:r>
+              <w:rPr>
+                <w:rFonts w:ascii="Calibri" w:eastAsia="Times New Roman" w:hAnsi="Calibri" w:cs="Calibri"/>
+                <w:b/>
+                <w:bCs/>
+                <w:i/>
+                <w:iCs/>
+                <w:noProof w:val="0"/>
+                <w:color w:val="000000"/>
+                <w:u w:val="single"/>
+              </w:rPr>
+              <w:t>Catálogo</w:t>
+            </w:r>
+            <w:proofErr w:type="spellEnd"/>
+            <w:r>
+              <w:rPr>
+                <w:rFonts w:ascii="Calibri" w:eastAsia="Times New Roman" w:hAnsi="Calibri" w:cs="Calibri"/>
+                <w:b/>
+                <w:bCs/>
+                <w:i/>
+                <w:iCs/>
+                <w:noProof w:val="0"/>
+                <w:color w:val="000000"/>
+                <w:u w:val="single"/>
+              </w:rPr>
+              <w:t xml:space="preserve"> PROBING</w:t>
             </w:r>
           </w:p>
         </w:tc>
@@ -641,6 +669,7 @@
                 <w:color w:val="000000"/>
               </w:rPr>
             </w:pPr>
+            <w:proofErr w:type="spellStart"/>
             <w:r>
               <w:rPr>
                 <w:rFonts w:ascii="Calibri" w:eastAsia="Times New Roman" w:hAnsi="Calibri" w:cs="Calibri"/>
@@ -649,7 +678,40 @@
                 <w:noProof w:val="0"/>
                 <w:color w:val="000000"/>
               </w:rPr>
-              <w:t>Consumo de Datos [kB]</w:t>
+              <w:t>Consumo</w:t>
+            </w:r>
+            <w:proofErr w:type="spellEnd"/>
+            <w:r>
+              <w:rPr>
+                <w:rFonts w:ascii="Calibri" w:eastAsia="Times New Roman" w:hAnsi="Calibri" w:cs="Calibri"/>
+                <w:b/>
+                <w:bCs/>
+                <w:noProof w:val="0"/>
+                <w:color w:val="000000"/>
+              </w:rPr>
+              <w:t xml:space="preserve"> de </w:t>
+            </w:r>
+            <w:proofErr w:type="spellStart"/>
+            <w:r>
+              <w:rPr>
+                <w:rFonts w:ascii="Calibri" w:eastAsia="Times New Roman" w:hAnsi="Calibri" w:cs="Calibri"/>
+                <w:b/>
+                <w:bCs/>
+                <w:noProof w:val="0"/>
+                <w:color w:val="000000"/>
+              </w:rPr>
+              <w:t>Datos</w:t>
+            </w:r>
+            <w:proofErr w:type="spellEnd"/>
+            <w:r>
+              <w:rPr>
+                <w:rFonts w:ascii="Calibri" w:eastAsia="Times New Roman" w:hAnsi="Calibri" w:cs="Calibri"/>
+                <w:b/>
+                <w:bCs/>
+                <w:noProof w:val="0"/>
+                <w:color w:val="000000"/>
+              </w:rPr>
+              <w:t xml:space="preserve"> [kB]</w:t>
             </w:r>
           </w:p>
         </w:tc>
@@ -678,6 +740,7 @@
                 <w:color w:val="000000"/>
               </w:rPr>
             </w:pPr>
+            <w:proofErr w:type="spellStart"/>
             <w:r>
               <w:rPr>
                 <w:rFonts w:ascii="Calibri" w:eastAsia="Times New Roman" w:hAnsi="Calibri" w:cs="Calibri"/>
@@ -686,7 +749,62 @@
                 <w:noProof w:val="0"/>
                 <w:color w:val="000000"/>
               </w:rPr>
-              <w:t>Tiempo de Ejecución [ms]</w:t>
+              <w:t>Tiempo</w:t>
+            </w:r>
+            <w:proofErr w:type="spellEnd"/>
+            <w:r>
+              <w:rPr>
+                <w:rFonts w:ascii="Calibri" w:eastAsia="Times New Roman" w:hAnsi="Calibri" w:cs="Calibri"/>
+                <w:b/>
+                <w:bCs/>
+                <w:noProof w:val="0"/>
+                <w:color w:val="000000"/>
+              </w:rPr>
+              <w:t xml:space="preserve"> de </w:t>
+            </w:r>
+            <w:proofErr w:type="spellStart"/>
+            <w:r>
+              <w:rPr>
+                <w:rFonts w:ascii="Calibri" w:eastAsia="Times New Roman" w:hAnsi="Calibri" w:cs="Calibri"/>
+                <w:b/>
+                <w:bCs/>
+                <w:noProof w:val="0"/>
+                <w:color w:val="000000"/>
+              </w:rPr>
+              <w:t>Ejecución</w:t>
+            </w:r>
+            <w:proofErr w:type="spellEnd"/>
+            <w:r>
+              <w:rPr>
+                <w:rFonts w:ascii="Calibri" w:eastAsia="Times New Roman" w:hAnsi="Calibri" w:cs="Calibri"/>
+                <w:b/>
+                <w:bCs/>
+                <w:noProof w:val="0"/>
+                <w:color w:val="000000"/>
+              </w:rPr>
+              <w:t xml:space="preserve"> [</w:t>
+            </w:r>
+            <w:proofErr w:type="spellStart"/>
+            <w:r>
+              <w:rPr>
+                <w:rFonts w:ascii="Calibri" w:eastAsia="Times New Roman" w:hAnsi="Calibri" w:cs="Calibri"/>
+                <w:b/>
+                <w:bCs/>
+                <w:noProof w:val="0"/>
+                <w:color w:val="000000"/>
+              </w:rPr>
+              <w:t>ms</w:t>
+            </w:r>
+            <w:proofErr w:type="spellEnd"/>
+            <w:r>
+              <w:rPr>
+                <w:rFonts w:ascii="Calibri" w:eastAsia="Times New Roman" w:hAnsi="Calibri" w:cs="Calibri"/>
+                <w:b/>
+                <w:bCs/>
+                <w:noProof w:val="0"/>
+                <w:color w:val="000000"/>
+              </w:rPr>
+              <w:t>]</w:t>
             </w:r>
           </w:p>
         </w:tc>
@@ -750,6 +868,14 @@
                 <w:color w:val="000000"/>
               </w:rPr>
             </w:pPr>
+            <w:r>
+              <w:rPr>
+                <w:rFonts w:ascii="Calibri" w:eastAsia="Times New Roman" w:hAnsi="Calibri" w:cs="Calibri"/>
+                <w:noProof w:val="0"/>
+                <w:color w:val="000000"/>
+              </w:rPr>
+              <w:t>1647379.571</w:t>
+            </w:r>
           </w:p>
         </w:tc>
         <w:tc>
@@ -774,6 +900,14 @@
                 <w:color w:val="000000"/>
               </w:rPr>
             </w:pPr>
+            <w:r>
+              <w:rPr>
+                <w:rFonts w:ascii="Calibri" w:eastAsia="Times New Roman" w:hAnsi="Calibri" w:cs="Calibri"/>
+                <w:noProof w:val="0"/>
+                <w:color w:val="000000"/>
+              </w:rPr>
+              <w:t>67437.799</w:t>
+            </w:r>
           </w:p>
         </w:tc>
       </w:tr>
@@ -836,6 +970,14 @@
                 <w:color w:val="000000"/>
               </w:rPr>
             </w:pPr>
+            <w:r>
+              <w:rPr>
+                <w:rFonts w:ascii="Calibri" w:eastAsia="Times New Roman" w:hAnsi="Calibri" w:cs="Calibri"/>
+                <w:noProof w:val="0"/>
+                <w:color w:val="000000"/>
+              </w:rPr>
+              <w:t>1647379.196</w:t>
+            </w:r>
           </w:p>
         </w:tc>
         <w:tc>
@@ -860,6 +1002,14 @@
                 <w:color w:val="000000"/>
               </w:rPr>
             </w:pPr>
+            <w:r>
+              <w:rPr>
+                <w:rFonts w:ascii="Calibri" w:eastAsia="Times New Roman" w:hAnsi="Calibri" w:cs="Calibri"/>
+                <w:noProof w:val="0"/>
+                <w:color w:val="000000"/>
+              </w:rPr>
+              <w:t>62265.457</w:t>
+            </w:r>
           </w:p>
         </w:tc>
       </w:tr>
@@ -922,6 +1072,14 @@
                 <w:color w:val="000000"/>
               </w:rPr>
             </w:pPr>
+            <w:r>
+              <w:rPr>
+                <w:rFonts w:ascii="Calibri" w:eastAsia="Times New Roman" w:hAnsi="Calibri" w:cs="Calibri"/>
+                <w:noProof w:val="0"/>
+                <w:color w:val="000000"/>
+              </w:rPr>
+              <w:t>1647379.571</w:t>
+            </w:r>
           </w:p>
         </w:tc>
         <w:tc>
@@ -946,6 +1104,14 @@
                 <w:color w:val="000000"/>
               </w:rPr>
             </w:pPr>
+            <w:r>
+              <w:rPr>
+                <w:rFonts w:ascii="Calibri" w:eastAsia="Times New Roman" w:hAnsi="Calibri" w:cs="Calibri"/>
+                <w:noProof w:val="0"/>
+                <w:color w:val="000000"/>
+              </w:rPr>
+              <w:t>62267.988</w:t>
+            </w:r>
           </w:p>
         </w:tc>
       </w:tr>
@@ -1083,7 +1249,35 @@
                 <w:color w:val="000000"/>
                 <w:u w:val="single"/>
               </w:rPr>
-              <w:t>Carga de Catálogo CHAINING</w:t>
+              <w:t xml:space="preserve">Carga de </w:t>
+            </w:r>
+            <w:proofErr w:type="spellStart"/>
+            <w:r>
+              <w:rPr>
+                <w:rFonts w:ascii="Calibri" w:eastAsia="Times New Roman" w:hAnsi="Calibri" w:cs="Calibri"/>
+                <w:b/>
+                <w:bCs/>
+                <w:i/>
+                <w:iCs/>
+                <w:noProof w:val="0"/>
+                <w:color w:val="000000"/>
+                <w:u w:val="single"/>
+              </w:rPr>
+              <w:t>Catálogo</w:t>
+            </w:r>
+            <w:proofErr w:type="spellEnd"/>
+            <w:r>
+              <w:rPr>
+                <w:rFonts w:ascii="Calibri" w:eastAsia="Times New Roman" w:hAnsi="Calibri" w:cs="Calibri"/>
+                <w:b/>
+                <w:bCs/>
+                <w:i/>
+                <w:iCs/>
+                <w:noProof w:val="0"/>
+                <w:color w:val="000000"/>
+                <w:u w:val="single"/>
+              </w:rPr>
+              <w:t xml:space="preserve"> CHAINING</w:t>
             </w:r>
           </w:p>
         </w:tc>
@@ -1154,6 +1348,7 @@
                 <w:color w:val="000000"/>
               </w:rPr>
             </w:pPr>
+            <w:proofErr w:type="spellStart"/>
             <w:r>
               <w:rPr>
                 <w:rFonts w:ascii="Calibri" w:eastAsia="Times New Roman" w:hAnsi="Calibri" w:cs="Calibri"/>
@@ -1162,7 +1357,40 @@
                 <w:noProof w:val="0"/>
                 <w:color w:val="000000"/>
               </w:rPr>
-              <w:t>Consumo de Datos [kB]</w:t>
+              <w:t>Consumo</w:t>
+            </w:r>
+            <w:proofErr w:type="spellEnd"/>
+            <w:r>
+              <w:rPr>
+                <w:rFonts w:ascii="Calibri" w:eastAsia="Times New Roman" w:hAnsi="Calibri" w:cs="Calibri"/>
+                <w:b/>
+                <w:bCs/>
+                <w:noProof w:val="0"/>
+                <w:color w:val="000000"/>
+              </w:rPr>
+              <w:t xml:space="preserve"> de </w:t>
+            </w:r>
+            <w:proofErr w:type="spellStart"/>
+            <w:r>
+              <w:rPr>
+                <w:rFonts w:ascii="Calibri" w:eastAsia="Times New Roman" w:hAnsi="Calibri" w:cs="Calibri"/>
+                <w:b/>
+                <w:bCs/>
+                <w:noProof w:val="0"/>
+                <w:color w:val="000000"/>
+              </w:rPr>
+              <w:t>Datos</w:t>
+            </w:r>
+            <w:proofErr w:type="spellEnd"/>
+            <w:r>
+              <w:rPr>
+                <w:rFonts w:ascii="Calibri" w:eastAsia="Times New Roman" w:hAnsi="Calibri" w:cs="Calibri"/>
+                <w:b/>
+                <w:bCs/>
+                <w:noProof w:val="0"/>
+                <w:color w:val="000000"/>
+              </w:rPr>
+              <w:t xml:space="preserve"> [kB]</w:t>
             </w:r>
           </w:p>
         </w:tc>
@@ -1191,6 +1419,7 @@
                 <w:color w:val="000000"/>
               </w:rPr>
             </w:pPr>
+            <w:proofErr w:type="spellStart"/>
             <w:r>
               <w:rPr>
                 <w:rFonts w:ascii="Calibri" w:eastAsia="Times New Roman" w:hAnsi="Calibri" w:cs="Calibri"/>
@@ -1199,7 +1428,62 @@
                 <w:noProof w:val="0"/>
                 <w:color w:val="000000"/>
               </w:rPr>
-              <w:t>Tiempo de Ejecución [ms]</w:t>
+              <w:t>Tiempo</w:t>
+            </w:r>
+            <w:proofErr w:type="spellEnd"/>
+            <w:r>
+              <w:rPr>
+                <w:rFonts w:ascii="Calibri" w:eastAsia="Times New Roman" w:hAnsi="Calibri" w:cs="Calibri"/>
+                <w:b/>
+                <w:bCs/>
+                <w:noProof w:val="0"/>
+                <w:color w:val="000000"/>
+              </w:rPr>
+              <w:t xml:space="preserve"> de </w:t>
+            </w:r>
+            <w:proofErr w:type="spellStart"/>
+            <w:r>
+              <w:rPr>
+                <w:rFonts w:ascii="Calibri" w:eastAsia="Times New Roman" w:hAnsi="Calibri" w:cs="Calibri"/>
+                <w:b/>
+                <w:bCs/>
+                <w:noProof w:val="0"/>
+                <w:color w:val="000000"/>
+              </w:rPr>
+              <w:t>Ejecución</w:t>
+            </w:r>
+            <w:proofErr w:type="spellEnd"/>
+            <w:r>
+              <w:rPr>
+                <w:rFonts w:ascii="Calibri" w:eastAsia="Times New Roman" w:hAnsi="Calibri" w:cs="Calibri"/>
+                <w:b/>
+                <w:bCs/>
+                <w:noProof w:val="0"/>
+                <w:color w:val="000000"/>
+              </w:rPr>
+              <w:t xml:space="preserve"> [</w:t>
+            </w:r>
+            <w:proofErr w:type="spellStart"/>
+            <w:r>
+              <w:rPr>
+                <w:rFonts w:ascii="Calibri" w:eastAsia="Times New Roman" w:hAnsi="Calibri" w:cs="Calibri"/>
+                <w:b/>
+                <w:bCs/>
+                <w:noProof w:val="0"/>
+                <w:color w:val="000000"/>
+              </w:rPr>
+              <w:t>ms</w:t>
+            </w:r>
+            <w:proofErr w:type="spellEnd"/>
+            <w:r>
+              <w:rPr>
+                <w:rFonts w:ascii="Calibri" w:eastAsia="Times New Roman" w:hAnsi="Calibri" w:cs="Calibri"/>
+                <w:b/>
+                <w:bCs/>
+                <w:noProof w:val="0"/>
+                <w:color w:val="000000"/>
+              </w:rPr>
+              <w:t>]</w:t>
             </w:r>
           </w:p>
         </w:tc>
@@ -1263,6 +1547,30 @@
                 <w:color w:val="000000"/>
               </w:rPr>
             </w:pPr>
+            <w:r>
+              <w:rPr>
+                <w:rFonts w:ascii="Calibri" w:eastAsia="Times New Roman" w:hAnsi="Calibri" w:cs="Calibri"/>
+                <w:noProof w:val="0"/>
+                <w:color w:val="000000"/>
+              </w:rPr>
+              <w:t>164741</w:t>
+            </w:r>
+            <w:r>
+              <w:rPr>
+                <w:rFonts w:ascii="Calibri" w:eastAsia="Times New Roman" w:hAnsi="Calibri" w:cs="Calibri"/>
+                <w:noProof w:val="0"/>
+                <w:color w:val="000000"/>
+              </w:rPr>
+              <w:t>2</w:t>
+            </w:r>
+            <w:r>
+              <w:rPr>
+                <w:rFonts w:ascii="Calibri" w:eastAsia="Times New Roman" w:hAnsi="Calibri" w:cs="Calibri"/>
+                <w:noProof w:val="0"/>
+                <w:color w:val="000000"/>
+              </w:rPr>
+              <w:t>.267</w:t>
+            </w:r>
           </w:p>
         </w:tc>
         <w:tc>
@@ -1287,6 +1595,30 @@
                 <w:color w:val="000000"/>
               </w:rPr>
             </w:pPr>
+            <w:r>
+              <w:rPr>
+                <w:rFonts w:ascii="Calibri" w:eastAsia="Times New Roman" w:hAnsi="Calibri" w:cs="Calibri"/>
+                <w:noProof w:val="0"/>
+                <w:color w:val="000000"/>
+              </w:rPr>
+              <w:t>64</w:t>
+            </w:r>
+            <w:r>
+              <w:rPr>
+                <w:rFonts w:ascii="Calibri" w:eastAsia="Times New Roman" w:hAnsi="Calibri" w:cs="Calibri"/>
+                <w:noProof w:val="0"/>
+                <w:color w:val="000000"/>
+              </w:rPr>
+              <w:t>1</w:t>
+            </w:r>
+            <w:r>
+              <w:rPr>
+                <w:rFonts w:ascii="Calibri" w:eastAsia="Times New Roman" w:hAnsi="Calibri" w:cs="Calibri"/>
+                <w:noProof w:val="0"/>
+                <w:color w:val="000000"/>
+              </w:rPr>
+              <w:t>54.293</w:t>
+            </w:r>
           </w:p>
         </w:tc>
       </w:tr>
@@ -1349,6 +1681,30 @@
                 <w:color w:val="000000"/>
               </w:rPr>
             </w:pPr>
+            <w:r>
+              <w:rPr>
+                <w:rFonts w:ascii="Calibri" w:eastAsia="Times New Roman" w:hAnsi="Calibri" w:cs="Calibri"/>
+                <w:noProof w:val="0"/>
+                <w:color w:val="000000"/>
+              </w:rPr>
+              <w:t>164741</w:t>
+            </w:r>
+            <w:r>
+              <w:rPr>
+                <w:rFonts w:ascii="Calibri" w:eastAsia="Times New Roman" w:hAnsi="Calibri" w:cs="Calibri"/>
+                <w:noProof w:val="0"/>
+                <w:color w:val="000000"/>
+              </w:rPr>
+              <w:t>3</w:t>
+            </w:r>
+            <w:r>
+              <w:rPr>
+                <w:rFonts w:ascii="Calibri" w:eastAsia="Times New Roman" w:hAnsi="Calibri" w:cs="Calibri"/>
+                <w:noProof w:val="0"/>
+                <w:color w:val="000000"/>
+              </w:rPr>
+              <w:t>.267</w:t>
+            </w:r>
           </w:p>
         </w:tc>
         <w:tc>
@@ -1373,6 +1729,30 @@
                 <w:color w:val="000000"/>
               </w:rPr>
             </w:pPr>
+            <w:r>
+              <w:rPr>
+                <w:rFonts w:ascii="Calibri" w:eastAsia="Times New Roman" w:hAnsi="Calibri" w:cs="Calibri"/>
+                <w:noProof w:val="0"/>
+                <w:color w:val="000000"/>
+              </w:rPr>
+              <w:t>64</w:t>
+            </w:r>
+            <w:r>
+              <w:rPr>
+                <w:rFonts w:ascii="Calibri" w:eastAsia="Times New Roman" w:hAnsi="Calibri" w:cs="Calibri"/>
+                <w:noProof w:val="0"/>
+                <w:color w:val="000000"/>
+              </w:rPr>
+              <w:t>0</w:t>
+            </w:r>
+            <w:r>
+              <w:rPr>
+                <w:rFonts w:ascii="Calibri" w:eastAsia="Times New Roman" w:hAnsi="Calibri" w:cs="Calibri"/>
+                <w:noProof w:val="0"/>
+                <w:color w:val="000000"/>
+              </w:rPr>
+              <w:t>84.298</w:t>
+            </w:r>
           </w:p>
         </w:tc>
       </w:tr>
@@ -1435,6 +1815,30 @@
                 <w:color w:val="000000"/>
               </w:rPr>
             </w:pPr>
+            <w:r>
+              <w:rPr>
+                <w:rFonts w:ascii="Calibri" w:eastAsia="Times New Roman" w:hAnsi="Calibri" w:cs="Calibri"/>
+                <w:noProof w:val="0"/>
+                <w:color w:val="000000"/>
+              </w:rPr>
+              <w:t>164741</w:t>
+            </w:r>
+            <w:r>
+              <w:rPr>
+                <w:rFonts w:ascii="Calibri" w:eastAsia="Times New Roman" w:hAnsi="Calibri" w:cs="Calibri"/>
+                <w:noProof w:val="0"/>
+                <w:color w:val="000000"/>
+              </w:rPr>
+              <w:t>4</w:t>
+            </w:r>
+            <w:r>
+              <w:rPr>
+                <w:rFonts w:ascii="Calibri" w:eastAsia="Times New Roman" w:hAnsi="Calibri" w:cs="Calibri"/>
+                <w:noProof w:val="0"/>
+                <w:color w:val="000000"/>
+              </w:rPr>
+              <w:t>.267</w:t>
+            </w:r>
           </w:p>
         </w:tc>
         <w:tc>
@@ -1459,6 +1863,14 @@
                 <w:color w:val="000000"/>
               </w:rPr>
             </w:pPr>
+            <w:r>
+              <w:rPr>
+                <w:rFonts w:ascii="Calibri" w:eastAsia="Times New Roman" w:hAnsi="Calibri" w:cs="Calibri"/>
+                <w:noProof w:val="0"/>
+                <w:color w:val="000000"/>
+              </w:rPr>
+              <w:t>63378.145</w:t>
+            </w:r>
           </w:p>
         </w:tc>
       </w:tr>
@@ -1647,6 +2059,43 @@
           <w:lang w:val="es-CO"/>
         </w:rPr>
         <w:t>CHAINING</w:t>
+      </w:r>
+    </w:p>
+    <w:p>
+      <w:pPr>
+        <w:pStyle w:val="Prrafodelista"/>
+        <w:numPr>
+          <w:ilvl w:val="0"/>
+          <w:numId w:val="10"/>
+        </w:numPr>
+        <w:spacing w:after="0"/>
+        <w:jc w:val="both"/>
+        <w:rPr>
+          <w:rFonts w:ascii="Dax-Regular" w:hAnsi="Dax-Regular"/>
+          <w:lang w:val="es-CO"/>
+        </w:rPr>
+      </w:pPr>
+      <w:r>
+        <w:lastRenderedPageBreak/>
+        <w:drawing>
+          <wp:inline distT="0" distB="0" distL="0" distR="0" wp14:anchorId="1B7BC736" wp14:editId="608CBEA2">
+            <wp:extent cx="5943600" cy="3879215"/>
+            <wp:effectExtent l="0" t="0" r="0" b="6985"/>
+            <wp:docPr id="2" name="Gráfico 2">
+              <a:extLst xmlns:a="http://schemas.openxmlformats.org/drawingml/2006/main">
+                <a:ext uri="{FF2B5EF4-FFF2-40B4-BE49-F238E27FC236}">
+                  <a16:creationId xmlns:a16="http://schemas.microsoft.com/office/drawing/2014/main" id="{2EC27BB9-A0AF-4A08-B094-C0C301BDCA87}"/>
+                </a:ext>
+              </a:extLst>
+            </wp:docPr>
+            <wp:cNvGraphicFramePr/>
+            <a:graphic xmlns:a="http://schemas.openxmlformats.org/drawingml/2006/main">
+              <a:graphicData uri="http://schemas.openxmlformats.org/drawingml/2006/chart">
+                <c:chart xmlns:c="http://schemas.openxmlformats.org/drawingml/2006/chart" xmlns:r="http://schemas.openxmlformats.org/officeDocument/2006/relationships" r:id="rId8"/>
+              </a:graphicData>
+            </a:graphic>
+          </wp:inline>
+        </w:drawing>
       </w:r>
     </w:p>
     <w:p>
@@ -1744,7 +2193,35 @@
                 <w:color w:val="000000"/>
                 <w:u w:val="single"/>
               </w:rPr>
-              <w:t>Carga de Catálogo PROBING</w:t>
+              <w:t xml:space="preserve">Carga de </w:t>
+            </w:r>
+            <w:proofErr w:type="spellStart"/>
+            <w:r>
+              <w:rPr>
+                <w:rFonts w:ascii="Calibri" w:eastAsia="Times New Roman" w:hAnsi="Calibri" w:cs="Calibri"/>
+                <w:b/>
+                <w:bCs/>
+                <w:i/>
+                <w:iCs/>
+                <w:noProof w:val="0"/>
+                <w:color w:val="000000"/>
+                <w:u w:val="single"/>
+              </w:rPr>
+              <w:t>Catálogo</w:t>
+            </w:r>
+            <w:proofErr w:type="spellEnd"/>
+            <w:r>
+              <w:rPr>
+                <w:rFonts w:ascii="Calibri" w:eastAsia="Times New Roman" w:hAnsi="Calibri" w:cs="Calibri"/>
+                <w:b/>
+                <w:bCs/>
+                <w:i/>
+                <w:iCs/>
+                <w:noProof w:val="0"/>
+                <w:color w:val="000000"/>
+                <w:u w:val="single"/>
+              </w:rPr>
+              <w:t xml:space="preserve"> PROBING</w:t>
             </w:r>
           </w:p>
         </w:tc>
@@ -1823,6 +2300,7 @@
                 <w:color w:val="000000"/>
               </w:rPr>
             </w:pPr>
+            <w:proofErr w:type="spellStart"/>
             <w:r>
               <w:rPr>
                 <w:rFonts w:ascii="Calibri" w:eastAsia="Times New Roman" w:hAnsi="Calibri" w:cs="Calibri"/>
@@ -1831,7 +2309,40 @@
                 <w:noProof w:val="0"/>
                 <w:color w:val="000000"/>
               </w:rPr>
-              <w:t>Consumo de Datos [kB]</w:t>
+              <w:t>Consumo</w:t>
+            </w:r>
+            <w:proofErr w:type="spellEnd"/>
+            <w:r>
+              <w:rPr>
+                <w:rFonts w:ascii="Calibri" w:eastAsia="Times New Roman" w:hAnsi="Calibri" w:cs="Calibri"/>
+                <w:b/>
+                <w:bCs/>
+                <w:noProof w:val="0"/>
+                <w:color w:val="000000"/>
+              </w:rPr>
+              <w:t xml:space="preserve"> de </w:t>
+            </w:r>
+            <w:proofErr w:type="spellStart"/>
+            <w:r>
+              <w:rPr>
+                <w:rFonts w:ascii="Calibri" w:eastAsia="Times New Roman" w:hAnsi="Calibri" w:cs="Calibri"/>
+                <w:b/>
+                <w:bCs/>
+                <w:noProof w:val="0"/>
+                <w:color w:val="000000"/>
+              </w:rPr>
+              <w:t>Datos</w:t>
+            </w:r>
+            <w:proofErr w:type="spellEnd"/>
+            <w:r>
+              <w:rPr>
+                <w:rFonts w:ascii="Calibri" w:eastAsia="Times New Roman" w:hAnsi="Calibri" w:cs="Calibri"/>
+                <w:b/>
+                <w:bCs/>
+                <w:noProof w:val="0"/>
+                <w:color w:val="000000"/>
+              </w:rPr>
+              <w:t xml:space="preserve"> [kB]</w:t>
             </w:r>
           </w:p>
         </w:tc>
@@ -1860,6 +2371,7 @@
                 <w:color w:val="000000"/>
               </w:rPr>
             </w:pPr>
+            <w:proofErr w:type="spellStart"/>
             <w:r>
               <w:rPr>
                 <w:rFonts w:ascii="Calibri" w:eastAsia="Times New Roman" w:hAnsi="Calibri" w:cs="Calibri"/>
@@ -1868,7 +2380,62 @@
                 <w:noProof w:val="0"/>
                 <w:color w:val="000000"/>
               </w:rPr>
-              <w:t>Tiempo de Ejecución [ms]</w:t>
+              <w:t>Tiempo</w:t>
+            </w:r>
+            <w:proofErr w:type="spellEnd"/>
+            <w:r>
+              <w:rPr>
+                <w:rFonts w:ascii="Calibri" w:eastAsia="Times New Roman" w:hAnsi="Calibri" w:cs="Calibri"/>
+                <w:b/>
+                <w:bCs/>
+                <w:noProof w:val="0"/>
+                <w:color w:val="000000"/>
+              </w:rPr>
+              <w:t xml:space="preserve"> de </w:t>
+            </w:r>
+            <w:proofErr w:type="spellStart"/>
+            <w:r>
+              <w:rPr>
+                <w:rFonts w:ascii="Calibri" w:eastAsia="Times New Roman" w:hAnsi="Calibri" w:cs="Calibri"/>
+                <w:b/>
+                <w:bCs/>
+                <w:noProof w:val="0"/>
+                <w:color w:val="000000"/>
+              </w:rPr>
+              <w:t>Ejecución</w:t>
+            </w:r>
+            <w:proofErr w:type="spellEnd"/>
+            <w:r>
+              <w:rPr>
+                <w:rFonts w:ascii="Calibri" w:eastAsia="Times New Roman" w:hAnsi="Calibri" w:cs="Calibri"/>
+                <w:b/>
+                <w:bCs/>
+                <w:noProof w:val="0"/>
+                <w:color w:val="000000"/>
+              </w:rPr>
+              <w:t xml:space="preserve"> [</w:t>
+            </w:r>
+            <w:proofErr w:type="spellStart"/>
+            <w:r>
+              <w:rPr>
+                <w:rFonts w:ascii="Calibri" w:eastAsia="Times New Roman" w:hAnsi="Calibri" w:cs="Calibri"/>
+                <w:b/>
+                <w:bCs/>
+                <w:noProof w:val="0"/>
+                <w:color w:val="000000"/>
+              </w:rPr>
+              <w:t>ms</w:t>
+            </w:r>
+            <w:proofErr w:type="spellEnd"/>
+            <w:r>
+              <w:rPr>
+                <w:rFonts w:ascii="Calibri" w:eastAsia="Times New Roman" w:hAnsi="Calibri" w:cs="Calibri"/>
+                <w:b/>
+                <w:bCs/>
+                <w:noProof w:val="0"/>
+                <w:color w:val="000000"/>
+              </w:rPr>
+              <w:t>]</w:t>
             </w:r>
           </w:p>
         </w:tc>
@@ -2004,7 +2571,6 @@
                 <w:noProof w:val="0"/>
                 <w:color w:val="000000"/>
               </w:rPr>
-              <w:lastRenderedPageBreak/>
               <w:t>0.50</w:t>
             </w:r>
           </w:p>
@@ -2312,7 +2878,35 @@
                 <w:color w:val="000000"/>
                 <w:u w:val="single"/>
               </w:rPr>
-              <w:t>Carga de Catálogo CHAINING</w:t>
+              <w:t xml:space="preserve">Carga de </w:t>
+            </w:r>
+            <w:proofErr w:type="spellStart"/>
+            <w:r>
+              <w:rPr>
+                <w:rFonts w:ascii="Calibri" w:eastAsia="Times New Roman" w:hAnsi="Calibri" w:cs="Calibri"/>
+                <w:b/>
+                <w:bCs/>
+                <w:i/>
+                <w:iCs/>
+                <w:noProof w:val="0"/>
+                <w:color w:val="000000"/>
+                <w:u w:val="single"/>
+              </w:rPr>
+              <w:t>Catálogo</w:t>
+            </w:r>
+            <w:proofErr w:type="spellEnd"/>
+            <w:r>
+              <w:rPr>
+                <w:rFonts w:ascii="Calibri" w:eastAsia="Times New Roman" w:hAnsi="Calibri" w:cs="Calibri"/>
+                <w:b/>
+                <w:bCs/>
+                <w:i/>
+                <w:iCs/>
+                <w:noProof w:val="0"/>
+                <w:color w:val="000000"/>
+                <w:u w:val="single"/>
+              </w:rPr>
+              <w:t xml:space="preserve"> CHAINING</w:t>
             </w:r>
           </w:p>
         </w:tc>
@@ -2383,6 +2977,7 @@
                 <w:color w:val="000000"/>
               </w:rPr>
             </w:pPr>
+            <w:proofErr w:type="spellStart"/>
             <w:r>
               <w:rPr>
                 <w:rFonts w:ascii="Calibri" w:eastAsia="Times New Roman" w:hAnsi="Calibri" w:cs="Calibri"/>
@@ -2391,7 +2986,40 @@
                 <w:noProof w:val="0"/>
                 <w:color w:val="000000"/>
               </w:rPr>
-              <w:t>Consumo de Datos [kB]</w:t>
+              <w:t>Consumo</w:t>
+            </w:r>
+            <w:proofErr w:type="spellEnd"/>
+            <w:r>
+              <w:rPr>
+                <w:rFonts w:ascii="Calibri" w:eastAsia="Times New Roman" w:hAnsi="Calibri" w:cs="Calibri"/>
+                <w:b/>
+                <w:bCs/>
+                <w:noProof w:val="0"/>
+                <w:color w:val="000000"/>
+              </w:rPr>
+              <w:t xml:space="preserve"> de </w:t>
+            </w:r>
+            <w:proofErr w:type="spellStart"/>
+            <w:r>
+              <w:rPr>
+                <w:rFonts w:ascii="Calibri" w:eastAsia="Times New Roman" w:hAnsi="Calibri" w:cs="Calibri"/>
+                <w:b/>
+                <w:bCs/>
+                <w:noProof w:val="0"/>
+                <w:color w:val="000000"/>
+              </w:rPr>
+              <w:t>Datos</w:t>
+            </w:r>
+            <w:proofErr w:type="spellEnd"/>
+            <w:r>
+              <w:rPr>
+                <w:rFonts w:ascii="Calibri" w:eastAsia="Times New Roman" w:hAnsi="Calibri" w:cs="Calibri"/>
+                <w:b/>
+                <w:bCs/>
+                <w:noProof w:val="0"/>
+                <w:color w:val="000000"/>
+              </w:rPr>
+              <w:t xml:space="preserve"> [kB]</w:t>
             </w:r>
           </w:p>
         </w:tc>
@@ -2420,6 +3048,7 @@
                 <w:color w:val="000000"/>
               </w:rPr>
             </w:pPr>
+            <w:proofErr w:type="spellStart"/>
             <w:r>
               <w:rPr>
                 <w:rFonts w:ascii="Calibri" w:eastAsia="Times New Roman" w:hAnsi="Calibri" w:cs="Calibri"/>
@@ -2428,7 +3057,62 @@
                 <w:noProof w:val="0"/>
                 <w:color w:val="000000"/>
               </w:rPr>
-              <w:t>Tiempo de Ejecución [ms]</w:t>
+              <w:t>Tiempo</w:t>
+            </w:r>
+            <w:proofErr w:type="spellEnd"/>
+            <w:r>
+              <w:rPr>
+                <w:rFonts w:ascii="Calibri" w:eastAsia="Times New Roman" w:hAnsi="Calibri" w:cs="Calibri"/>
+                <w:b/>
+                <w:bCs/>
+                <w:noProof w:val="0"/>
+                <w:color w:val="000000"/>
+              </w:rPr>
+              <w:t xml:space="preserve"> de </w:t>
+            </w:r>
+            <w:proofErr w:type="spellStart"/>
+            <w:r>
+              <w:rPr>
+                <w:rFonts w:ascii="Calibri" w:eastAsia="Times New Roman" w:hAnsi="Calibri" w:cs="Calibri"/>
+                <w:b/>
+                <w:bCs/>
+                <w:noProof w:val="0"/>
+                <w:color w:val="000000"/>
+              </w:rPr>
+              <w:t>Ejecución</w:t>
+            </w:r>
+            <w:proofErr w:type="spellEnd"/>
+            <w:r>
+              <w:rPr>
+                <w:rFonts w:ascii="Calibri" w:eastAsia="Times New Roman" w:hAnsi="Calibri" w:cs="Calibri"/>
+                <w:b/>
+                <w:bCs/>
+                <w:noProof w:val="0"/>
+                <w:color w:val="000000"/>
+              </w:rPr>
+              <w:t xml:space="preserve"> [</w:t>
+            </w:r>
+            <w:proofErr w:type="spellStart"/>
+            <w:r>
+              <w:rPr>
+                <w:rFonts w:ascii="Calibri" w:eastAsia="Times New Roman" w:hAnsi="Calibri" w:cs="Calibri"/>
+                <w:b/>
+                <w:bCs/>
+                <w:noProof w:val="0"/>
+                <w:color w:val="000000"/>
+              </w:rPr>
+              <w:t>ms</w:t>
+            </w:r>
+            <w:proofErr w:type="spellEnd"/>
+            <w:r>
+              <w:rPr>
+                <w:rFonts w:ascii="Calibri" w:eastAsia="Times New Roman" w:hAnsi="Calibri" w:cs="Calibri"/>
+                <w:b/>
+                <w:bCs/>
+                <w:noProof w:val="0"/>
+                <w:color w:val="000000"/>
+              </w:rPr>
+              <w:t>]</w:t>
             </w:r>
           </w:p>
         </w:tc>
@@ -2833,6 +3517,7 @@
           <w:noProof w:val="0"/>
           <w:lang w:val="es-CO"/>
         </w:rPr>
+        <w:lastRenderedPageBreak/>
         <w:t>Graficas</w:t>
       </w:r>
     </w:p>
@@ -2934,6 +3619,9 @@
         </w:rPr>
       </w:pPr>
       <w:r>
+        <w:rPr>
+          <w:noProof/>
+        </w:rPr>
         <w:drawing>
           <wp:inline distT="0" distB="0" distL="0" distR="0" wp14:anchorId="500FB9A5" wp14:editId="0174F473">
             <wp:extent cx="5943600" cy="4311015"/>
@@ -2948,7 +3636,7 @@
             <wp:cNvGraphicFramePr/>
             <a:graphic xmlns:a="http://schemas.openxmlformats.org/drawingml/2006/main">
               <a:graphicData uri="http://schemas.openxmlformats.org/drawingml/2006/chart">
-                <c:chart xmlns:c="http://schemas.openxmlformats.org/drawingml/2006/chart" xmlns:r="http://schemas.openxmlformats.org/officeDocument/2006/relationships" r:id="rId8"/>
+                <c:chart xmlns:c="http://schemas.openxmlformats.org/drawingml/2006/chart" xmlns:r="http://schemas.openxmlformats.org/officeDocument/2006/relationships" r:id="rId9"/>
               </a:graphicData>
             </a:graphic>
           </wp:inline>
@@ -2972,7 +3660,6 @@
           <w:noProof w:val="0"/>
           <w:lang w:val="es-CO"/>
         </w:rPr>
-        <w:lastRenderedPageBreak/>
         <w:t>Preguntas de análisis</w:t>
       </w:r>
     </w:p>
@@ -2996,43 +3683,73 @@
         </w:rPr>
         <w:t xml:space="preserve">¿Por qué en la función </w:t>
       </w:r>
+      <w:proofErr w:type="spellStart"/>
       <w:r>
         <w:rPr>
           <w:b/>
           <w:bCs/>
           <w:lang w:val="es-419"/>
         </w:rPr>
-        <w:t>getTime()</w:t>
-      </w:r>
-      <w:r>
-        <w:rPr>
-          <w:rFonts w:ascii="Dax-Regular" w:hAnsi="Dax-Regular"/>
-          <w:lang w:val="es-419"/>
-        </w:rPr>
-        <w:t xml:space="preserve"> se utiliza </w:t>
-      </w:r>
+        <w:t>getTime</w:t>
+      </w:r>
+      <w:proofErr w:type="spellEnd"/>
       <w:r>
         <w:rPr>
           <w:b/>
           <w:bCs/>
           <w:lang w:val="es-419"/>
         </w:rPr>
-        <w:t>time.perf_counter()</w:t>
+        <w:t>()</w:t>
       </w:r>
       <w:r>
         <w:rPr>
           <w:rFonts w:ascii="Dax-Regular" w:hAnsi="Dax-Regular"/>
           <w:lang w:val="es-419"/>
         </w:rPr>
-        <w:t xml:space="preserve"> en ves de la previamente conocida </w:t>
-      </w:r>
+        <w:t xml:space="preserve"> se utiliza </w:t>
+      </w:r>
+      <w:proofErr w:type="spellStart"/>
       <w:r>
         <w:rPr>
           <w:b/>
           <w:bCs/>
           <w:lang w:val="es-419"/>
         </w:rPr>
-        <w:t>time.process_time()</w:t>
+        <w:t>time.perf_counter</w:t>
+      </w:r>
+      <w:proofErr w:type="spellEnd"/>
+      <w:r>
+        <w:rPr>
+          <w:b/>
+          <w:bCs/>
+          <w:lang w:val="es-419"/>
+        </w:rPr>
+        <w:t>()</w:t>
+      </w:r>
+      <w:r>
+        <w:rPr>
+          <w:rFonts w:ascii="Dax-Regular" w:hAnsi="Dax-Regular"/>
+          <w:lang w:val="es-419"/>
+        </w:rPr>
+        <w:t xml:space="preserve"> en ves de la previamente conocida </w:t>
+      </w:r>
+      <w:proofErr w:type="spellStart"/>
+      <w:r>
+        <w:rPr>
+          <w:b/>
+          <w:bCs/>
+          <w:lang w:val="es-419"/>
+        </w:rPr>
+        <w:t>time.process_time</w:t>
+      </w:r>
+      <w:proofErr w:type="spellEnd"/>
+      <w:r>
+        <w:rPr>
+          <w:b/>
+          <w:bCs/>
+          <w:lang w:val="es-419"/>
+        </w:rPr>
+        <w:t>()</w:t>
       </w:r>
       <w:r>
         <w:rPr>
@@ -3062,11 +3779,19 @@
           <w:lang w:val="es-CO"/>
         </w:rPr>
       </w:pPr>
-      <w:r>
-        <w:rPr>
-          <w:lang w:val="es-CO"/>
-        </w:rPr>
-        <w:t>time.process_time() cuenta solo e</w:t>
+      <w:proofErr w:type="spellStart"/>
+      <w:r>
+        <w:rPr>
+          <w:lang w:val="es-CO"/>
+        </w:rPr>
+        <w:t>time.process_time</w:t>
+      </w:r>
+      <w:proofErr w:type="spellEnd"/>
+      <w:r>
+        <w:rPr>
+          <w:lang w:val="es-CO"/>
+        </w:rPr>
+        <w:t>() cuenta solo e</w:t>
       </w:r>
       <w:r>
         <w:rPr>
@@ -3080,11 +3805,19 @@
         </w:rPr>
         <w:t xml:space="preserve"> la operación en ejecutar, </w:t>
       </w:r>
-      <w:r>
-        <w:rPr>
-          <w:lang w:val="es-CO"/>
-        </w:rPr>
-        <w:t>time.perf_counter()</w:t>
+      <w:proofErr w:type="spellStart"/>
+      <w:r>
+        <w:rPr>
+          <w:lang w:val="es-CO"/>
+        </w:rPr>
+        <w:t>time.perf_counter</w:t>
+      </w:r>
+      <w:proofErr w:type="spellEnd"/>
+      <w:r>
+        <w:rPr>
+          <w:lang w:val="es-CO"/>
+        </w:rPr>
+        <w:t>()</w:t>
       </w:r>
       <w:r>
         <w:rPr>
@@ -3116,11 +3849,19 @@
         </w:rPr>
         <w:t xml:space="preserve">esde que se llama la función hasta que entrega el resultado es lógico usar </w:t>
       </w:r>
-      <w:r>
-        <w:rPr>
-          <w:lang w:val="es-CO"/>
-        </w:rPr>
-        <w:t>time.perf_counter()</w:t>
+      <w:proofErr w:type="spellStart"/>
+      <w:r>
+        <w:rPr>
+          <w:lang w:val="es-CO"/>
+        </w:rPr>
+        <w:t>time.perf_counter</w:t>
+      </w:r>
+      <w:proofErr w:type="spellEnd"/>
+      <w:r>
+        <w:rPr>
+          <w:lang w:val="es-CO"/>
+        </w:rPr>
+        <w:t>()</w:t>
       </w:r>
       <w:r>
         <w:rPr>
@@ -3159,35 +3900,30 @@
         </w:rPr>
         <w:t xml:space="preserve">¿Por qué son importantes las funciones </w:t>
       </w:r>
+      <w:proofErr w:type="spellStart"/>
       <w:r>
         <w:rPr>
           <w:b/>
           <w:bCs/>
           <w:lang w:val="es-419"/>
         </w:rPr>
-        <w:t>start()</w:t>
-      </w:r>
-      <w:r>
-        <w:rPr>
-          <w:rFonts w:ascii="Dax-Regular" w:hAnsi="Dax-Regular"/>
-          <w:lang w:val="es-419"/>
-        </w:rPr>
-        <w:t xml:space="preserve"> y </w:t>
-      </w:r>
+        <w:t>start</w:t>
+      </w:r>
+      <w:proofErr w:type="spellEnd"/>
       <w:r>
         <w:rPr>
           <w:b/>
           <w:bCs/>
           <w:lang w:val="es-419"/>
         </w:rPr>
-        <w:t>stop()</w:t>
+        <w:t>()</w:t>
       </w:r>
       <w:r>
         <w:rPr>
           <w:rFonts w:ascii="Dax-Regular" w:hAnsi="Dax-Regular"/>
           <w:lang w:val="es-419"/>
         </w:rPr>
-        <w:t xml:space="preserve"> de la librería </w:t>
+        <w:t xml:space="preserve"> y </w:t>
       </w:r>
       <w:r>
         <w:rPr>
@@ -3195,8 +3931,25 @@
           <w:bCs/>
           <w:lang w:val="es-419"/>
         </w:rPr>
+        <w:t>stop()</w:t>
+      </w:r>
+      <w:r>
+        <w:rPr>
+          <w:rFonts w:ascii="Dax-Regular" w:hAnsi="Dax-Regular"/>
+          <w:lang w:val="es-419"/>
+        </w:rPr>
+        <w:t xml:space="preserve"> de la librería </w:t>
+      </w:r>
+      <w:proofErr w:type="spellStart"/>
+      <w:r>
+        <w:rPr>
+          <w:b/>
+          <w:bCs/>
+          <w:lang w:val="es-419"/>
+        </w:rPr>
         <w:t>tracemalloc</w:t>
       </w:r>
+      <w:proofErr w:type="spellEnd"/>
       <w:r>
         <w:rPr>
           <w:rFonts w:ascii="Dax-Regular" w:hAnsi="Dax-Regular"/>
@@ -3363,7 +4116,22 @@
         <w:rPr>
           <w:lang w:val="es-419"/>
         </w:rPr>
-        <w:t xml:space="preserve">En linear probing mientras más pequeño el factor, </w:t>
+        <w:lastRenderedPageBreak/>
+        <w:t xml:space="preserve">En linear </w:t>
+      </w:r>
+      <w:proofErr w:type="spellStart"/>
+      <w:r>
+        <w:rPr>
+          <w:lang w:val="es-419"/>
+        </w:rPr>
+        <w:t>probing</w:t>
+      </w:r>
+      <w:proofErr w:type="spellEnd"/>
+      <w:r>
+        <w:rPr>
+          <w:lang w:val="es-419"/>
+        </w:rPr>
+        <w:t xml:space="preserve"> mientras más pequeño el factor, </w:t>
       </w:r>
       <w:r>
         <w:rPr>
@@ -3399,7 +4167,35 @@
         <w:rPr>
           <w:lang w:val="es-419"/>
         </w:rPr>
-        <w:t xml:space="preserve"> En separate chaining aumenta el tiempo al mismo tiempo que aumenta el factor de carga.</w:t>
+        <w:t xml:space="preserve"> En </w:t>
+      </w:r>
+      <w:proofErr w:type="spellStart"/>
+      <w:r>
+        <w:rPr>
+          <w:lang w:val="es-419"/>
+        </w:rPr>
+        <w:t>separate</w:t>
+      </w:r>
+      <w:proofErr w:type="spellEnd"/>
+      <w:r>
+        <w:rPr>
+          <w:lang w:val="es-419"/>
+        </w:rPr>
+        <w:t xml:space="preserve"> </w:t>
+      </w:r>
+      <w:proofErr w:type="spellStart"/>
+      <w:r>
+        <w:rPr>
+          <w:lang w:val="es-419"/>
+        </w:rPr>
+        <w:t>chaining</w:t>
+      </w:r>
+      <w:proofErr w:type="spellEnd"/>
+      <w:r>
+        <w:rPr>
+          <w:lang w:val="es-419"/>
+        </w:rPr>
+        <w:t xml:space="preserve"> aumenta el tiempo al mismo tiempo que aumenta el factor de carga.</w:t>
       </w:r>
     </w:p>
     <w:p>
@@ -3452,7 +4248,21 @@
         <w:rPr>
           <w:lang w:val="es-419"/>
         </w:rPr>
-        <w:t>En linear probing mientras más pequeño el factor,</w:t>
+        <w:t xml:space="preserve">En linear </w:t>
+      </w:r>
+      <w:proofErr w:type="spellStart"/>
+      <w:r>
+        <w:rPr>
+          <w:lang w:val="es-419"/>
+        </w:rPr>
+        <w:t>probing</w:t>
+      </w:r>
+      <w:proofErr w:type="spellEnd"/>
+      <w:r>
+        <w:rPr>
+          <w:lang w:val="es-419"/>
+        </w:rPr>
+        <w:t xml:space="preserve"> mientras más pequeño el factor,</w:t>
       </w:r>
       <w:r>
         <w:rPr>
@@ -3494,7 +4304,35 @@
         <w:rPr>
           <w:lang w:val="es-419"/>
         </w:rPr>
-        <w:t xml:space="preserve">En separate chaining </w:t>
+        <w:t xml:space="preserve">En </w:t>
+      </w:r>
+      <w:proofErr w:type="spellStart"/>
+      <w:r>
+        <w:rPr>
+          <w:lang w:val="es-419"/>
+        </w:rPr>
+        <w:t>separate</w:t>
+      </w:r>
+      <w:proofErr w:type="spellEnd"/>
+      <w:r>
+        <w:rPr>
+          <w:lang w:val="es-419"/>
+        </w:rPr>
+        <w:t xml:space="preserve"> </w:t>
+      </w:r>
+      <w:proofErr w:type="spellStart"/>
+      <w:r>
+        <w:rPr>
+          <w:lang w:val="es-419"/>
+        </w:rPr>
+        <w:t>chaining</w:t>
+      </w:r>
+      <w:proofErr w:type="spellEnd"/>
+      <w:r>
+        <w:rPr>
+          <w:lang w:val="es-419"/>
+        </w:rPr>
+        <w:t xml:space="preserve"> </w:t>
       </w:r>
       <w:r>
         <w:rPr>
@@ -3502,16 +4340,6 @@
         </w:rPr>
         <w:t xml:space="preserve">el consumo en memoria se mantiene casi igual, aumenta muy poco </w:t>
       </w:r>
-    </w:p>
-    <w:p>
-      <w:pPr>
-        <w:spacing w:after="0"/>
-        <w:ind w:left="720"/>
-        <w:jc w:val="both"/>
-        <w:rPr>
-          <w:lang w:val="es-419"/>
-        </w:rPr>
-      </w:pPr>
     </w:p>
     <w:p>
       <w:pPr>
@@ -3624,6 +4452,7 @@
           <w:lang w:val="es-419"/>
         </w:rPr>
       </w:pPr>
+      <w:proofErr w:type="spellStart"/>
       <w:r>
         <w:rPr>
           <w:lang w:val="es-419"/>
@@ -3634,7 +4463,14 @@
         <w:rPr>
           <w:lang w:val="es-419"/>
         </w:rPr>
-        <w:t>robing e</w:t>
+        <w:t>robing</w:t>
+      </w:r>
+      <w:proofErr w:type="spellEnd"/>
+      <w:r>
+        <w:rPr>
+          <w:lang w:val="es-419"/>
+        </w:rPr>
+        <w:t xml:space="preserve"> </w:t>
       </w:r>
       <w:r>
         <w:rPr>
@@ -3646,13 +4482,35 @@
         <w:rPr>
           <w:lang w:val="es-419"/>
         </w:rPr>
-        <w:t xml:space="preserve">que chaining pues </w:t>
-      </w:r>
-      <w:r>
-        <w:rPr>
-          <w:lang w:val="es-419"/>
-        </w:rPr>
-        <w:t>chaining contiene sube</w:t>
+        <w:t xml:space="preserve">que </w:t>
+      </w:r>
+      <w:proofErr w:type="spellStart"/>
+      <w:r>
+        <w:rPr>
+          <w:lang w:val="es-419"/>
+        </w:rPr>
+        <w:t>chaining</w:t>
+      </w:r>
+      <w:proofErr w:type="spellEnd"/>
+      <w:r>
+        <w:rPr>
+          <w:lang w:val="es-419"/>
+        </w:rPr>
+        <w:t xml:space="preserve"> pues </w:t>
+      </w:r>
+      <w:proofErr w:type="spellStart"/>
+      <w:r>
+        <w:rPr>
+          <w:lang w:val="es-419"/>
+        </w:rPr>
+        <w:t>chaining</w:t>
+      </w:r>
+      <w:proofErr w:type="spellEnd"/>
+      <w:r>
+        <w:rPr>
+          <w:lang w:val="es-419"/>
+        </w:rPr>
+        <w:t xml:space="preserve"> contiene sube</w:t>
       </w:r>
       <w:r>
         <w:rPr>
@@ -3670,7 +4528,21 @@
         <w:rPr>
           <w:lang w:val="es-419"/>
         </w:rPr>
-        <w:t xml:space="preserve"> aumentan el uso de memoria comparado con probing que usa solo una estructura.</w:t>
+        <w:t xml:space="preserve"> aumentan el uso de memoria comparado con </w:t>
+      </w:r>
+      <w:proofErr w:type="spellStart"/>
+      <w:r>
+        <w:rPr>
+          <w:lang w:val="es-419"/>
+        </w:rPr>
+        <w:t>probing</w:t>
+      </w:r>
+      <w:proofErr w:type="spellEnd"/>
+      <w:r>
+        <w:rPr>
+          <w:lang w:val="es-419"/>
+        </w:rPr>
+        <w:t xml:space="preserve"> que usa solo una estructura.</w:t>
       </w:r>
     </w:p>
     <w:p>
@@ -5512,6 +6384,684 @@
           <c:order val="0"/>
           <c:tx>
             <c:strRef>
+              <c:f>'Datos Lab7'!$A$8:$C$8</c:f>
+              <c:strCache>
+                <c:ptCount val="1"/>
+                <c:pt idx="0">
+                  <c:v>Carga de Catálogo CHAINING</c:v>
+                </c:pt>
+              </c:strCache>
+            </c:strRef>
+          </c:tx>
+          <c:spPr>
+            <a:ln w="19050" cap="rnd">
+              <a:solidFill>
+                <a:schemeClr val="accent6"/>
+              </a:solidFill>
+              <a:round/>
+            </a:ln>
+            <a:effectLst/>
+          </c:spPr>
+          <c:marker>
+            <c:symbol val="circle"/>
+            <c:size val="5"/>
+            <c:spPr>
+              <a:solidFill>
+                <a:schemeClr val="accent6"/>
+              </a:solidFill>
+              <a:ln w="9525">
+                <a:solidFill>
+                  <a:schemeClr val="accent6"/>
+                </a:solidFill>
+              </a:ln>
+              <a:effectLst/>
+            </c:spPr>
+          </c:marker>
+          <c:trendline>
+            <c:spPr>
+              <a:ln w="19050" cap="rnd">
+                <a:solidFill>
+                  <a:schemeClr val="accent6"/>
+                </a:solidFill>
+                <a:prstDash val="sysDot"/>
+              </a:ln>
+              <a:effectLst/>
+            </c:spPr>
+            <c:trendlineType val="linear"/>
+            <c:dispRSqr val="1"/>
+            <c:dispEq val="1"/>
+            <c:trendlineLbl>
+              <c:numFmt formatCode="General" sourceLinked="0"/>
+              <c:spPr>
+                <a:noFill/>
+                <a:ln>
+                  <a:noFill/>
+                </a:ln>
+                <a:effectLst/>
+              </c:spPr>
+              <c:txPr>
+                <a:bodyPr rot="0" spcFirstLastPara="1" vertOverflow="ellipsis" vert="horz" wrap="square" anchor="ctr" anchorCtr="1"/>
+                <a:lstStyle/>
+                <a:p>
+                  <a:pPr>
+                    <a:defRPr sz="900" b="0" i="0" u="none" strike="noStrike" kern="1200" baseline="0">
+                      <a:solidFill>
+                        <a:schemeClr val="tx1">
+                          <a:lumMod val="65000"/>
+                          <a:lumOff val="35000"/>
+                        </a:schemeClr>
+                      </a:solidFill>
+                      <a:latin typeface="+mn-lt"/>
+                      <a:ea typeface="+mn-ea"/>
+                      <a:cs typeface="+mn-cs"/>
+                    </a:defRPr>
+                  </a:pPr>
+                  <a:endParaRPr lang="es-CO"/>
+                </a:p>
+              </c:txPr>
+            </c:trendlineLbl>
+          </c:trendline>
+          <c:xVal>
+            <c:numRef>
+              <c:f>'Datos Lab7'!$B$3:$B$5</c:f>
+              <c:numCache>
+                <c:formatCode>#,##0</c:formatCode>
+                <c:ptCount val="3"/>
+                <c:pt idx="0">
+                  <c:v>1647379.571</c:v>
+                </c:pt>
+                <c:pt idx="1">
+                  <c:v>1647379.196</c:v>
+                </c:pt>
+                <c:pt idx="2">
+                  <c:v>1647379.571</c:v>
+                </c:pt>
+              </c:numCache>
+            </c:numRef>
+          </c:xVal>
+          <c:yVal>
+            <c:numRef>
+              <c:f>'Datos Lab7'!$C$3:$C$5</c:f>
+              <c:numCache>
+                <c:formatCode>#,##0</c:formatCode>
+                <c:ptCount val="3"/>
+                <c:pt idx="0">
+                  <c:v>67437.798999999999</c:v>
+                </c:pt>
+                <c:pt idx="1">
+                  <c:v>62265.457000000002</c:v>
+                </c:pt>
+                <c:pt idx="2">
+                  <c:v>62267.987999999998</c:v>
+                </c:pt>
+              </c:numCache>
+            </c:numRef>
+          </c:yVal>
+          <c:smooth val="1"/>
+          <c:extLst>
+            <c:ext xmlns:c16="http://schemas.microsoft.com/office/drawing/2014/chart" uri="{C3380CC4-5D6E-409C-BE32-E72D297353CC}">
+              <c16:uniqueId val="{00000001-B153-48EC-BE34-9BA6027AEEA7}"/>
+            </c:ext>
+          </c:extLst>
+        </c:ser>
+        <c:ser>
+          <c:idx val="1"/>
+          <c:order val="1"/>
+          <c:tx>
+            <c:strRef>
+              <c:f>'Datos Lab7'!$A$8:$C$8</c:f>
+              <c:strCache>
+                <c:ptCount val="1"/>
+                <c:pt idx="0">
+                  <c:v>Carga de Catálogo CHAINING</c:v>
+                </c:pt>
+              </c:strCache>
+            </c:strRef>
+          </c:tx>
+          <c:spPr>
+            <a:ln w="19050" cap="rnd">
+              <a:solidFill>
+                <a:schemeClr val="accent5"/>
+              </a:solidFill>
+              <a:round/>
+            </a:ln>
+            <a:effectLst/>
+          </c:spPr>
+          <c:marker>
+            <c:symbol val="circle"/>
+            <c:size val="5"/>
+            <c:spPr>
+              <a:solidFill>
+                <a:schemeClr val="accent5"/>
+              </a:solidFill>
+              <a:ln w="9525">
+                <a:solidFill>
+                  <a:schemeClr val="accent5"/>
+                </a:solidFill>
+              </a:ln>
+              <a:effectLst/>
+            </c:spPr>
+          </c:marker>
+          <c:trendline>
+            <c:spPr>
+              <a:ln w="19050" cap="rnd">
+                <a:solidFill>
+                  <a:schemeClr val="accent5"/>
+                </a:solidFill>
+                <a:prstDash val="sysDot"/>
+              </a:ln>
+              <a:effectLst/>
+            </c:spPr>
+            <c:trendlineType val="poly"/>
+            <c:order val="2"/>
+            <c:dispRSqr val="1"/>
+            <c:dispEq val="1"/>
+            <c:trendlineLbl>
+              <c:numFmt formatCode="General" sourceLinked="0"/>
+              <c:spPr>
+                <a:noFill/>
+                <a:ln>
+                  <a:noFill/>
+                </a:ln>
+                <a:effectLst/>
+              </c:spPr>
+              <c:txPr>
+                <a:bodyPr rot="0" spcFirstLastPara="1" vertOverflow="ellipsis" vert="horz" wrap="square" anchor="ctr" anchorCtr="1"/>
+                <a:lstStyle/>
+                <a:p>
+                  <a:pPr>
+                    <a:defRPr sz="900" b="0" i="0" u="none" strike="noStrike" kern="1200" baseline="0">
+                      <a:solidFill>
+                        <a:schemeClr val="tx1">
+                          <a:lumMod val="65000"/>
+                          <a:lumOff val="35000"/>
+                        </a:schemeClr>
+                      </a:solidFill>
+                      <a:latin typeface="+mn-lt"/>
+                      <a:ea typeface="+mn-ea"/>
+                      <a:cs typeface="+mn-cs"/>
+                    </a:defRPr>
+                  </a:pPr>
+                  <a:endParaRPr lang="es-CO"/>
+                </a:p>
+              </c:txPr>
+            </c:trendlineLbl>
+          </c:trendline>
+          <c:xVal>
+            <c:numRef>
+              <c:f>'Datos Lab7'!$B$10:$B$12</c:f>
+              <c:numCache>
+                <c:formatCode>#,##0</c:formatCode>
+                <c:ptCount val="3"/>
+                <c:pt idx="0">
+                  <c:v>1647414.267</c:v>
+                </c:pt>
+                <c:pt idx="1">
+                  <c:v>1647413.267</c:v>
+                </c:pt>
+                <c:pt idx="2">
+                  <c:v>1647412.267</c:v>
+                </c:pt>
+              </c:numCache>
+            </c:numRef>
+          </c:xVal>
+          <c:yVal>
+            <c:numRef>
+              <c:f>'Datos Lab7'!$C$10:$C$12</c:f>
+              <c:numCache>
+                <c:formatCode>#,##0</c:formatCode>
+                <c:ptCount val="3"/>
+                <c:pt idx="0">
+                  <c:v>64154.292999999998</c:v>
+                </c:pt>
+                <c:pt idx="1">
+                  <c:v>64084.298000000003</c:v>
+                </c:pt>
+                <c:pt idx="2">
+                  <c:v>63378.144999999997</c:v>
+                </c:pt>
+              </c:numCache>
+            </c:numRef>
+          </c:yVal>
+          <c:smooth val="1"/>
+          <c:extLst>
+            <c:ext xmlns:c16="http://schemas.microsoft.com/office/drawing/2014/chart" uri="{C3380CC4-5D6E-409C-BE32-E72D297353CC}">
+              <c16:uniqueId val="{00000003-B153-48EC-BE34-9BA6027AEEA7}"/>
+            </c:ext>
+          </c:extLst>
+        </c:ser>
+        <c:dLbls>
+          <c:showLegendKey val="0"/>
+          <c:showVal val="0"/>
+          <c:showCatName val="0"/>
+          <c:showSerName val="0"/>
+          <c:showPercent val="0"/>
+          <c:showBubbleSize val="0"/>
+        </c:dLbls>
+        <c:axId val="696671312"/>
+        <c:axId val="1833162896"/>
+      </c:scatterChart>
+      <c:valAx>
+        <c:axId val="696671312"/>
+        <c:scaling>
+          <c:orientation val="minMax"/>
+        </c:scaling>
+        <c:delete val="0"/>
+        <c:axPos val="b"/>
+        <c:majorGridlines>
+          <c:spPr>
+            <a:ln w="9525" cap="flat" cmpd="sng" algn="ctr">
+              <a:solidFill>
+                <a:schemeClr val="tx1">
+                  <a:lumMod val="15000"/>
+                  <a:lumOff val="85000"/>
+                </a:schemeClr>
+              </a:solidFill>
+              <a:round/>
+            </a:ln>
+            <a:effectLst/>
+          </c:spPr>
+        </c:majorGridlines>
+        <c:title>
+          <c:tx>
+            <c:rich>
+              <a:bodyPr rot="0" spcFirstLastPara="1" vertOverflow="ellipsis" vert="horz" wrap="square" anchor="ctr" anchorCtr="1"/>
+              <a:lstStyle/>
+              <a:p>
+                <a:pPr>
+                  <a:defRPr sz="1000" b="0" i="0" u="none" strike="noStrike" kern="1200" baseline="0">
+                    <a:solidFill>
+                      <a:schemeClr val="tx1">
+                        <a:lumMod val="65000"/>
+                        <a:lumOff val="35000"/>
+                      </a:schemeClr>
+                    </a:solidFill>
+                    <a:latin typeface="+mn-lt"/>
+                    <a:ea typeface="+mn-ea"/>
+                    <a:cs typeface="+mn-cs"/>
+                  </a:defRPr>
+                </a:pPr>
+                <a:r>
+                  <a:rPr lang="en-US" b="1"/>
+                  <a:t>Memoria Utilizada [</a:t>
+                </a:r>
+                <a:r>
+                  <a:rPr lang="es-419" sz="1000" b="1" i="0" u="none" strike="noStrike" baseline="0">
+                    <a:effectLst/>
+                  </a:rPr>
+                  <a:t>kB</a:t>
+                </a:r>
+                <a:r>
+                  <a:rPr lang="en-US" b="1"/>
+                  <a:t>]</a:t>
+                </a:r>
+              </a:p>
+            </c:rich>
+          </c:tx>
+          <c:overlay val="0"/>
+          <c:spPr>
+            <a:noFill/>
+            <a:ln>
+              <a:noFill/>
+            </a:ln>
+            <a:effectLst/>
+          </c:spPr>
+          <c:txPr>
+            <a:bodyPr rot="0" spcFirstLastPara="1" vertOverflow="ellipsis" vert="horz" wrap="square" anchor="ctr" anchorCtr="1"/>
+            <a:lstStyle/>
+            <a:p>
+              <a:pPr>
+                <a:defRPr sz="1000" b="0" i="0" u="none" strike="noStrike" kern="1200" baseline="0">
+                  <a:solidFill>
+                    <a:schemeClr val="tx1">
+                      <a:lumMod val="65000"/>
+                      <a:lumOff val="35000"/>
+                    </a:schemeClr>
+                  </a:solidFill>
+                  <a:latin typeface="+mn-lt"/>
+                  <a:ea typeface="+mn-ea"/>
+                  <a:cs typeface="+mn-cs"/>
+                </a:defRPr>
+              </a:pPr>
+              <a:endParaRPr lang="es-CO"/>
+            </a:p>
+          </c:txPr>
+        </c:title>
+        <c:numFmt formatCode="#,##0" sourceLinked="1"/>
+        <c:majorTickMark val="none"/>
+        <c:minorTickMark val="none"/>
+        <c:tickLblPos val="nextTo"/>
+        <c:spPr>
+          <a:noFill/>
+          <a:ln w="9525" cap="flat" cmpd="sng" algn="ctr">
+            <a:solidFill>
+              <a:schemeClr val="tx1">
+                <a:lumMod val="25000"/>
+                <a:lumOff val="75000"/>
+              </a:schemeClr>
+            </a:solidFill>
+            <a:round/>
+          </a:ln>
+          <a:effectLst/>
+        </c:spPr>
+        <c:txPr>
+          <a:bodyPr rot="-60000000" spcFirstLastPara="1" vertOverflow="ellipsis" vert="horz" wrap="square" anchor="ctr" anchorCtr="1"/>
+          <a:lstStyle/>
+          <a:p>
+            <a:pPr>
+              <a:defRPr sz="900" b="0" i="0" u="none" strike="noStrike" kern="1200" baseline="0">
+                <a:solidFill>
+                  <a:schemeClr val="tx1">
+                    <a:lumMod val="65000"/>
+                    <a:lumOff val="35000"/>
+                  </a:schemeClr>
+                </a:solidFill>
+                <a:latin typeface="+mn-lt"/>
+                <a:ea typeface="+mn-ea"/>
+                <a:cs typeface="+mn-cs"/>
+              </a:defRPr>
+            </a:pPr>
+            <a:endParaRPr lang="es-CO"/>
+          </a:p>
+        </c:txPr>
+        <c:crossAx val="1833162896"/>
+        <c:crosses val="autoZero"/>
+        <c:crossBetween val="midCat"/>
+      </c:valAx>
+      <c:valAx>
+        <c:axId val="1833162896"/>
+        <c:scaling>
+          <c:orientation val="minMax"/>
+        </c:scaling>
+        <c:delete val="0"/>
+        <c:axPos val="l"/>
+        <c:majorGridlines>
+          <c:spPr>
+            <a:ln w="9525" cap="flat" cmpd="sng" algn="ctr">
+              <a:solidFill>
+                <a:schemeClr val="tx1">
+                  <a:lumMod val="15000"/>
+                  <a:lumOff val="85000"/>
+                </a:schemeClr>
+              </a:solidFill>
+              <a:round/>
+            </a:ln>
+            <a:effectLst/>
+          </c:spPr>
+        </c:majorGridlines>
+        <c:title>
+          <c:tx>
+            <c:rich>
+              <a:bodyPr rot="-5400000" spcFirstLastPara="1" vertOverflow="ellipsis" vert="horz" wrap="square" anchor="ctr" anchorCtr="1"/>
+              <a:lstStyle/>
+              <a:p>
+                <a:pPr>
+                  <a:defRPr sz="1000" b="0" i="0" u="none" strike="noStrike" kern="1200" baseline="0">
+                    <a:solidFill>
+                      <a:schemeClr val="tx1">
+                        <a:lumMod val="65000"/>
+                        <a:lumOff val="35000"/>
+                      </a:schemeClr>
+                    </a:solidFill>
+                    <a:latin typeface="+mn-lt"/>
+                    <a:ea typeface="+mn-ea"/>
+                    <a:cs typeface="+mn-cs"/>
+                  </a:defRPr>
+                </a:pPr>
+                <a:r>
+                  <a:rPr lang="en-US" b="1"/>
+                  <a:t>Tiempo</a:t>
+                </a:r>
+                <a:r>
+                  <a:rPr lang="en-US" b="1" baseline="0"/>
+                  <a:t> de ejecución [ms]</a:t>
+                </a:r>
+                <a:endParaRPr lang="en-US" b="1"/>
+              </a:p>
+            </c:rich>
+          </c:tx>
+          <c:overlay val="0"/>
+          <c:spPr>
+            <a:noFill/>
+            <a:ln>
+              <a:noFill/>
+            </a:ln>
+            <a:effectLst/>
+          </c:spPr>
+          <c:txPr>
+            <a:bodyPr rot="-5400000" spcFirstLastPara="1" vertOverflow="ellipsis" vert="horz" wrap="square" anchor="ctr" anchorCtr="1"/>
+            <a:lstStyle/>
+            <a:p>
+              <a:pPr>
+                <a:defRPr sz="1000" b="0" i="0" u="none" strike="noStrike" kern="1200" baseline="0">
+                  <a:solidFill>
+                    <a:schemeClr val="tx1">
+                      <a:lumMod val="65000"/>
+                      <a:lumOff val="35000"/>
+                    </a:schemeClr>
+                  </a:solidFill>
+                  <a:latin typeface="+mn-lt"/>
+                  <a:ea typeface="+mn-ea"/>
+                  <a:cs typeface="+mn-cs"/>
+                </a:defRPr>
+              </a:pPr>
+              <a:endParaRPr lang="es-CO"/>
+            </a:p>
+          </c:txPr>
+        </c:title>
+        <c:numFmt formatCode="#,##0" sourceLinked="1"/>
+        <c:majorTickMark val="none"/>
+        <c:minorTickMark val="none"/>
+        <c:tickLblPos val="nextTo"/>
+        <c:spPr>
+          <a:noFill/>
+          <a:ln w="9525" cap="flat" cmpd="sng" algn="ctr">
+            <a:solidFill>
+              <a:schemeClr val="tx1">
+                <a:lumMod val="25000"/>
+                <a:lumOff val="75000"/>
+              </a:schemeClr>
+            </a:solidFill>
+            <a:round/>
+          </a:ln>
+          <a:effectLst/>
+        </c:spPr>
+        <c:txPr>
+          <a:bodyPr rot="-60000000" spcFirstLastPara="1" vertOverflow="ellipsis" vert="horz" wrap="square" anchor="ctr" anchorCtr="1"/>
+          <a:lstStyle/>
+          <a:p>
+            <a:pPr>
+              <a:defRPr sz="900" b="0" i="0" u="none" strike="noStrike" kern="1200" baseline="0">
+                <a:solidFill>
+                  <a:schemeClr val="tx1">
+                    <a:lumMod val="65000"/>
+                    <a:lumOff val="35000"/>
+                  </a:schemeClr>
+                </a:solidFill>
+                <a:latin typeface="+mn-lt"/>
+                <a:ea typeface="+mn-ea"/>
+                <a:cs typeface="+mn-cs"/>
+              </a:defRPr>
+            </a:pPr>
+            <a:endParaRPr lang="es-CO"/>
+          </a:p>
+        </c:txPr>
+        <c:crossAx val="696671312"/>
+        <c:crosses val="autoZero"/>
+        <c:crossBetween val="midCat"/>
+      </c:valAx>
+      <c:spPr>
+        <a:noFill/>
+        <a:ln>
+          <a:noFill/>
+        </a:ln>
+        <a:effectLst/>
+      </c:spPr>
+    </c:plotArea>
+    <c:legend>
+      <c:legendPos val="b"/>
+      <c:overlay val="0"/>
+      <c:spPr>
+        <a:noFill/>
+        <a:ln>
+          <a:noFill/>
+        </a:ln>
+        <a:effectLst/>
+      </c:spPr>
+      <c:txPr>
+        <a:bodyPr rot="0" spcFirstLastPara="1" vertOverflow="ellipsis" vert="horz" wrap="square" anchor="ctr" anchorCtr="1"/>
+        <a:lstStyle/>
+        <a:p>
+          <a:pPr>
+            <a:defRPr sz="900" b="0" i="0" u="none" strike="noStrike" kern="1200" baseline="0">
+              <a:solidFill>
+                <a:schemeClr val="tx1">
+                  <a:lumMod val="65000"/>
+                  <a:lumOff val="35000"/>
+                </a:schemeClr>
+              </a:solidFill>
+              <a:latin typeface="+mn-lt"/>
+              <a:ea typeface="+mn-ea"/>
+              <a:cs typeface="+mn-cs"/>
+            </a:defRPr>
+          </a:pPr>
+          <a:endParaRPr lang="es-CO"/>
+        </a:p>
+      </c:txPr>
+    </c:legend>
+    <c:plotVisOnly val="1"/>
+    <c:dispBlanksAs val="gap"/>
+    <c:extLst>
+      <c:ext xmlns:c16r3="http://schemas.microsoft.com/office/drawing/2017/03/chart" uri="{56B9EC1D-385E-4148-901F-78D8002777C0}">
+        <c16r3:dataDisplayOptions16>
+          <c16r3:dispNaAsBlank val="1"/>
+        </c16r3:dataDisplayOptions16>
+      </c:ext>
+    </c:extLst>
+    <c:showDLblsOverMax val="0"/>
+  </c:chart>
+  <c:spPr>
+    <a:solidFill>
+      <a:schemeClr val="bg1"/>
+    </a:solidFill>
+    <a:ln w="9525" cap="flat" cmpd="sng" algn="ctr">
+      <a:solidFill>
+        <a:schemeClr val="tx1">
+          <a:lumMod val="15000"/>
+          <a:lumOff val="85000"/>
+        </a:schemeClr>
+      </a:solidFill>
+      <a:round/>
+    </a:ln>
+    <a:effectLst/>
+  </c:spPr>
+  <c:txPr>
+    <a:bodyPr/>
+    <a:lstStyle/>
+    <a:p>
+      <a:pPr>
+        <a:defRPr/>
+      </a:pPr>
+      <a:endParaRPr lang="es-CO"/>
+    </a:p>
+  </c:txPr>
+  <c:externalData r:id="rId3">
+    <c:autoUpdate val="0"/>
+  </c:externalData>
+</c:chartSpace>
+</file>
+
+<file path=word/charts/chart2.xml><?xml version="1.0" encoding="utf-8"?>
+<c:chartSpace xmlns:c="http://schemas.openxmlformats.org/drawingml/2006/chart" xmlns:a="http://schemas.openxmlformats.org/drawingml/2006/main" xmlns:r="http://schemas.openxmlformats.org/officeDocument/2006/relationships" xmlns:c16r2="http://schemas.microsoft.com/office/drawing/2015/06/chart">
+  <c:date1904 val="0"/>
+  <c:lang val="es-ES"/>
+  <c:roundedCorners val="0"/>
+  <mc:AlternateContent xmlns:mc="http://schemas.openxmlformats.org/markup-compatibility/2006">
+    <mc:Choice xmlns:c14="http://schemas.microsoft.com/office/drawing/2007/8/2/chart" Requires="c14">
+      <c14:style val="102"/>
+    </mc:Choice>
+    <mc:Fallback>
+      <c:style val="2"/>
+    </mc:Fallback>
+  </mc:AlternateContent>
+  <c:chart>
+    <c:title>
+      <c:tx>
+        <c:rich>
+          <a:bodyPr rot="0" spcFirstLastPara="1" vertOverflow="ellipsis" vert="horz" wrap="square" anchor="ctr" anchorCtr="1"/>
+          <a:lstStyle/>
+          <a:p>
+            <a:pPr>
+              <a:defRPr sz="1400" b="1" i="0" u="none" strike="noStrike" kern="1200" spc="0" baseline="0">
+                <a:solidFill>
+                  <a:schemeClr val="tx1">
+                    <a:lumMod val="65000"/>
+                    <a:lumOff val="35000"/>
+                  </a:schemeClr>
+                </a:solidFill>
+                <a:latin typeface="+mn-lt"/>
+                <a:ea typeface="+mn-ea"/>
+                <a:cs typeface="+mn-cs"/>
+              </a:defRPr>
+            </a:pPr>
+            <a:r>
+              <a:rPr lang="es-419" sz="1800" b="1">
+                <a:effectLst/>
+              </a:rPr>
+              <a:t>Comparación de Tiempo</a:t>
+            </a:r>
+            <a:r>
+              <a:rPr lang="es-419" sz="1800" b="1" baseline="0">
+                <a:effectLst/>
+              </a:rPr>
+              <a:t> y Memoria utilizados en PROBING y CHAINING </a:t>
+            </a:r>
+            <a:endParaRPr lang="en-US" sz="1800" b="1">
+              <a:effectLst/>
+            </a:endParaRPr>
+          </a:p>
+        </c:rich>
+      </c:tx>
+      <c:overlay val="0"/>
+      <c:spPr>
+        <a:noFill/>
+        <a:ln>
+          <a:noFill/>
+        </a:ln>
+        <a:effectLst/>
+      </c:spPr>
+      <c:txPr>
+        <a:bodyPr rot="0" spcFirstLastPara="1" vertOverflow="ellipsis" vert="horz" wrap="square" anchor="ctr" anchorCtr="1"/>
+        <a:lstStyle/>
+        <a:p>
+          <a:pPr>
+            <a:defRPr sz="1400" b="1" i="0" u="none" strike="noStrike" kern="1200" spc="0" baseline="0">
+              <a:solidFill>
+                <a:schemeClr val="tx1">
+                  <a:lumMod val="65000"/>
+                  <a:lumOff val="35000"/>
+                </a:schemeClr>
+              </a:solidFill>
+              <a:latin typeface="+mn-lt"/>
+              <a:ea typeface="+mn-ea"/>
+              <a:cs typeface="+mn-cs"/>
+            </a:defRPr>
+          </a:pPr>
+          <a:endParaRPr lang="es-CO"/>
+        </a:p>
+      </c:txPr>
+    </c:title>
+    <c:autoTitleDeleted val="0"/>
+    <c:plotArea>
+      <c:layout/>
+      <c:scatterChart>
+        <c:scatterStyle val="smoothMarker"/>
+        <c:varyColors val="0"/>
+        <c:ser>
+          <c:idx val="0"/>
+          <c:order val="0"/>
+          <c:tx>
+            <c:strRef>
               <c:f>'[ISIS1225 - Tablas de Datos Lab 7.xlsx]Datos Lab7'!$A$1:$C$1</c:f>
               <c:strCache>
                 <c:ptCount val="1"/>
@@ -6136,7 +7686,560 @@
 </cs:colorStyle>
 </file>
 
+<file path=word/charts/colors2.xml><?xml version="1.0" encoding="utf-8"?>
+<cs:colorStyle xmlns:cs="http://schemas.microsoft.com/office/drawing/2012/chartStyle" xmlns:a="http://schemas.openxmlformats.org/drawingml/2006/main" meth="cycle" id="13">
+  <a:schemeClr val="accent6"/>
+  <a:schemeClr val="accent5"/>
+  <a:schemeClr val="accent4"/>
+  <cs:variation/>
+  <cs:variation>
+    <a:lumMod val="60000"/>
+  </cs:variation>
+  <cs:variation>
+    <a:lumMod val="80000"/>
+    <a:lumOff val="20000"/>
+  </cs:variation>
+  <cs:variation>
+    <a:lumMod val="80000"/>
+  </cs:variation>
+  <cs:variation>
+    <a:lumMod val="60000"/>
+    <a:lumOff val="40000"/>
+  </cs:variation>
+  <cs:variation>
+    <a:lumMod val="50000"/>
+  </cs:variation>
+  <cs:variation>
+    <a:lumMod val="70000"/>
+    <a:lumOff val="30000"/>
+  </cs:variation>
+  <cs:variation>
+    <a:lumMod val="70000"/>
+  </cs:variation>
+  <cs:variation>
+    <a:lumMod val="50000"/>
+    <a:lumOff val="50000"/>
+  </cs:variation>
+</cs:colorStyle>
+</file>
+
 <file path=word/charts/style1.xml><?xml version="1.0" encoding="utf-8"?>
+<cs:chartStyle xmlns:cs="http://schemas.microsoft.com/office/drawing/2012/chartStyle" xmlns:a="http://schemas.openxmlformats.org/drawingml/2006/main" id="240">
+  <cs:axisTitle>
+    <cs:lnRef idx="0"/>
+    <cs:fillRef idx="0"/>
+    <cs:effectRef idx="0"/>
+    <cs:fontRef idx="minor">
+      <a:schemeClr val="tx1">
+        <a:lumMod val="65000"/>
+        <a:lumOff val="35000"/>
+      </a:schemeClr>
+    </cs:fontRef>
+    <cs:defRPr sz="1000" kern="1200"/>
+  </cs:axisTitle>
+  <cs:categoryAxis>
+    <cs:lnRef idx="0"/>
+    <cs:fillRef idx="0"/>
+    <cs:effectRef idx="0"/>
+    <cs:fontRef idx="minor">
+      <a:schemeClr val="tx1">
+        <a:lumMod val="65000"/>
+        <a:lumOff val="35000"/>
+      </a:schemeClr>
+    </cs:fontRef>
+    <cs:spPr>
+      <a:ln w="9525" cap="flat" cmpd="sng" algn="ctr">
+        <a:solidFill>
+          <a:schemeClr val="tx1">
+            <a:lumMod val="25000"/>
+            <a:lumOff val="75000"/>
+          </a:schemeClr>
+        </a:solidFill>
+        <a:round/>
+      </a:ln>
+    </cs:spPr>
+    <cs:defRPr sz="900" kern="1200"/>
+  </cs:categoryAxis>
+  <cs:chartArea mods="allowNoFillOverride allowNoLineOverride">
+    <cs:lnRef idx="0"/>
+    <cs:fillRef idx="0"/>
+    <cs:effectRef idx="0"/>
+    <cs:fontRef idx="minor">
+      <a:schemeClr val="tx1"/>
+    </cs:fontRef>
+    <cs:spPr>
+      <a:solidFill>
+        <a:schemeClr val="bg1"/>
+      </a:solidFill>
+      <a:ln w="9525" cap="flat" cmpd="sng" algn="ctr">
+        <a:solidFill>
+          <a:schemeClr val="tx1">
+            <a:lumMod val="15000"/>
+            <a:lumOff val="85000"/>
+          </a:schemeClr>
+        </a:solidFill>
+        <a:round/>
+      </a:ln>
+    </cs:spPr>
+    <cs:defRPr sz="1000" kern="1200"/>
+  </cs:chartArea>
+  <cs:dataLabel>
+    <cs:lnRef idx="0"/>
+    <cs:fillRef idx="0"/>
+    <cs:effectRef idx="0"/>
+    <cs:fontRef idx="minor">
+      <a:schemeClr val="tx1">
+        <a:lumMod val="75000"/>
+        <a:lumOff val="25000"/>
+      </a:schemeClr>
+    </cs:fontRef>
+    <cs:defRPr sz="900" kern="1200"/>
+  </cs:dataLabel>
+  <cs:dataLabelCallout>
+    <cs:lnRef idx="0"/>
+    <cs:fillRef idx="0"/>
+    <cs:effectRef idx="0"/>
+    <cs:fontRef idx="minor">
+      <a:schemeClr val="dk1">
+        <a:lumMod val="65000"/>
+        <a:lumOff val="35000"/>
+      </a:schemeClr>
+    </cs:fontRef>
+    <cs:spPr>
+      <a:solidFill>
+        <a:schemeClr val="lt1"/>
+      </a:solidFill>
+      <a:ln>
+        <a:solidFill>
+          <a:schemeClr val="dk1">
+            <a:lumMod val="25000"/>
+            <a:lumOff val="75000"/>
+          </a:schemeClr>
+        </a:solidFill>
+      </a:ln>
+    </cs:spPr>
+    <cs:defRPr sz="900" kern="1200"/>
+    <cs:bodyPr rot="0" spcFirstLastPara="1" vertOverflow="clip" horzOverflow="clip" vert="horz" wrap="square" lIns="36576" tIns="18288" rIns="36576" bIns="18288" anchor="ctr" anchorCtr="1">
+      <a:spAutoFit/>
+    </cs:bodyPr>
+  </cs:dataLabelCallout>
+  <cs:dataPoint>
+    <cs:lnRef idx="0"/>
+    <cs:fillRef idx="1">
+      <cs:styleClr val="auto"/>
+    </cs:fillRef>
+    <cs:effectRef idx="0"/>
+    <cs:fontRef idx="minor">
+      <a:schemeClr val="tx1"/>
+    </cs:fontRef>
+  </cs:dataPoint>
+  <cs:dataPoint3D>
+    <cs:lnRef idx="0"/>
+    <cs:fillRef idx="1">
+      <cs:styleClr val="auto"/>
+    </cs:fillRef>
+    <cs:effectRef idx="0"/>
+    <cs:fontRef idx="minor">
+      <a:schemeClr val="tx1"/>
+    </cs:fontRef>
+  </cs:dataPoint3D>
+  <cs:dataPointLine>
+    <cs:lnRef idx="0">
+      <cs:styleClr val="auto"/>
+    </cs:lnRef>
+    <cs:fillRef idx="1"/>
+    <cs:effectRef idx="0"/>
+    <cs:fontRef idx="minor">
+      <a:schemeClr val="tx1"/>
+    </cs:fontRef>
+    <cs:spPr>
+      <a:ln w="19050" cap="rnd">
+        <a:solidFill>
+          <a:schemeClr val="phClr"/>
+        </a:solidFill>
+        <a:round/>
+      </a:ln>
+    </cs:spPr>
+  </cs:dataPointLine>
+  <cs:dataPointMarker>
+    <cs:lnRef idx="0">
+      <cs:styleClr val="auto"/>
+    </cs:lnRef>
+    <cs:fillRef idx="1">
+      <cs:styleClr val="auto"/>
+    </cs:fillRef>
+    <cs:effectRef idx="0"/>
+    <cs:fontRef idx="minor">
+      <a:schemeClr val="tx1"/>
+    </cs:fontRef>
+    <cs:spPr>
+      <a:ln w="9525">
+        <a:solidFill>
+          <a:schemeClr val="phClr"/>
+        </a:solidFill>
+      </a:ln>
+    </cs:spPr>
+  </cs:dataPointMarker>
+  <cs:dataPointMarkerLayout symbol="circle" size="5"/>
+  <cs:dataPointWireframe>
+    <cs:lnRef idx="0">
+      <cs:styleClr val="auto"/>
+    </cs:lnRef>
+    <cs:fillRef idx="0"/>
+    <cs:effectRef idx="0"/>
+    <cs:fontRef idx="minor">
+      <a:schemeClr val="dk1"/>
+    </cs:fontRef>
+    <cs:spPr>
+      <a:ln w="9525" cap="rnd">
+        <a:solidFill>
+          <a:schemeClr val="phClr"/>
+        </a:solidFill>
+        <a:round/>
+      </a:ln>
+    </cs:spPr>
+  </cs:dataPointWireframe>
+  <cs:dataTable>
+    <cs:lnRef idx="0"/>
+    <cs:fillRef idx="0"/>
+    <cs:effectRef idx="0"/>
+    <cs:fontRef idx="minor">
+      <a:schemeClr val="tx1">
+        <a:lumMod val="65000"/>
+        <a:lumOff val="35000"/>
+      </a:schemeClr>
+    </cs:fontRef>
+    <cs:spPr>
+      <a:noFill/>
+      <a:ln w="9525" cap="flat" cmpd="sng" algn="ctr">
+        <a:solidFill>
+          <a:schemeClr val="tx1">
+            <a:lumMod val="15000"/>
+            <a:lumOff val="85000"/>
+          </a:schemeClr>
+        </a:solidFill>
+        <a:round/>
+      </a:ln>
+    </cs:spPr>
+    <cs:defRPr sz="900" kern="1200"/>
+  </cs:dataTable>
+  <cs:downBar>
+    <cs:lnRef idx="0"/>
+    <cs:fillRef idx="0"/>
+    <cs:effectRef idx="0"/>
+    <cs:fontRef idx="minor">
+      <a:schemeClr val="tx1"/>
+    </cs:fontRef>
+    <cs:spPr>
+      <a:solidFill>
+        <a:schemeClr val="dk1">
+          <a:lumMod val="75000"/>
+          <a:lumOff val="25000"/>
+        </a:schemeClr>
+      </a:solidFill>
+      <a:ln w="9525" cap="flat" cmpd="sng" algn="ctr">
+        <a:solidFill>
+          <a:schemeClr val="tx1">
+            <a:lumMod val="65000"/>
+            <a:lumOff val="35000"/>
+          </a:schemeClr>
+        </a:solidFill>
+        <a:round/>
+      </a:ln>
+    </cs:spPr>
+  </cs:downBar>
+  <cs:dropLine>
+    <cs:lnRef idx="0"/>
+    <cs:fillRef idx="0"/>
+    <cs:effectRef idx="0"/>
+    <cs:fontRef idx="minor">
+      <a:schemeClr val="tx1"/>
+    </cs:fontRef>
+    <cs:spPr>
+      <a:ln w="9525" cap="flat" cmpd="sng" algn="ctr">
+        <a:solidFill>
+          <a:schemeClr val="tx1">
+            <a:lumMod val="35000"/>
+            <a:lumOff val="65000"/>
+          </a:schemeClr>
+        </a:solidFill>
+        <a:round/>
+      </a:ln>
+    </cs:spPr>
+  </cs:dropLine>
+  <cs:errorBar>
+    <cs:lnRef idx="0"/>
+    <cs:fillRef idx="0"/>
+    <cs:effectRef idx="0"/>
+    <cs:fontRef idx="minor">
+      <a:schemeClr val="tx1"/>
+    </cs:fontRef>
+    <cs:spPr>
+      <a:ln w="9525" cap="flat" cmpd="sng" algn="ctr">
+        <a:solidFill>
+          <a:schemeClr val="tx1">
+            <a:lumMod val="65000"/>
+            <a:lumOff val="35000"/>
+          </a:schemeClr>
+        </a:solidFill>
+        <a:round/>
+      </a:ln>
+    </cs:spPr>
+  </cs:errorBar>
+  <cs:floor>
+    <cs:lnRef idx="0"/>
+    <cs:fillRef idx="0"/>
+    <cs:effectRef idx="0"/>
+    <cs:fontRef idx="minor">
+      <a:schemeClr val="tx1"/>
+    </cs:fontRef>
+    <cs:spPr>
+      <a:noFill/>
+      <a:ln>
+        <a:noFill/>
+      </a:ln>
+    </cs:spPr>
+  </cs:floor>
+  <cs:gridlineMajor>
+    <cs:lnRef idx="0"/>
+    <cs:fillRef idx="0"/>
+    <cs:effectRef idx="0"/>
+    <cs:fontRef idx="minor">
+      <a:schemeClr val="tx1"/>
+    </cs:fontRef>
+    <cs:spPr>
+      <a:ln w="9525" cap="flat" cmpd="sng" algn="ctr">
+        <a:solidFill>
+          <a:schemeClr val="tx1">
+            <a:lumMod val="15000"/>
+            <a:lumOff val="85000"/>
+          </a:schemeClr>
+        </a:solidFill>
+        <a:round/>
+      </a:ln>
+    </cs:spPr>
+  </cs:gridlineMajor>
+  <cs:gridlineMinor>
+    <cs:lnRef idx="0"/>
+    <cs:fillRef idx="0"/>
+    <cs:effectRef idx="0"/>
+    <cs:fontRef idx="minor">
+      <a:schemeClr val="tx1"/>
+    </cs:fontRef>
+    <cs:spPr>
+      <a:ln w="9525" cap="flat" cmpd="sng" algn="ctr">
+        <a:solidFill>
+          <a:schemeClr val="tx1">
+            <a:lumMod val="5000"/>
+            <a:lumOff val="95000"/>
+          </a:schemeClr>
+        </a:solidFill>
+        <a:round/>
+      </a:ln>
+    </cs:spPr>
+  </cs:gridlineMinor>
+  <cs:hiLoLine>
+    <cs:lnRef idx="0"/>
+    <cs:fillRef idx="0"/>
+    <cs:effectRef idx="0"/>
+    <cs:fontRef idx="minor">
+      <a:schemeClr val="tx1"/>
+    </cs:fontRef>
+    <cs:spPr>
+      <a:ln w="9525" cap="flat" cmpd="sng" algn="ctr">
+        <a:solidFill>
+          <a:schemeClr val="tx1">
+            <a:lumMod val="50000"/>
+            <a:lumOff val="50000"/>
+          </a:schemeClr>
+        </a:solidFill>
+        <a:round/>
+      </a:ln>
+    </cs:spPr>
+  </cs:hiLoLine>
+  <cs:leaderLine>
+    <cs:lnRef idx="0"/>
+    <cs:fillRef idx="0"/>
+    <cs:effectRef idx="0"/>
+    <cs:fontRef idx="minor">
+      <a:schemeClr val="tx1"/>
+    </cs:fontRef>
+    <cs:spPr>
+      <a:ln w="9525" cap="flat" cmpd="sng" algn="ctr">
+        <a:solidFill>
+          <a:schemeClr val="tx1">
+            <a:lumMod val="35000"/>
+            <a:lumOff val="65000"/>
+          </a:schemeClr>
+        </a:solidFill>
+        <a:round/>
+      </a:ln>
+    </cs:spPr>
+  </cs:leaderLine>
+  <cs:legend>
+    <cs:lnRef idx="0"/>
+    <cs:fillRef idx="0"/>
+    <cs:effectRef idx="0"/>
+    <cs:fontRef idx="minor">
+      <a:schemeClr val="tx1">
+        <a:lumMod val="65000"/>
+        <a:lumOff val="35000"/>
+      </a:schemeClr>
+    </cs:fontRef>
+    <cs:defRPr sz="900" kern="1200"/>
+  </cs:legend>
+  <cs:plotArea mods="allowNoFillOverride allowNoLineOverride">
+    <cs:lnRef idx="0"/>
+    <cs:fillRef idx="0"/>
+    <cs:effectRef idx="0"/>
+    <cs:fontRef idx="minor">
+      <a:schemeClr val="tx1"/>
+    </cs:fontRef>
+  </cs:plotArea>
+  <cs:plotArea3D mods="allowNoFillOverride allowNoLineOverride">
+    <cs:lnRef idx="0"/>
+    <cs:fillRef idx="0"/>
+    <cs:effectRef idx="0"/>
+    <cs:fontRef idx="minor">
+      <a:schemeClr val="tx1"/>
+    </cs:fontRef>
+  </cs:plotArea3D>
+  <cs:seriesAxis>
+    <cs:lnRef idx="0"/>
+    <cs:fillRef idx="0"/>
+    <cs:effectRef idx="0"/>
+    <cs:fontRef idx="minor">
+      <a:schemeClr val="tx1">
+        <a:lumMod val="65000"/>
+        <a:lumOff val="35000"/>
+      </a:schemeClr>
+    </cs:fontRef>
+    <cs:defRPr sz="900" kern="1200"/>
+  </cs:seriesAxis>
+  <cs:seriesLine>
+    <cs:lnRef idx="0"/>
+    <cs:fillRef idx="0"/>
+    <cs:effectRef idx="0"/>
+    <cs:fontRef idx="minor">
+      <a:schemeClr val="tx1"/>
+    </cs:fontRef>
+    <cs:spPr>
+      <a:ln w="9525" cap="flat" cmpd="sng" algn="ctr">
+        <a:solidFill>
+          <a:schemeClr val="tx1">
+            <a:lumMod val="35000"/>
+            <a:lumOff val="65000"/>
+          </a:schemeClr>
+        </a:solidFill>
+        <a:round/>
+      </a:ln>
+    </cs:spPr>
+  </cs:seriesLine>
+  <cs:title>
+    <cs:lnRef idx="0"/>
+    <cs:fillRef idx="0"/>
+    <cs:effectRef idx="0"/>
+    <cs:fontRef idx="minor">
+      <a:schemeClr val="tx1">
+        <a:lumMod val="65000"/>
+        <a:lumOff val="35000"/>
+      </a:schemeClr>
+    </cs:fontRef>
+    <cs:defRPr sz="1400" b="0" kern="1200" spc="0" baseline="0"/>
+  </cs:title>
+  <cs:trendline>
+    <cs:lnRef idx="0">
+      <cs:styleClr val="auto"/>
+    </cs:lnRef>
+    <cs:fillRef idx="0"/>
+    <cs:effectRef idx="0"/>
+    <cs:fontRef idx="minor">
+      <a:schemeClr val="tx1"/>
+    </cs:fontRef>
+    <cs:spPr>
+      <a:ln w="19050" cap="rnd">
+        <a:solidFill>
+          <a:schemeClr val="phClr"/>
+        </a:solidFill>
+        <a:prstDash val="sysDot"/>
+      </a:ln>
+    </cs:spPr>
+  </cs:trendline>
+  <cs:trendlineLabel>
+    <cs:lnRef idx="0"/>
+    <cs:fillRef idx="0"/>
+    <cs:effectRef idx="0"/>
+    <cs:fontRef idx="minor">
+      <a:schemeClr val="tx1">
+        <a:lumMod val="65000"/>
+        <a:lumOff val="35000"/>
+      </a:schemeClr>
+    </cs:fontRef>
+    <cs:defRPr sz="900" kern="1200"/>
+  </cs:trendlineLabel>
+  <cs:upBar>
+    <cs:lnRef idx="0"/>
+    <cs:fillRef idx="0"/>
+    <cs:effectRef idx="0"/>
+    <cs:fontRef idx="minor">
+      <a:schemeClr val="tx1"/>
+    </cs:fontRef>
+    <cs:spPr>
+      <a:solidFill>
+        <a:schemeClr val="lt1"/>
+      </a:solidFill>
+      <a:ln w="9525" cap="flat" cmpd="sng" algn="ctr">
+        <a:solidFill>
+          <a:schemeClr val="tx1">
+            <a:lumMod val="65000"/>
+            <a:lumOff val="35000"/>
+          </a:schemeClr>
+        </a:solidFill>
+        <a:round/>
+      </a:ln>
+    </cs:spPr>
+  </cs:upBar>
+  <cs:valueAxis>
+    <cs:lnRef idx="0"/>
+    <cs:fillRef idx="0"/>
+    <cs:effectRef idx="0"/>
+    <cs:fontRef idx="minor">
+      <a:schemeClr val="tx1">
+        <a:lumMod val="65000"/>
+        <a:lumOff val="35000"/>
+      </a:schemeClr>
+    </cs:fontRef>
+    <cs:spPr>
+      <a:ln w="9525" cap="flat" cmpd="sng" algn="ctr">
+        <a:solidFill>
+          <a:schemeClr val="tx1">
+            <a:lumMod val="25000"/>
+            <a:lumOff val="75000"/>
+          </a:schemeClr>
+        </a:solidFill>
+        <a:round/>
+      </a:ln>
+    </cs:spPr>
+    <cs:defRPr sz="900" kern="1200"/>
+  </cs:valueAxis>
+  <cs:wall>
+    <cs:lnRef idx="0"/>
+    <cs:fillRef idx="0"/>
+    <cs:effectRef idx="0"/>
+    <cs:fontRef idx="minor">
+      <a:schemeClr val="tx1"/>
+    </cs:fontRef>
+    <cs:spPr>
+      <a:noFill/>
+      <a:ln>
+        <a:noFill/>
+      </a:ln>
+    </cs:spPr>
+  </cs:wall>
+</cs:chartStyle>
+</file>
+
+<file path=word/charts/style2.xml><?xml version="1.0" encoding="utf-8"?>
 <cs:chartStyle xmlns:cs="http://schemas.microsoft.com/office/drawing/2012/chartStyle" xmlns:a="http://schemas.openxmlformats.org/drawingml/2006/main" id="240">
   <cs:axisTitle>
     <cs:lnRef idx="0"/>
@@ -6948,15 +9051,6 @@
 </file>
 
 <file path=customXml/item1.xml><?xml version="1.0" encoding="utf-8"?>
-<?mso-contentType ?>
-<FormTemplates xmlns="http://schemas.microsoft.com/sharepoint/v3/contenttype/forms">
-  <Display>DocumentLibraryForm</Display>
-  <Edit>DocumentLibraryForm</Edit>
-  <New>DocumentLibraryForm</New>
-</FormTemplates>
-</file>
-
-<file path=customXml/item2.xml><?xml version="1.0" encoding="utf-8"?>
 <ct:contentTypeSchema xmlns:ct="http://schemas.microsoft.com/office/2006/metadata/contentType" xmlns:ma="http://schemas.microsoft.com/office/2006/metadata/properties/metaAttributes" ct:_="" ma:_="" ma:contentTypeName="Documento" ma:contentTypeID="0x01010023858CF01A2EF24688B692775F4C60A4" ma:contentTypeVersion="11" ma:contentTypeDescription="Crear nuevo documento." ma:contentTypeScope="" ma:versionID="04b510ef1bc187d79b842c792d256c41">
   <xsd:schema xmlns:xsd="http://www.w3.org/2001/XMLSchema" xmlns:xs="http://www.w3.org/2001/XMLSchema" xmlns:p="http://schemas.microsoft.com/office/2006/metadata/properties" xmlns:ns2="164883f8-7691-4ecf-b54a-664c0d0edefe" xmlns:ns3="85e30bcc-d76c-4413-8e4d-2dce22fb0743" targetNamespace="http://schemas.microsoft.com/office/2006/metadata/properties" ma:root="true" ma:fieldsID="9049981c3eb1ee76226ec9e2f8ecd7b4" ns2:_="" ns3:_="">
     <xsd:import namespace="164883f8-7691-4ecf-b54a-664c0d0edefe"/>
@@ -7167,6 +9261,15 @@
 </ct:contentTypeSchema>
 </file>
 
+<file path=customXml/item2.xml><?xml version="1.0" encoding="utf-8"?>
+<?mso-contentType ?>
+<FormTemplates xmlns="http://schemas.microsoft.com/sharepoint/v3/contenttype/forms">
+  <Display>DocumentLibraryForm</Display>
+  <Edit>DocumentLibraryForm</Edit>
+  <New>DocumentLibraryForm</New>
+</FormTemplates>
+</file>
+
 <file path=customXml/item3.xml><?xml version="1.0" encoding="utf-8"?>
 <p:properties xmlns:p="http://schemas.microsoft.com/office/2006/metadata/properties" xmlns:xsi="http://www.w3.org/2001/XMLSchema-instance" xmlns:pc="http://schemas.microsoft.com/office/infopath/2007/PartnerControls">
   <documentManagement/>
@@ -7174,14 +9277,6 @@
 </file>
 
 <file path=customXml/itemProps1.xml><?xml version="1.0" encoding="utf-8"?>
-<ds:datastoreItem xmlns:ds="http://schemas.openxmlformats.org/officeDocument/2006/customXml" ds:itemID="{1F59EA8B-1FA8-40D2-A8B0-61B9CE1E4579}">
-  <ds:schemaRefs>
-    <ds:schemaRef ds:uri="http://schemas.microsoft.com/sharepoint/v3/contenttype/forms"/>
-  </ds:schemaRefs>
-</ds:datastoreItem>
-</file>
-
-<file path=customXml/itemProps2.xml><?xml version="1.0" encoding="utf-8"?>
 <ds:datastoreItem xmlns:ds="http://schemas.openxmlformats.org/officeDocument/2006/customXml" ds:itemID="{72AD4CAC-BD7F-499E-830A-D630180B2CE1}">
   <ds:schemaRefs>
     <ds:schemaRef ds:uri="http://schemas.microsoft.com/office/2006/metadata/contentType"/>
@@ -7200,6 +9295,14 @@
 </ds:datastoreItem>
 </file>
 
+<file path=customXml/itemProps2.xml><?xml version="1.0" encoding="utf-8"?>
+<ds:datastoreItem xmlns:ds="http://schemas.openxmlformats.org/officeDocument/2006/customXml" ds:itemID="{1F59EA8B-1FA8-40D2-A8B0-61B9CE1E4579}">
+  <ds:schemaRefs>
+    <ds:schemaRef ds:uri="http://schemas.microsoft.com/sharepoint/v3/contenttype/forms"/>
+  </ds:schemaRefs>
+</ds:datastoreItem>
+</file>
+
 <file path=customXml/itemProps3.xml><?xml version="1.0" encoding="utf-8"?>
 <ds:datastoreItem xmlns:ds="http://schemas.openxmlformats.org/officeDocument/2006/customXml" ds:itemID="{8542EACB-7939-45C8-99C3-B6897CA7A7EF}">
   <ds:schemaRefs>

</xml_diff>